<commit_message>
Build 8 - Added GPL3
Signed-off-by: duncanamps <duncan@duncanamps.com>
</commit_message>
<xml_diff>
--- a/docs/asm6502syntax.docx
+++ b/docs/asm6502syntax.docx
@@ -40,6 +40,30 @@
       </w:r>
     </w:p>
     <w:p/>
+    <w:p>
+      <w:pPr>
+        <w:jc w:val="center"/>
+      </w:pPr>
+      <w:r>
+        <w:t>For version 0.1</w:t>
+      </w:r>
+    </w:p>
+    <w:p>
+      <w:pPr>
+        <w:jc w:val="center"/>
+      </w:pPr>
+      <w:r>
+        <w:t>Duncan Munro</w:t>
+      </w:r>
+    </w:p>
+    <w:p>
+      <w:pPr>
+        <w:jc w:val="center"/>
+      </w:pPr>
+      <w:r>
+        <w:t>19-Jul-2022</w:t>
+      </w:r>
+    </w:p>
     <w:p>
       <w:r>
         <w:br w:type="page"/>
@@ -100,7 +124,7 @@
           <w:r>
             <w:fldChar w:fldCharType="separate"/>
           </w:r>
-          <w:hyperlink w:anchor="_Toc103330853" w:history="1">
+          <w:hyperlink w:anchor="_Toc109159433" w:history="1">
             <w:r>
               <w:rPr>
                 <w:rStyle w:val="Hyperlink"/>
@@ -144,7 +168,7 @@
                 <w:noProof/>
                 <w:webHidden/>
               </w:rPr>
-              <w:instrText xml:space="preserve"> PAGEREF _Toc103330853 \h </w:instrText>
+              <w:instrText xml:space="preserve"> PAGEREF _Toc109159433 \h </w:instrText>
             </w:r>
             <w:r>
               <w:rPr>
@@ -190,7 +214,7 @@
               <w:lang w:eastAsia="en-GB"/>
             </w:rPr>
           </w:pPr>
-          <w:hyperlink w:anchor="_Toc103330854" w:history="1">
+          <w:hyperlink w:anchor="_Toc109159434" w:history="1">
             <w:r>
               <w:rPr>
                 <w:rStyle w:val="Hyperlink"/>
@@ -234,7 +258,7 @@
                 <w:noProof/>
                 <w:webHidden/>
               </w:rPr>
-              <w:instrText xml:space="preserve"> PAGEREF _Toc103330854 \h </w:instrText>
+              <w:instrText xml:space="preserve"> PAGEREF _Toc109159434 \h </w:instrText>
             </w:r>
             <w:r>
               <w:rPr>
@@ -280,7 +304,7 @@
               <w:lang w:eastAsia="en-GB"/>
             </w:rPr>
           </w:pPr>
-          <w:hyperlink w:anchor="_Toc103330855" w:history="1">
+          <w:hyperlink w:anchor="_Toc109159435" w:history="1">
             <w:r>
               <w:rPr>
                 <w:rStyle w:val="Hyperlink"/>
@@ -324,7 +348,7 @@
                 <w:noProof/>
                 <w:webHidden/>
               </w:rPr>
-              <w:instrText xml:space="preserve"> PAGEREF _Toc103330855 \h </w:instrText>
+              <w:instrText xml:space="preserve"> PAGEREF _Toc109159435 \h </w:instrText>
             </w:r>
             <w:r>
               <w:rPr>
@@ -370,7 +394,7 @@
               <w:lang w:eastAsia="en-GB"/>
             </w:rPr>
           </w:pPr>
-          <w:hyperlink w:anchor="_Toc103330856" w:history="1">
+          <w:hyperlink w:anchor="_Toc109159436" w:history="1">
             <w:r>
               <w:rPr>
                 <w:rStyle w:val="Hyperlink"/>
@@ -414,7 +438,7 @@
                 <w:noProof/>
                 <w:webHidden/>
               </w:rPr>
-              <w:instrText xml:space="preserve"> PAGEREF _Toc103330856 \h </w:instrText>
+              <w:instrText xml:space="preserve"> PAGEREF _Toc109159436 \h </w:instrText>
             </w:r>
             <w:r>
               <w:rPr>
@@ -460,7 +484,7 @@
               <w:lang w:eastAsia="en-GB"/>
             </w:rPr>
           </w:pPr>
-          <w:hyperlink w:anchor="_Toc103330857" w:history="1">
+          <w:hyperlink w:anchor="_Toc109159437" w:history="1">
             <w:r>
               <w:rPr>
                 <w:rStyle w:val="Hyperlink"/>
@@ -504,7 +528,7 @@
                 <w:noProof/>
                 <w:webHidden/>
               </w:rPr>
-              <w:instrText xml:space="preserve"> PAGEREF _Toc103330857 \h </w:instrText>
+              <w:instrText xml:space="preserve"> PAGEREF _Toc109159437 \h </w:instrText>
             </w:r>
             <w:r>
               <w:rPr>
@@ -550,7 +574,7 @@
               <w:lang w:eastAsia="en-GB"/>
             </w:rPr>
           </w:pPr>
-          <w:hyperlink w:anchor="_Toc103330858" w:history="1">
+          <w:hyperlink w:anchor="_Toc109159438" w:history="1">
             <w:r>
               <w:rPr>
                 <w:rStyle w:val="Hyperlink"/>
@@ -594,7 +618,7 @@
                 <w:noProof/>
                 <w:webHidden/>
               </w:rPr>
-              <w:instrText xml:space="preserve"> PAGEREF _Toc103330858 \h </w:instrText>
+              <w:instrText xml:space="preserve"> PAGEREF _Toc109159438 \h </w:instrText>
             </w:r>
             <w:r>
               <w:rPr>
@@ -640,7 +664,7 @@
               <w:lang w:eastAsia="en-GB"/>
             </w:rPr>
           </w:pPr>
-          <w:hyperlink w:anchor="_Toc103330859" w:history="1">
+          <w:hyperlink w:anchor="_Toc109159439" w:history="1">
             <w:r>
               <w:rPr>
                 <w:rStyle w:val="Hyperlink"/>
@@ -684,7 +708,7 @@
                 <w:noProof/>
                 <w:webHidden/>
               </w:rPr>
-              <w:instrText xml:space="preserve"> PAGEREF _Toc103330859 \h </w:instrText>
+              <w:instrText xml:space="preserve"> PAGEREF _Toc109159439 \h </w:instrText>
             </w:r>
             <w:r>
               <w:rPr>
@@ -730,7 +754,7 @@
               <w:lang w:eastAsia="en-GB"/>
             </w:rPr>
           </w:pPr>
-          <w:hyperlink w:anchor="_Toc103330860" w:history="1">
+          <w:hyperlink w:anchor="_Toc109159440" w:history="1">
             <w:r>
               <w:rPr>
                 <w:rStyle w:val="Hyperlink"/>
@@ -774,7 +798,7 @@
                 <w:noProof/>
                 <w:webHidden/>
               </w:rPr>
-              <w:instrText xml:space="preserve"> PAGEREF _Toc103330860 \h </w:instrText>
+              <w:instrText xml:space="preserve"> PAGEREF _Toc109159440 \h </w:instrText>
             </w:r>
             <w:r>
               <w:rPr>
@@ -820,7 +844,7 @@
               <w:lang w:eastAsia="en-GB"/>
             </w:rPr>
           </w:pPr>
-          <w:hyperlink w:anchor="_Toc103330861" w:history="1">
+          <w:hyperlink w:anchor="_Toc109159441" w:history="1">
             <w:r>
               <w:rPr>
                 <w:rStyle w:val="Hyperlink"/>
@@ -864,7 +888,7 @@
                 <w:noProof/>
                 <w:webHidden/>
               </w:rPr>
-              <w:instrText xml:space="preserve"> PAGEREF _Toc103330861 \h </w:instrText>
+              <w:instrText xml:space="preserve"> PAGEREF _Toc109159441 \h </w:instrText>
             </w:r>
             <w:r>
               <w:rPr>
@@ -910,7 +934,7 @@
               <w:lang w:eastAsia="en-GB"/>
             </w:rPr>
           </w:pPr>
-          <w:hyperlink w:anchor="_Toc103330862" w:history="1">
+          <w:hyperlink w:anchor="_Toc109159442" w:history="1">
             <w:r>
               <w:rPr>
                 <w:rStyle w:val="Hyperlink"/>
@@ -954,7 +978,7 @@
                 <w:noProof/>
                 <w:webHidden/>
               </w:rPr>
-              <w:instrText xml:space="preserve"> PAGEREF _Toc103330862 \h </w:instrText>
+              <w:instrText xml:space="preserve"> PAGEREF _Toc109159442 \h </w:instrText>
             </w:r>
             <w:r>
               <w:rPr>
@@ -1000,7 +1024,7 @@
               <w:lang w:eastAsia="en-GB"/>
             </w:rPr>
           </w:pPr>
-          <w:hyperlink w:anchor="_Toc103330863" w:history="1">
+          <w:hyperlink w:anchor="_Toc109159443" w:history="1">
             <w:r>
               <w:rPr>
                 <w:rStyle w:val="Hyperlink"/>
@@ -1044,7 +1068,7 @@
                 <w:noProof/>
                 <w:webHidden/>
               </w:rPr>
-              <w:instrText xml:space="preserve"> PAGEREF _Toc103330863 \h </w:instrText>
+              <w:instrText xml:space="preserve"> PAGEREF _Toc109159443 \h </w:instrText>
             </w:r>
             <w:r>
               <w:rPr>
@@ -1090,7 +1114,7 @@
               <w:lang w:eastAsia="en-GB"/>
             </w:rPr>
           </w:pPr>
-          <w:hyperlink w:anchor="_Toc103330864" w:history="1">
+          <w:hyperlink w:anchor="_Toc109159444" w:history="1">
             <w:r>
               <w:rPr>
                 <w:rStyle w:val="Hyperlink"/>
@@ -1134,7 +1158,7 @@
                 <w:noProof/>
                 <w:webHidden/>
               </w:rPr>
-              <w:instrText xml:space="preserve"> PAGEREF _Toc103330864 \h </w:instrText>
+              <w:instrText xml:space="preserve"> PAGEREF _Toc109159444 \h </w:instrText>
             </w:r>
             <w:r>
               <w:rPr>
@@ -1180,7 +1204,7 @@
               <w:lang w:eastAsia="en-GB"/>
             </w:rPr>
           </w:pPr>
-          <w:hyperlink w:anchor="_Toc103330865" w:history="1">
+          <w:hyperlink w:anchor="_Toc109159445" w:history="1">
             <w:r>
               <w:rPr>
                 <w:rStyle w:val="Hyperlink"/>
@@ -1224,7 +1248,7 @@
                 <w:noProof/>
                 <w:webHidden/>
               </w:rPr>
-              <w:instrText xml:space="preserve"> PAGEREF _Toc103330865 \h </w:instrText>
+              <w:instrText xml:space="preserve"> PAGEREF _Toc109159445 \h </w:instrText>
             </w:r>
             <w:r>
               <w:rPr>
@@ -1270,7 +1294,7 @@
               <w:lang w:eastAsia="en-GB"/>
             </w:rPr>
           </w:pPr>
-          <w:hyperlink w:anchor="_Toc103330866" w:history="1">
+          <w:hyperlink w:anchor="_Toc109159446" w:history="1">
             <w:r>
               <w:rPr>
                 <w:rStyle w:val="Hyperlink"/>
@@ -1293,7 +1317,7 @@
                 <w:rStyle w:val="Hyperlink"/>
                 <w:noProof/>
               </w:rPr>
-              <w:t>Command Line</w:t>
+              <w:t>Command Line Usage</w:t>
             </w:r>
             <w:r>
               <w:rPr>
@@ -1314,7 +1338,7 @@
                 <w:noProof/>
                 <w:webHidden/>
               </w:rPr>
-              <w:instrText xml:space="preserve"> PAGEREF _Toc103330866 \h </w:instrText>
+              <w:instrText xml:space="preserve"> PAGEREF _Toc109159446 \h </w:instrText>
             </w:r>
             <w:r>
               <w:rPr>
@@ -1360,7 +1384,7 @@
               <w:lang w:eastAsia="en-GB"/>
             </w:rPr>
           </w:pPr>
-          <w:hyperlink w:anchor="_Toc103330867" w:history="1">
+          <w:hyperlink w:anchor="_Toc109159447" w:history="1">
             <w:r>
               <w:rPr>
                 <w:rStyle w:val="Hyperlink"/>
@@ -1404,7 +1428,7 @@
                 <w:noProof/>
                 <w:webHidden/>
               </w:rPr>
-              <w:instrText xml:space="preserve"> PAGEREF _Toc103330867 \h </w:instrText>
+              <w:instrText xml:space="preserve"> PAGEREF _Toc109159447 \h </w:instrText>
             </w:r>
             <w:r>
               <w:rPr>
@@ -1464,7 +1488,7 @@
       <w:pPr>
         <w:pStyle w:val="Heading1"/>
       </w:pPr>
-      <w:bookmarkStart w:id="0" w:name="_Toc103330853"/>
+      <w:bookmarkStart w:id="0" w:name="_Toc109159433"/>
       <w:r>
         <w:lastRenderedPageBreak/>
         <w:t>ASM6</w:t>
@@ -1658,7 +1682,7 @@
       <w:pPr>
         <w:pStyle w:val="Heading1"/>
       </w:pPr>
-      <w:bookmarkStart w:id="1" w:name="_Toc103330854"/>
+      <w:bookmarkStart w:id="1" w:name="_Toc109159434"/>
       <w:r>
         <w:t>Directives</w:t>
       </w:r>
@@ -1703,9 +1727,11 @@
             <w:tcW w:w="4505" w:type="dxa"/>
           </w:tcPr>
           <w:p>
+            <w:proofErr w:type="gramStart"/>
             <w:r>
               <w:t>.BYTE</w:t>
             </w:r>
+            <w:proofErr w:type="gramEnd"/>
             <w:r>
               <w:fldChar w:fldCharType="begin"/>
             </w:r>
@@ -1768,8 +1794,13 @@
           </w:tcPr>
           <w:p>
             <w:r>
-              <w:t>Defines a byte value followed by a non-zero repeat count. For example, .BYTE</w:t>
-            </w:r>
+              <w:t>Defines a byte value followed by a non-zero repeat count. For example</w:t>
+            </w:r>
+            <w:proofErr w:type="gramStart"/>
+            <w:r>
+              <w:t>, .BYTE</w:t>
+            </w:r>
+            <w:proofErr w:type="gramEnd"/>
             <w:r>
               <w:fldChar w:fldCharType="begin"/>
             </w:r>
@@ -1819,7 +1850,11 @@
               <w:fldChar w:fldCharType="end"/>
             </w:r>
             <w:r>
-              <w:t xml:space="preserve"> expression</w:t>
+              <w:t xml:space="preserve"> </w:t>
+            </w:r>
+            <w:proofErr w:type="spellStart"/>
+            <w:r>
+              <w:t>expression</w:t>
             </w:r>
             <w:r>
               <w:fldChar w:fldCharType="begin"/>
@@ -1839,6 +1874,7 @@
             <w:r>
               <w:t>_list</w:t>
             </w:r>
+            <w:proofErr w:type="spellEnd"/>
           </w:p>
         </w:tc>
         <w:tc>
@@ -1898,7 +1934,11 @@
               <w:fldChar w:fldCharType="end"/>
             </w:r>
             <w:r>
-              <w:t xml:space="preserve"> expression</w:t>
+              <w:t xml:space="preserve"> </w:t>
+            </w:r>
+            <w:proofErr w:type="spellStart"/>
+            <w:r>
+              <w:t>expression</w:t>
             </w:r>
             <w:r>
               <w:fldChar w:fldCharType="begin"/>
@@ -1918,6 +1958,7 @@
             <w:r>
               <w:t>_list</w:t>
             </w:r>
+            <w:proofErr w:type="spellEnd"/>
           </w:p>
         </w:tc>
         <w:tc>
@@ -1937,9 +1978,11 @@
             <w:tcW w:w="4505" w:type="dxa"/>
           </w:tcPr>
           <w:p>
+            <w:proofErr w:type="gramStart"/>
             <w:r>
               <w:t>.DEFINE</w:t>
             </w:r>
+            <w:proofErr w:type="gramEnd"/>
             <w:r>
               <w:fldChar w:fldCharType="begin"/>
             </w:r>
@@ -1963,9 +2006,11 @@
             </w:r>
           </w:p>
           <w:p>
+            <w:proofErr w:type="gramStart"/>
             <w:r>
               <w:t>.DEFINE</w:t>
             </w:r>
+            <w:proofErr w:type="gramEnd"/>
             <w:r>
               <w:fldChar w:fldCharType="begin"/>
             </w:r>
@@ -1985,8 +2030,13 @@
               <w:fldChar w:fldCharType="end"/>
             </w:r>
             <w:r>
-              <w:t xml:space="preserve"> symbol = constant_expression</w:t>
-            </w:r>
+              <w:t xml:space="preserve"> symbol = </w:t>
+            </w:r>
+            <w:proofErr w:type="spellStart"/>
+            <w:r>
+              <w:t>constant_expression</w:t>
+            </w:r>
+            <w:proofErr w:type="spellEnd"/>
             <w:r>
               <w:fldChar w:fldCharType="begin"/>
             </w:r>
@@ -2046,8 +2096,13 @@
               <w:fldChar w:fldCharType="end"/>
             </w:r>
             <w:r>
-              <w:t xml:space="preserve"> that exists are the time of definition. It cannot access labels which are yet to be defined, this is import for conditional assembly with the .IF</w:t>
-            </w:r>
+              <w:t xml:space="preserve"> that exists are the time of definition. It cannot access labels which are yet to be defined, this is import for conditional assembly with </w:t>
+            </w:r>
+            <w:proofErr w:type="gramStart"/>
+            <w:r>
+              <w:t>the .IF</w:t>
+            </w:r>
+            <w:proofErr w:type="gramEnd"/>
             <w:r>
               <w:fldChar w:fldCharType="begin"/>
             </w:r>
@@ -2075,9 +2130,11 @@
             <w:tcW w:w="4505" w:type="dxa"/>
           </w:tcPr>
           <w:p>
+            <w:proofErr w:type="gramStart"/>
             <w:r>
               <w:t>.DEFMACRO</w:t>
             </w:r>
+            <w:proofErr w:type="gramEnd"/>
             <w:r>
               <w:fldChar w:fldCharType="begin"/>
             </w:r>
@@ -2125,8 +2182,13 @@
               <w:fldChar w:fldCharType="end"/>
             </w:r>
             <w:r>
-              <w:t>, concludes with a .ENDM</w:t>
-            </w:r>
+              <w:t xml:space="preserve">, concludes with </w:t>
+            </w:r>
+            <w:proofErr w:type="gramStart"/>
+            <w:r>
+              <w:t>a .ENDM</w:t>
+            </w:r>
+            <w:proofErr w:type="gramEnd"/>
             <w:r>
               <w:fldChar w:fldCharType="begin"/>
             </w:r>
@@ -2176,8 +2238,13 @@
               <w:fldChar w:fldCharType="end"/>
             </w:r>
             <w:r>
-              <w:t xml:space="preserve"> string_expression</w:t>
-            </w:r>
+              <w:t xml:space="preserve"> </w:t>
+            </w:r>
+            <w:proofErr w:type="spellStart"/>
+            <w:r>
+              <w:t>string_expression</w:t>
+            </w:r>
+            <w:proofErr w:type="spellEnd"/>
             <w:r>
               <w:fldChar w:fldCharType="begin"/>
             </w:r>
@@ -2212,9 +2279,11 @@
             <w:tcW w:w="4505" w:type="dxa"/>
           </w:tcPr>
           <w:p>
+            <w:proofErr w:type="gramStart"/>
             <w:r>
               <w:t>.DSZ</w:t>
             </w:r>
+            <w:proofErr w:type="gramEnd"/>
             <w:r>
               <w:fldChar w:fldCharType="begin"/>
             </w:r>
@@ -2234,8 +2303,13 @@
               <w:fldChar w:fldCharType="end"/>
             </w:r>
             <w:r>
-              <w:t xml:space="preserve"> string_expression</w:t>
-            </w:r>
+              <w:t xml:space="preserve"> </w:t>
+            </w:r>
+            <w:proofErr w:type="spellStart"/>
+            <w:r>
+              <w:t>string_expression</w:t>
+            </w:r>
+            <w:proofErr w:type="spellEnd"/>
             <w:r>
               <w:fldChar w:fldCharType="begin"/>
             </w:r>
@@ -2270,9 +2344,11 @@
             <w:tcW w:w="4505" w:type="dxa"/>
           </w:tcPr>
           <w:p>
+            <w:proofErr w:type="gramStart"/>
             <w:r>
               <w:t>.DW</w:t>
             </w:r>
+            <w:proofErr w:type="gramEnd"/>
             <w:r>
               <w:fldChar w:fldCharType="begin"/>
             </w:r>
@@ -2292,7 +2368,11 @@
               <w:fldChar w:fldCharType="end"/>
             </w:r>
             <w:r>
-              <w:t xml:space="preserve"> expression</w:t>
+              <w:t xml:space="preserve"> </w:t>
+            </w:r>
+            <w:proofErr w:type="spellStart"/>
+            <w:r>
+              <w:t>expression</w:t>
             </w:r>
             <w:r>
               <w:fldChar w:fldCharType="begin"/>
@@ -2312,6 +2392,7 @@
             <w:r>
               <w:t>_list</w:t>
             </w:r>
+            <w:proofErr w:type="spellEnd"/>
           </w:p>
         </w:tc>
         <w:tc>
@@ -2331,10 +2412,12 @@
             <w:tcW w:w="4505" w:type="dxa"/>
           </w:tcPr>
           <w:p>
+            <w:proofErr w:type="gramStart"/>
             <w:r>
               <w:lastRenderedPageBreak/>
               <w:t>.ELSE</w:t>
             </w:r>
+            <w:proofErr w:type="gramEnd"/>
             <w:r>
               <w:fldChar w:fldCharType="begin"/>
             </w:r>
@@ -2361,8 +2444,13 @@
           </w:tcPr>
           <w:p>
             <w:r>
-              <w:t>Marks the end of a .IF</w:t>
-            </w:r>
+              <w:t xml:space="preserve">Marks the end of </w:t>
+            </w:r>
+            <w:proofErr w:type="gramStart"/>
+            <w:r>
+              <w:t>a .IF</w:t>
+            </w:r>
+            <w:proofErr w:type="gramEnd"/>
             <w:r>
               <w:fldChar w:fldCharType="begin"/>
             </w:r>
@@ -2408,9 +2496,11 @@
             <w:tcW w:w="4505" w:type="dxa"/>
           </w:tcPr>
           <w:p>
+            <w:proofErr w:type="gramStart"/>
             <w:r>
               <w:t>.ENDIF</w:t>
             </w:r>
+            <w:proofErr w:type="gramEnd"/>
             <w:r>
               <w:fldChar w:fldCharType="begin"/>
             </w:r>
@@ -2437,8 +2527,13 @@
           </w:tcPr>
           <w:p>
             <w:r>
-              <w:t>Marks the end of an .IF</w:t>
-            </w:r>
+              <w:t xml:space="preserve">Marks the end of </w:t>
+            </w:r>
+            <w:proofErr w:type="gramStart"/>
+            <w:r>
+              <w:t>an .IF</w:t>
+            </w:r>
+            <w:proofErr w:type="gramEnd"/>
             <w:r>
               <w:fldChar w:fldCharType="begin"/>
             </w:r>
@@ -2484,9 +2579,11 @@
             <w:tcW w:w="4505" w:type="dxa"/>
           </w:tcPr>
           <w:p>
+            <w:proofErr w:type="gramStart"/>
             <w:r>
               <w:t>.ENDM</w:t>
             </w:r>
+            <w:proofErr w:type="gramEnd"/>
             <w:r>
               <w:fldChar w:fldCharType="begin"/>
             </w:r>
@@ -2513,8 +2610,13 @@
           </w:tcPr>
           <w:p>
             <w:r>
-              <w:t>Ends a .DEFMACRO</w:t>
-            </w:r>
+              <w:t xml:space="preserve">Ends </w:t>
+            </w:r>
+            <w:proofErr w:type="gramStart"/>
+            <w:r>
+              <w:t>a .DEFMACRO</w:t>
+            </w:r>
+            <w:proofErr w:type="gramEnd"/>
             <w:r>
               <w:fldChar w:fldCharType="begin"/>
             </w:r>
@@ -2542,9 +2644,11 @@
             <w:tcW w:w="4505" w:type="dxa"/>
           </w:tcPr>
           <w:p>
+            <w:proofErr w:type="gramStart"/>
             <w:r>
               <w:t>.ERROR</w:t>
             </w:r>
+            <w:proofErr w:type="gramEnd"/>
             <w:r>
               <w:fldChar w:fldCharType="begin"/>
             </w:r>
@@ -2564,8 +2668,13 @@
               <w:fldChar w:fldCharType="end"/>
             </w:r>
             <w:r>
-              <w:t xml:space="preserve"> string_expression</w:t>
-            </w:r>
+              <w:t xml:space="preserve"> </w:t>
+            </w:r>
+            <w:proofErr w:type="spellStart"/>
+            <w:r>
+              <w:t>string_expression</w:t>
+            </w:r>
+            <w:proofErr w:type="spellEnd"/>
             <w:r>
               <w:fldChar w:fldCharType="begin"/>
             </w:r>
@@ -2618,9 +2727,11 @@
             <w:tcW w:w="4505" w:type="dxa"/>
           </w:tcPr>
           <w:p>
+            <w:proofErr w:type="gramStart"/>
             <w:r>
               <w:t>.IF</w:t>
             </w:r>
+            <w:proofErr w:type="gramEnd"/>
             <w:r>
               <w:fldChar w:fldCharType="begin"/>
             </w:r>
@@ -2640,8 +2751,13 @@
               <w:fldChar w:fldCharType="end"/>
             </w:r>
             <w:r>
-              <w:t xml:space="preserve"> constant_expression</w:t>
-            </w:r>
+              <w:t xml:space="preserve"> </w:t>
+            </w:r>
+            <w:proofErr w:type="spellStart"/>
+            <w:r>
+              <w:t>constant_expression</w:t>
+            </w:r>
+            <w:proofErr w:type="spellEnd"/>
             <w:r>
               <w:fldChar w:fldCharType="begin"/>
             </w:r>
@@ -2683,8 +2799,13 @@
               <w:fldChar w:fldCharType="end"/>
             </w:r>
             <w:r>
-              <w:t xml:space="preserve"> and if it’s zero the following lines are not assembled. Used in conjunction with the .ELSE</w:t>
-            </w:r>
+              <w:t xml:space="preserve"> and if it’s zero the following lines are not assembled. Used in conjunction with </w:t>
+            </w:r>
+            <w:proofErr w:type="gramStart"/>
+            <w:r>
+              <w:t>the .ELSE</w:t>
+            </w:r>
+            <w:proofErr w:type="gramEnd"/>
             <w:r>
               <w:fldChar w:fldCharType="begin"/>
             </w:r>
@@ -2719,8 +2840,13 @@
               <w:fldChar w:fldCharType="end"/>
             </w:r>
             <w:r>
-              <w:t xml:space="preserve"> directives. .IF</w:t>
-            </w:r>
+              <w:t xml:space="preserve"> directives. </w:t>
+            </w:r>
+            <w:proofErr w:type="gramStart"/>
+            <w:r>
+              <w:t>.IF</w:t>
+            </w:r>
+            <w:proofErr w:type="gramEnd"/>
             <w:r>
               <w:fldChar w:fldCharType="begin"/>
             </w:r>
@@ -2769,9 +2895,11 @@
             <w:tcW w:w="4505" w:type="dxa"/>
           </w:tcPr>
           <w:p>
+            <w:proofErr w:type="gramStart"/>
             <w:r>
               <w:t>.IFDEF</w:t>
             </w:r>
+            <w:proofErr w:type="gramEnd"/>
             <w:r>
               <w:fldChar w:fldCharType="begin"/>
             </w:r>
@@ -2801,8 +2929,13 @@
           </w:tcPr>
           <w:p>
             <w:r>
-              <w:t>Similar to .IF</w:t>
-            </w:r>
+              <w:t xml:space="preserve">Similar </w:t>
+            </w:r>
+            <w:proofErr w:type="gramStart"/>
+            <w:r>
+              <w:t>to .IF</w:t>
+            </w:r>
+            <w:proofErr w:type="gramEnd"/>
             <w:r>
               <w:fldChar w:fldCharType="begin"/>
             </w:r>
@@ -2830,9 +2963,11 @@
             <w:tcW w:w="4505" w:type="dxa"/>
           </w:tcPr>
           <w:p>
+            <w:proofErr w:type="gramStart"/>
             <w:r>
               <w:t>.IFNDEF</w:t>
             </w:r>
+            <w:proofErr w:type="gramEnd"/>
             <w:r>
               <w:fldChar w:fldCharType="begin"/>
             </w:r>
@@ -2862,8 +2997,13 @@
           </w:tcPr>
           <w:p>
             <w:r>
-              <w:t>Similar to .IF</w:t>
-            </w:r>
+              <w:t xml:space="preserve">Similar </w:t>
+            </w:r>
+            <w:proofErr w:type="gramStart"/>
+            <w:r>
+              <w:t>to .IF</w:t>
+            </w:r>
+            <w:proofErr w:type="gramEnd"/>
             <w:r>
               <w:fldChar w:fldCharType="begin"/>
             </w:r>
@@ -2891,9 +3031,11 @@
             <w:tcW w:w="4505" w:type="dxa"/>
           </w:tcPr>
           <w:p>
+            <w:proofErr w:type="gramStart"/>
             <w:r>
               <w:t>.INCLUDE</w:t>
             </w:r>
+            <w:proofErr w:type="gramEnd"/>
             <w:r>
               <w:fldChar w:fldCharType="begin"/>
             </w:r>
@@ -2923,8 +3065,13 @@
           </w:tcPr>
           <w:p>
             <w:r>
-              <w:t>Includes the filename into the source file. The .INCLUDE</w:t>
-            </w:r>
+              <w:t xml:space="preserve">Includes the filename into the source file. </w:t>
+            </w:r>
+            <w:proofErr w:type="gramStart"/>
+            <w:r>
+              <w:t>The .INCLUDE</w:t>
+            </w:r>
+            <w:proofErr w:type="gramEnd"/>
             <w:r>
               <w:fldChar w:fldCharType="begin"/>
             </w:r>
@@ -2952,9 +3099,11 @@
             <w:tcW w:w="4505" w:type="dxa"/>
           </w:tcPr>
           <w:p>
+            <w:proofErr w:type="gramStart"/>
             <w:r>
               <w:t>.LIST</w:t>
             </w:r>
+            <w:proofErr w:type="gramEnd"/>
             <w:r>
               <w:fldChar w:fldCharType="begin"/>
             </w:r>
@@ -2992,9 +3141,11 @@
             <w:tcW w:w="4505" w:type="dxa"/>
           </w:tcPr>
           <w:p>
+            <w:proofErr w:type="gramStart"/>
             <w:r>
               <w:t>.MACRO</w:t>
             </w:r>
+            <w:proofErr w:type="gramEnd"/>
             <w:r>
               <w:fldChar w:fldCharType="begin"/>
             </w:r>
@@ -3059,9 +3210,11 @@
             <w:tcW w:w="4505" w:type="dxa"/>
           </w:tcPr>
           <w:p>
+            <w:proofErr w:type="gramStart"/>
             <w:r>
               <w:t>.MESSAGE</w:t>
             </w:r>
+            <w:proofErr w:type="gramEnd"/>
             <w:r>
               <w:fldChar w:fldCharType="begin"/>
             </w:r>
@@ -3081,8 +3234,13 @@
               <w:fldChar w:fldCharType="end"/>
             </w:r>
             <w:r>
-              <w:t xml:space="preserve"> string_expression</w:t>
-            </w:r>
+              <w:t xml:space="preserve"> </w:t>
+            </w:r>
+            <w:proofErr w:type="spellStart"/>
+            <w:r>
+              <w:t>string_expression</w:t>
+            </w:r>
+            <w:proofErr w:type="spellEnd"/>
             <w:r>
               <w:fldChar w:fldCharType="begin"/>
             </w:r>
@@ -3135,9 +3293,11 @@
             <w:tcW w:w="4505" w:type="dxa"/>
           </w:tcPr>
           <w:p>
+            <w:proofErr w:type="gramStart"/>
             <w:r>
               <w:t>.NOLIST</w:t>
             </w:r>
+            <w:proofErr w:type="gramEnd"/>
             <w:r>
               <w:fldChar w:fldCharType="begin"/>
             </w:r>
@@ -3251,9 +3411,11 @@
             <w:tcW w:w="4505" w:type="dxa"/>
           </w:tcPr>
           <w:p>
+            <w:proofErr w:type="gramStart"/>
             <w:r>
               <w:t>.SET</w:t>
             </w:r>
+            <w:proofErr w:type="gramEnd"/>
             <w:r>
               <w:fldChar w:fldCharType="begin"/>
             </w:r>
@@ -3327,9 +3489,11 @@
             <w:tcW w:w="4505" w:type="dxa"/>
           </w:tcPr>
           <w:p>
+            <w:proofErr w:type="gramStart"/>
             <w:r>
               <w:t>.UNDEFINE</w:t>
             </w:r>
+            <w:proofErr w:type="gramEnd"/>
             <w:r>
               <w:fldChar w:fldCharType="begin"/>
             </w:r>
@@ -3370,9 +3534,11 @@
             <w:tcW w:w="4505" w:type="dxa"/>
           </w:tcPr>
           <w:p>
+            <w:proofErr w:type="gramStart"/>
             <w:r>
               <w:t>.WARNING</w:t>
             </w:r>
+            <w:proofErr w:type="gramEnd"/>
             <w:r>
               <w:fldChar w:fldCharType="begin"/>
             </w:r>
@@ -3392,8 +3558,13 @@
               <w:fldChar w:fldCharType="end"/>
             </w:r>
             <w:r>
-              <w:t xml:space="preserve"> string_expression</w:t>
-            </w:r>
+              <w:t xml:space="preserve"> </w:t>
+            </w:r>
+            <w:proofErr w:type="spellStart"/>
+            <w:r>
+              <w:t>string_expression</w:t>
+            </w:r>
+            <w:proofErr w:type="spellEnd"/>
             <w:r>
               <w:fldChar w:fldCharType="begin"/>
             </w:r>
@@ -3444,7 +3615,7 @@
       <w:pPr>
         <w:pStyle w:val="Heading1"/>
       </w:pPr>
-      <w:bookmarkStart w:id="2" w:name="_Toc103330855"/>
+      <w:bookmarkStart w:id="2" w:name="_Toc109159435"/>
       <w:r>
         <w:t>Instructions</w:t>
       </w:r>
@@ -3547,7 +3718,7 @@
       <w:pPr>
         <w:pStyle w:val="Heading2"/>
       </w:pPr>
-      <w:bookmarkStart w:id="3" w:name="_Toc103330856"/>
+      <w:bookmarkStart w:id="3" w:name="_Toc109159436"/>
       <w:r>
         <w:t>Labels</w:t>
       </w:r>
@@ -3575,7 +3746,15 @@
         <w:fldChar w:fldCharType="end"/>
       </w:r>
       <w:r>
-        <w:t xml:space="preserve"> takes the form of an alphabetic character or underscore followed by zero or more trailing characters. The trailing characters may be an alphabetic character, digit or underscore. Finally, this is suffixed by a colon ‘:’ to indicate a label</w:t>
+        <w:t xml:space="preserve"> takes the form of an alphabetic character or underscore followed by zero or more trailing characters. The trailing characters may be an alphabetic character, </w:t>
+      </w:r>
+      <w:proofErr w:type="gramStart"/>
+      <w:r>
+        <w:t>digit</w:t>
+      </w:r>
+      <w:proofErr w:type="gramEnd"/>
+      <w:r>
+        <w:t xml:space="preserve"> or underscore. Finally, this is suffixed by a colon ‘:’ to indicate a label</w:t>
       </w:r>
       <w:r>
         <w:fldChar w:fldCharType="begin"/>
@@ -3724,8 +3903,14 @@
             </w:r>
             <w:r>
               <w:tab/>
+            </w:r>
+            <w:proofErr w:type="spellStart"/>
+            <w:proofErr w:type="gramStart"/>
+            <w:r>
               <w:t>addr,X</w:t>
             </w:r>
+            <w:proofErr w:type="spellEnd"/>
+            <w:proofErr w:type="gramEnd"/>
           </w:p>
           <w:p>
             <w:pPr>
@@ -3825,9 +4010,11 @@
               <w:pStyle w:val="Code"/>
               <w:ind w:firstLine="0"/>
             </w:pPr>
+            <w:proofErr w:type="gramStart"/>
             <w:r>
               <w:t>.DEFMACRO</w:t>
             </w:r>
+            <w:proofErr w:type="gramEnd"/>
             <w:r>
               <w:fldChar w:fldCharType="begin"/>
             </w:r>
@@ -3848,8 +4035,13 @@
               <w:t>INNER</w:t>
             </w:r>
             <w:r>
-              <w:t xml:space="preserve"> addval</w:t>
-            </w:r>
+              <w:t xml:space="preserve"> </w:t>
+            </w:r>
+            <w:proofErr w:type="spellStart"/>
+            <w:r>
+              <w:t>addval</w:t>
+            </w:r>
+            <w:proofErr w:type="spellEnd"/>
           </w:p>
           <w:p>
             <w:pPr>
@@ -3922,9 +4114,11 @@
               <w:pStyle w:val="Code"/>
               <w:ind w:firstLine="0"/>
             </w:pPr>
+            <w:proofErr w:type="gramStart"/>
             <w:r>
               <w:t>.ENDM</w:t>
             </w:r>
+            <w:proofErr w:type="gramEnd"/>
             <w:r>
               <w:fldChar w:fldCharType="begin"/>
             </w:r>
@@ -3952,9 +4146,11 @@
               <w:pStyle w:val="Code"/>
               <w:ind w:firstLine="0"/>
             </w:pPr>
+            <w:proofErr w:type="gramStart"/>
             <w:r>
               <w:t>.DEFMACRO</w:t>
             </w:r>
+            <w:proofErr w:type="gramEnd"/>
             <w:r>
               <w:fldChar w:fldCharType="begin"/>
             </w:r>
@@ -3972,8 +4168,13 @@
             </w:r>
             <w:r>
               <w:tab/>
-              <w:t>OUTER checknum</w:t>
-            </w:r>
+              <w:t xml:space="preserve">OUTER </w:t>
+            </w:r>
+            <w:proofErr w:type="spellStart"/>
+            <w:r>
+              <w:t>checknum</w:t>
+            </w:r>
+            <w:proofErr w:type="spellEnd"/>
           </w:p>
           <w:p>
             <w:pPr>
@@ -3983,10 +4184,12 @@
             <w:r>
               <w:t xml:space="preserve">@LOOP: </w:t>
             </w:r>
+            <w:proofErr w:type="gramStart"/>
             <w:r>
               <w:tab/>
               <w:t>.MACRO</w:t>
             </w:r>
+            <w:proofErr w:type="gramEnd"/>
             <w:r>
               <w:fldChar w:fldCharType="begin"/>
             </w:r>
@@ -4023,8 +4226,12 @@
             </w:r>
             <w:r>
               <w:tab/>
+            </w:r>
+            <w:proofErr w:type="gramStart"/>
+            <w:r>
               <w:t>.MACRO</w:t>
             </w:r>
+            <w:proofErr w:type="gramEnd"/>
             <w:r>
               <w:fldChar w:fldCharType="begin"/>
             </w:r>
@@ -4115,9 +4322,11 @@
               <w:pStyle w:val="Code"/>
               <w:ind w:firstLine="0"/>
             </w:pPr>
+            <w:proofErr w:type="gramStart"/>
             <w:r>
               <w:t>.ENDM</w:t>
             </w:r>
+            <w:proofErr w:type="gramEnd"/>
             <w:r>
               <w:fldChar w:fldCharType="begin"/>
             </w:r>
@@ -4171,7 +4380,7 @@
       <w:pPr>
         <w:pStyle w:val="Heading2"/>
       </w:pPr>
-      <w:bookmarkStart w:id="4" w:name="_Toc103330857"/>
+      <w:bookmarkStart w:id="4" w:name="_Toc109159437"/>
       <w:r>
         <w:t>Opcodes</w:t>
       </w:r>
@@ -4725,7 +4934,7 @@
       <w:pPr>
         <w:pStyle w:val="Heading2"/>
       </w:pPr>
-      <w:bookmarkStart w:id="5" w:name="_Toc103330858"/>
+      <w:bookmarkStart w:id="5" w:name="_Toc109159438"/>
       <w:r>
         <w:t>Operands</w:t>
       </w:r>
@@ -4749,7 +4958,15 @@
     <w:p/>
     <w:p>
       <w:r>
-        <w:t>There are 13 different type of operands</w:t>
+        <w:t xml:space="preserve">There are 13 different </w:t>
+      </w:r>
+      <w:proofErr w:type="gramStart"/>
+      <w:r>
+        <w:t>type</w:t>
+      </w:r>
+      <w:proofErr w:type="gramEnd"/>
+      <w:r>
+        <w:t xml:space="preserve"> of operands</w:t>
       </w:r>
       <w:r>
         <w:fldChar w:fldCharType="begin"/>
@@ -4958,7 +5175,15 @@
               <w:fldChar w:fldCharType="end"/>
             </w:r>
             <w:r>
-              <w:t xml:space="preserve"> actually exists, hence the term “implied”</w:t>
+              <w:t xml:space="preserve"> </w:t>
+            </w:r>
+            <w:proofErr w:type="gramStart"/>
+            <w:r>
+              <w:t>actually exists</w:t>
+            </w:r>
+            <w:proofErr w:type="gramEnd"/>
+            <w:r>
+              <w:t>, hence the term “implied”</w:t>
             </w:r>
           </w:p>
         </w:tc>
@@ -5085,8 +5310,13 @@
           </w:tcPr>
           <w:p>
             <w:r>
-              <w:t>BPL got_one</w:t>
-            </w:r>
+              <w:t xml:space="preserve">BPL </w:t>
+            </w:r>
+            <w:proofErr w:type="spellStart"/>
+            <w:r>
+              <w:t>got_one</w:t>
+            </w:r>
+            <w:proofErr w:type="spellEnd"/>
           </w:p>
           <w:p>
             <w:r>
@@ -5099,8 +5329,13 @@
             <w:tcW w:w="4394" w:type="dxa"/>
           </w:tcPr>
           <w:p>
-            <w:r>
-              <w:t xml:space="preserve">Addr </w:t>
+            <w:proofErr w:type="spellStart"/>
+            <w:r>
+              <w:t>Addr</w:t>
+            </w:r>
+            <w:proofErr w:type="spellEnd"/>
+            <w:r>
+              <w:t xml:space="preserve"> </w:t>
             </w:r>
             <w:r>
               <w:sym w:font="Wingdings" w:char="F0DF"/>
@@ -5145,7 +5380,15 @@
               <w:fldChar w:fldCharType="end"/>
             </w:r>
             <w:r>
-              <w:t xml:space="preserve"> yields a value in the range -128..+127 from the instruction following the current instruction</w:t>
+              <w:t xml:space="preserve"> yields a value in the range -</w:t>
+            </w:r>
+            <w:proofErr w:type="gramStart"/>
+            <w:r>
+              <w:t>128..</w:t>
+            </w:r>
+            <w:proofErr w:type="gramEnd"/>
+            <w:r>
+              <w:t>+127 from the instruction following the current instruction</w:t>
             </w:r>
           </w:p>
         </w:tc>
@@ -5287,8 +5530,13 @@
             <w:tcW w:w="4394" w:type="dxa"/>
           </w:tcPr>
           <w:p>
-            <w:r>
-              <w:t xml:space="preserve">Addr </w:t>
+            <w:proofErr w:type="spellStart"/>
+            <w:r>
+              <w:t>Addr</w:t>
+            </w:r>
+            <w:proofErr w:type="spellEnd"/>
+            <w:r>
+              <w:t xml:space="preserve"> </w:t>
             </w:r>
             <w:r>
               <w:sym w:font="Wingdings" w:char="F0DF"/>
@@ -5377,8 +5625,13 @@
           </w:tcPr>
           <w:p>
             <w:r>
-              <w:t>ORA $F0,X</w:t>
-            </w:r>
+              <w:t>ORA $F</w:t>
+            </w:r>
+            <w:proofErr w:type="gramStart"/>
+            <w:r>
+              <w:t>0,X</w:t>
+            </w:r>
+            <w:proofErr w:type="gramEnd"/>
           </w:p>
         </w:tc>
         <w:tc>
@@ -5386,8 +5639,13 @@
             <w:tcW w:w="4394" w:type="dxa"/>
           </w:tcPr>
           <w:p>
-            <w:r>
-              <w:t xml:space="preserve">Addr </w:t>
+            <w:proofErr w:type="spellStart"/>
+            <w:r>
+              <w:t>Addr</w:t>
+            </w:r>
+            <w:proofErr w:type="spellEnd"/>
+            <w:r>
+              <w:t xml:space="preserve"> </w:t>
             </w:r>
             <w:r>
               <w:sym w:font="Wingdings" w:char="F0DF"/>
@@ -5479,8 +5737,13 @@
           </w:tcPr>
           <w:p>
             <w:r>
-              <w:t>DEC $40,Y</w:t>
-            </w:r>
+              <w:t>DEC $</w:t>
+            </w:r>
+            <w:proofErr w:type="gramStart"/>
+            <w:r>
+              <w:t>40,Y</w:t>
+            </w:r>
+            <w:proofErr w:type="gramEnd"/>
           </w:p>
         </w:tc>
         <w:tc>
@@ -5488,8 +5751,13 @@
             <w:tcW w:w="4394" w:type="dxa"/>
           </w:tcPr>
           <w:p>
-            <w:r>
-              <w:t xml:space="preserve">Addr </w:t>
+            <w:proofErr w:type="spellStart"/>
+            <w:r>
+              <w:t>Addr</w:t>
+            </w:r>
+            <w:proofErr w:type="spellEnd"/>
+            <w:r>
+              <w:t xml:space="preserve"> </w:t>
             </w:r>
             <w:r>
               <w:sym w:font="Wingdings" w:char="F0DF"/>
@@ -5584,7 +5852,21 @@
           </w:tcPr>
           <w:p>
             <w:r>
-              <w:t>LDA ($A0,X)</w:t>
+              <w:t xml:space="preserve">LDA </w:t>
+            </w:r>
+            <w:r>
+              <w:t>[</w:t>
+            </w:r>
+            <w:r>
+              <w:t>$A</w:t>
+            </w:r>
+            <w:proofErr w:type="gramStart"/>
+            <w:r>
+              <w:t>0,X</w:t>
+            </w:r>
+            <w:proofErr w:type="gramEnd"/>
+            <w:r>
+              <w:t>]</w:t>
             </w:r>
           </w:p>
         </w:tc>
@@ -5593,8 +5875,13 @@
             <w:tcW w:w="4394" w:type="dxa"/>
           </w:tcPr>
           <w:p>
-            <w:r>
-              <w:t xml:space="preserve">Addr </w:t>
+            <w:proofErr w:type="spellStart"/>
+            <w:r>
+              <w:t>Addr</w:t>
+            </w:r>
+            <w:proofErr w:type="spellEnd"/>
+            <w:r>
+              <w:t xml:space="preserve"> </w:t>
             </w:r>
             <w:r>
               <w:sym w:font="Wingdings" w:char="F0DF"/>
@@ -5621,7 +5908,23 @@
               <w:t xml:space="preserve">+X). </w:t>
             </w:r>
             <w:r>
-              <w:t>The effective memory address is the 16 bit address in the zero page memory pointed to by $A0+X.  example, if X is 4 the 16 bit address from $A4</w:t>
+              <w:t xml:space="preserve">The effective memory address is the </w:t>
+            </w:r>
+            <w:proofErr w:type="gramStart"/>
+            <w:r>
+              <w:t>16 bit</w:t>
+            </w:r>
+            <w:proofErr w:type="gramEnd"/>
+            <w:r>
+              <w:t xml:space="preserve"> address in the zero page memory pointed to by $A0+X.  example, if X is 4 the </w:t>
+            </w:r>
+            <w:proofErr w:type="gramStart"/>
+            <w:r>
+              <w:t>16 bit</w:t>
+            </w:r>
+            <w:proofErr w:type="gramEnd"/>
+            <w:r>
+              <w:t xml:space="preserve"> address from $A4</w:t>
             </w:r>
             <w:r>
               <w:t xml:space="preserve"> (low)</w:t>
@@ -5701,11 +6004,22 @@
           </w:tcPr>
           <w:p>
             <w:r>
-              <w:t>STA ($A0)</w:t>
+              <w:t xml:space="preserve">STA </w:t>
+            </w:r>
+            <w:r>
+              <w:t>[</w:t>
+            </w:r>
+            <w:r>
+              <w:t>$A0</w:t>
+            </w:r>
+            <w:proofErr w:type="gramStart"/>
+            <w:r>
+              <w:t>]</w:t>
             </w:r>
             <w:r>
               <w:t>,Y</w:t>
             </w:r>
+            <w:proofErr w:type="gramEnd"/>
           </w:p>
         </w:tc>
         <w:tc>
@@ -5713,8 +6027,13 @@
             <w:tcW w:w="4394" w:type="dxa"/>
           </w:tcPr>
           <w:p>
-            <w:r>
-              <w:t xml:space="preserve">Addr </w:t>
+            <w:proofErr w:type="spellStart"/>
+            <w:r>
+              <w:t>Addr</w:t>
+            </w:r>
+            <w:proofErr w:type="spellEnd"/>
+            <w:r>
+              <w:t xml:space="preserve"> </w:t>
             </w:r>
             <w:r>
               <w:sym w:font="Wingdings" w:char="F0DF"/>
@@ -5741,7 +6060,15 @@
               <w:t xml:space="preserve">)+Y. </w:t>
             </w:r>
             <w:r>
-              <w:t>The effective memory address is the 16 bit address in the zero page memory pointed to by $A0 to which Y is added after looking up the address</w:t>
+              <w:t xml:space="preserve">The effective memory address is the </w:t>
+            </w:r>
+            <w:proofErr w:type="gramStart"/>
+            <w:r>
+              <w:t>16 bit</w:t>
+            </w:r>
+            <w:proofErr w:type="gramEnd"/>
+            <w:r>
+              <w:t xml:space="preserve"> address in the zero page memory pointed to by $A0 to which Y is added after looking up the address</w:t>
             </w:r>
           </w:p>
         </w:tc>
@@ -5793,8 +6120,13 @@
           </w:p>
           <w:p>
             <w:r>
-              <w:t>JSR get_key</w:t>
-            </w:r>
+              <w:t xml:space="preserve">JSR </w:t>
+            </w:r>
+            <w:proofErr w:type="spellStart"/>
+            <w:r>
+              <w:t>get_key</w:t>
+            </w:r>
+            <w:proofErr w:type="spellEnd"/>
           </w:p>
         </w:tc>
         <w:tc>
@@ -5802,8 +6134,13 @@
             <w:tcW w:w="4394" w:type="dxa"/>
           </w:tcPr>
           <w:p>
-            <w:r>
-              <w:t xml:space="preserve">Addr </w:t>
+            <w:proofErr w:type="spellStart"/>
+            <w:r>
+              <w:t>Addr</w:t>
+            </w:r>
+            <w:proofErr w:type="spellEnd"/>
+            <w:r>
+              <w:t xml:space="preserve"> </w:t>
             </w:r>
             <w:r>
               <w:sym w:font="Wingdings" w:char="F0DF"/>
@@ -5830,7 +6167,15 @@
               <w:t xml:space="preserve">. </w:t>
             </w:r>
             <w:r>
-              <w:t>Uses the 16 bit address represented by the expression</w:t>
+              <w:t xml:space="preserve">Uses the </w:t>
+            </w:r>
+            <w:proofErr w:type="gramStart"/>
+            <w:r>
+              <w:t>16 bit</w:t>
+            </w:r>
+            <w:proofErr w:type="gramEnd"/>
+            <w:r>
+              <w:t xml:space="preserve"> address represented by the expression</w:t>
             </w:r>
             <w:r>
               <w:fldChar w:fldCharType="begin"/>
@@ -5913,8 +6258,13 @@
           </w:tcPr>
           <w:p>
             <w:r>
-              <w:t>LDA $2000,X</w:t>
-            </w:r>
+              <w:t>LDA $</w:t>
+            </w:r>
+            <w:proofErr w:type="gramStart"/>
+            <w:r>
+              <w:t>2000,X</w:t>
+            </w:r>
+            <w:proofErr w:type="gramEnd"/>
           </w:p>
         </w:tc>
         <w:tc>
@@ -5922,8 +6272,13 @@
             <w:tcW w:w="4394" w:type="dxa"/>
           </w:tcPr>
           <w:p>
-            <w:r>
-              <w:t xml:space="preserve">Addr </w:t>
+            <w:proofErr w:type="spellStart"/>
+            <w:r>
+              <w:t>Addr</w:t>
+            </w:r>
+            <w:proofErr w:type="spellEnd"/>
+            <w:r>
+              <w:t xml:space="preserve"> </w:t>
             </w:r>
             <w:r>
               <w:sym w:font="Wingdings" w:char="F0DF"/>
@@ -5950,7 +6305,15 @@
               <w:t xml:space="preserve">+X. </w:t>
             </w:r>
             <w:r>
-              <w:t>Uses the 16 bit address represented by the expression</w:t>
+              <w:t xml:space="preserve">Uses the </w:t>
+            </w:r>
+            <w:proofErr w:type="gramStart"/>
+            <w:r>
+              <w:t>16 bit</w:t>
+            </w:r>
+            <w:proofErr w:type="gramEnd"/>
+            <w:r>
+              <w:t xml:space="preserve"> address represented by the expression</w:t>
             </w:r>
             <w:r>
               <w:fldChar w:fldCharType="begin"/>
@@ -6036,8 +6399,13 @@
           </w:tcPr>
           <w:p>
             <w:r>
-              <w:t>XOR $033A,Y</w:t>
-            </w:r>
+              <w:t>XOR $033</w:t>
+            </w:r>
+            <w:proofErr w:type="gramStart"/>
+            <w:r>
+              <w:t>A,Y</w:t>
+            </w:r>
+            <w:proofErr w:type="gramEnd"/>
           </w:p>
         </w:tc>
         <w:tc>
@@ -6045,8 +6413,13 @@
             <w:tcW w:w="4394" w:type="dxa"/>
           </w:tcPr>
           <w:p>
-            <w:r>
-              <w:t xml:space="preserve">Addr </w:t>
+            <w:proofErr w:type="spellStart"/>
+            <w:r>
+              <w:t>Addr</w:t>
+            </w:r>
+            <w:proofErr w:type="spellEnd"/>
+            <w:r>
+              <w:t xml:space="preserve"> </w:t>
             </w:r>
             <w:r>
               <w:sym w:font="Wingdings" w:char="F0DF"/>
@@ -6073,7 +6446,15 @@
               <w:t>+Y.</w:t>
             </w:r>
             <w:r>
-              <w:t>Uses the 16 bit address represented by the expression</w:t>
+              <w:t xml:space="preserve">Uses the </w:t>
+            </w:r>
+            <w:proofErr w:type="gramStart"/>
+            <w:r>
+              <w:t>16 bit</w:t>
+            </w:r>
+            <w:proofErr w:type="gramEnd"/>
+            <w:r>
+              <w:t xml:space="preserve"> address represented by the expression</w:t>
             </w:r>
             <w:r>
               <w:fldChar w:fldCharType="begin"/>
@@ -6123,7 +6504,16 @@
           </w:tcPr>
           <w:p>
             <w:r>
-              <w:t>JMP ($FFFE)</w:t>
+              <w:t xml:space="preserve">JMP </w:t>
+            </w:r>
+            <w:r>
+              <w:t>[</w:t>
+            </w:r>
+            <w:r>
+              <w:t>$FFFE</w:t>
+            </w:r>
+            <w:r>
+              <w:t>]</w:t>
             </w:r>
           </w:p>
         </w:tc>
@@ -6132,8 +6522,13 @@
             <w:tcW w:w="4394" w:type="dxa"/>
           </w:tcPr>
           <w:p>
-            <w:r>
-              <w:t xml:space="preserve">Addr </w:t>
+            <w:proofErr w:type="spellStart"/>
+            <w:r>
+              <w:t>Addr</w:t>
+            </w:r>
+            <w:proofErr w:type="spellEnd"/>
+            <w:r>
+              <w:t xml:space="preserve"> </w:t>
             </w:r>
             <w:r>
               <w:sym w:font="Wingdings" w:char="F0DF"/>
@@ -6203,7 +6598,15 @@
         <w:fldChar w:fldCharType="end"/>
       </w:r>
       <w:r>
-        <w:t xml:space="preserve"> indicates an 8 bit expression</w:t>
+        <w:t xml:space="preserve"> indicates an </w:t>
+      </w:r>
+      <w:proofErr w:type="gramStart"/>
+      <w:r>
+        <w:t>8 bit</w:t>
+      </w:r>
+      <w:proofErr w:type="gramEnd"/>
+      <w:r>
+        <w:t xml:space="preserve"> expression</w:t>
       </w:r>
       <w:r>
         <w:fldChar w:fldCharType="begin"/>
@@ -6257,7 +6660,30 @@
         <w:fldChar w:fldCharType="end"/>
       </w:r>
       <w:r>
-        <w:t>. Values in (brackets) indicate the 16 bit address stored at the address in memory pointed to by the expression</w:t>
+        <w:t xml:space="preserve">. Values in </w:t>
+      </w:r>
+      <w:r>
+        <w:t>[</w:t>
+      </w:r>
+      <w:r>
+        <w:t>brackets</w:t>
+      </w:r>
+      <w:r>
+        <w:t>]</w:t>
+      </w:r>
+      <w:r>
+        <w:t xml:space="preserve"> indicate the</w:t>
+      </w:r>
+      <w:r>
+        <w:t xml:space="preserve"> </w:t>
+      </w:r>
+      <w:proofErr w:type="gramStart"/>
+      <w:r>
+        <w:t>16 bit</w:t>
+      </w:r>
+      <w:proofErr w:type="gramEnd"/>
+      <w:r>
+        <w:t xml:space="preserve"> address stored at the address in memory pointed to by the expression</w:t>
       </w:r>
       <w:r>
         <w:fldChar w:fldCharType="begin"/>
@@ -6283,7 +6709,7 @@
       <w:pPr>
         <w:pStyle w:val="Heading2"/>
       </w:pPr>
-      <w:bookmarkStart w:id="6" w:name="_Toc103330859"/>
+      <w:bookmarkStart w:id="6" w:name="_Toc109159439"/>
       <w:r>
         <w:t>Comments</w:t>
       </w:r>
@@ -6378,8 +6804,12 @@
       </w:r>
       <w:r>
         <w:tab/>
+      </w:r>
+      <w:proofErr w:type="spellStart"/>
+      <w:r>
         <w:t>key_get</w:t>
       </w:r>
+      <w:proofErr w:type="spellEnd"/>
       <w:r>
         <w:tab/>
         <w:t>; Wait for a key</w:t>
@@ -6395,6 +6825,9 @@
       </w:r>
       <w:r>
         <w:tab/>
+      </w:r>
+      <w:proofErr w:type="gramStart"/>
+      <w:r>
         <w:t>Loop</w:t>
       </w:r>
       <w:r>
@@ -6402,7 +6835,11 @@
       </w:r>
       <w:r>
         <w:tab/>
-        <w:t>; Sorry, it wasn’t valid</w:t>
+        <w:t>;</w:t>
+      </w:r>
+      <w:proofErr w:type="gramEnd"/>
+      <w:r>
+        <w:t xml:space="preserve"> Sorry, it wasn’t valid</w:t>
       </w:r>
     </w:p>
     <w:p>
@@ -6411,15 +6848,20 @@
       </w:r>
       <w:r>
         <w:tab/>
-        <w:t>// We now have a valid key !</w:t>
-      </w:r>
+        <w:t xml:space="preserve">// We now have a valid </w:t>
+      </w:r>
+      <w:proofErr w:type="gramStart"/>
+      <w:r>
+        <w:t>key !</w:t>
+      </w:r>
+      <w:proofErr w:type="gramEnd"/>
     </w:p>
     <w:p/>
     <w:p>
       <w:pPr>
         <w:pStyle w:val="Heading1"/>
       </w:pPr>
-      <w:bookmarkStart w:id="7" w:name="_Toc103330860"/>
+      <w:bookmarkStart w:id="7" w:name="_Toc109159440"/>
       <w:r>
         <w:t>Expressions</w:t>
       </w:r>
@@ -6494,7 +6936,15 @@
         <w:t xml:space="preserve"> symbols,</w:t>
       </w:r>
       <w:r>
-        <w:t xml:space="preserve"> operators and</w:t>
+        <w:t xml:space="preserve"> </w:t>
+      </w:r>
+      <w:proofErr w:type="gramStart"/>
+      <w:r>
+        <w:t>operators</w:t>
+      </w:r>
+      <w:proofErr w:type="gramEnd"/>
+      <w:r>
+        <w:t xml:space="preserve"> and</w:t>
       </w:r>
       <w:r>
         <w:t xml:space="preserve"> functions</w:t>
@@ -6612,7 +7062,15 @@
         <w:fldChar w:fldCharType="end"/>
       </w:r>
       <w:r>
-        <w:t>(“-“,title)</w:t>
+        <w:t>(“</w:t>
+      </w:r>
+      <w:proofErr w:type="gramStart"/>
+      <w:r>
+        <w:t>-“</w:t>
+      </w:r>
+      <w:proofErr w:type="gramEnd"/>
+      <w:r>
+        <w:t>,title)</w:t>
       </w:r>
     </w:p>
     <w:p>
@@ -6636,7 +7094,20 @@
         <w:fldChar w:fldCharType="end"/>
       </w:r>
       <w:r>
-        <w:t>(condition,a,b)</w:t>
+        <w:t>(</w:t>
+      </w:r>
+      <w:proofErr w:type="spellStart"/>
+      <w:proofErr w:type="gramStart"/>
+      <w:r>
+        <w:t>condition,a</w:t>
+      </w:r>
+      <w:proofErr w:type="gramEnd"/>
+      <w:r>
+        <w:t>,b</w:t>
+      </w:r>
+      <w:proofErr w:type="spellEnd"/>
+      <w:r>
+        <w:t>)</w:t>
       </w:r>
     </w:p>
     <w:p/>
@@ -6644,7 +7115,7 @@
       <w:pPr>
         <w:pStyle w:val="Heading2"/>
       </w:pPr>
-      <w:bookmarkStart w:id="8" w:name="_Toc103330861"/>
+      <w:bookmarkStart w:id="8" w:name="_Toc109159441"/>
       <w:r>
         <w:t>Literal</w:t>
       </w:r>
@@ -6756,7 +7227,15 @@
         <w:fldChar w:fldCharType="end"/>
       </w:r>
       <w:r>
-        <w:t xml:space="preserve"> values enclosed in double quotes, for example “MyString”</w:t>
+        <w:t xml:space="preserve"> values enclosed in double quotes, for example “</w:t>
+      </w:r>
+      <w:proofErr w:type="spellStart"/>
+      <w:r>
+        <w:t>MyString</w:t>
+      </w:r>
+      <w:proofErr w:type="spellEnd"/>
+      <w:r>
+        <w:t>”</w:t>
       </w:r>
     </w:p>
     <w:p/>
@@ -6765,7 +7244,7 @@
       <w:pPr>
         <w:pStyle w:val="Heading2"/>
       </w:pPr>
-      <w:bookmarkStart w:id="9" w:name="_Toc103330862"/>
+      <w:bookmarkStart w:id="9" w:name="_Toc109159442"/>
       <w:r>
         <w:t>Symbols</w:t>
       </w:r>
@@ -6860,8 +7339,13 @@
         </w:numPr>
       </w:pPr>
       <w:r>
-        <w:t>An integer value</w:t>
-      </w:r>
+        <w:t xml:space="preserve">An integer </w:t>
+      </w:r>
+      <w:proofErr w:type="gramStart"/>
+      <w:r>
+        <w:t>value</w:t>
+      </w:r>
+      <w:proofErr w:type="gramEnd"/>
     </w:p>
     <w:p>
       <w:pPr>
@@ -6872,8 +7356,13 @@
         </w:numPr>
       </w:pPr>
       <w:r>
-        <w:t>A string value</w:t>
-      </w:r>
+        <w:t xml:space="preserve">A string </w:t>
+      </w:r>
+      <w:proofErr w:type="gramStart"/>
+      <w:r>
+        <w:t>value</w:t>
+      </w:r>
+      <w:proofErr w:type="gramEnd"/>
     </w:p>
     <w:p/>
     <w:p>
@@ -6896,8 +7385,13 @@
         <w:fldChar w:fldCharType="end"/>
       </w:r>
       <w:r>
-        <w:t xml:space="preserve"> value is produced by the .DEFINE</w:t>
-      </w:r>
+        <w:t xml:space="preserve"> value is produced by </w:t>
+      </w:r>
+      <w:proofErr w:type="gramStart"/>
+      <w:r>
+        <w:t>the .DEFINE</w:t>
+      </w:r>
+      <w:proofErr w:type="gramEnd"/>
       <w:r>
         <w:fldChar w:fldCharType="begin"/>
       </w:r>
@@ -6914,8 +7408,13 @@
         <w:fldChar w:fldCharType="end"/>
       </w:r>
       <w:r>
-        <w:t xml:space="preserve"> directive where a symbol is declared but has not specific value associated with it. It can only be used with .IFDEF</w:t>
-      </w:r>
+        <w:t xml:space="preserve"> directive where a symbol is declared but has not specific value associated with it. It can only be used </w:t>
+      </w:r>
+      <w:proofErr w:type="gramStart"/>
+      <w:r>
+        <w:t>with .IFDEF</w:t>
+      </w:r>
+      <w:proofErr w:type="gramEnd"/>
       <w:r>
         <w:fldChar w:fldCharType="begin"/>
       </w:r>
@@ -6989,7 +7488,7 @@
       <w:pPr>
         <w:pStyle w:val="Heading2"/>
       </w:pPr>
-      <w:bookmarkStart w:id="10" w:name="_Toc103330863"/>
+      <w:bookmarkStart w:id="10" w:name="_Toc109159443"/>
       <w:r>
         <w:t xml:space="preserve">Operators and </w:t>
       </w:r>
@@ -7019,8 +7518,13 @@
         <w:fldChar w:fldCharType="end"/>
       </w:r>
       <w:r>
-        <w:t xml:space="preserve"> are evaluated using the following  precedence</w:t>
-      </w:r>
+        <w:t xml:space="preserve"> are evaluated using the </w:t>
+      </w:r>
+      <w:proofErr w:type="gramStart"/>
+      <w:r>
+        <w:t>following  precedence</w:t>
+      </w:r>
+      <w:proofErr w:type="gramEnd"/>
       <w:r>
         <w:fldChar w:fldCharType="begin"/>
       </w:r>
@@ -7109,9 +7613,11 @@
             <w:tcW w:w="2977" w:type="dxa"/>
           </w:tcPr>
           <w:p>
+            <w:proofErr w:type="gramStart"/>
             <w:r>
               <w:t>( expression</w:t>
             </w:r>
+            <w:proofErr w:type="gramEnd"/>
             <w:r>
               <w:fldChar w:fldCharType="begin"/>
             </w:r>
@@ -7312,23 +7818,46 @@
           </w:tcPr>
           <w:p>
             <w:r>
-              <w:t>* multiplication</w:t>
-            </w:r>
-          </w:p>
-          <w:p>
-            <w:r>
-              <w:t>/ division</w:t>
-            </w:r>
-          </w:p>
-          <w:p>
-            <w:r>
-              <w:t>&amp; bitwise and</w:t>
-            </w:r>
-          </w:p>
-          <w:p>
-            <w:r>
-              <w:t>^ bitwise xor</w:t>
-            </w:r>
+              <w:t xml:space="preserve">* </w:t>
+            </w:r>
+            <w:proofErr w:type="gramStart"/>
+            <w:r>
+              <w:t>multiplication</w:t>
+            </w:r>
+            <w:proofErr w:type="gramEnd"/>
+          </w:p>
+          <w:p>
+            <w:r>
+              <w:t xml:space="preserve">/ </w:t>
+            </w:r>
+            <w:proofErr w:type="gramStart"/>
+            <w:r>
+              <w:t>division</w:t>
+            </w:r>
+            <w:proofErr w:type="gramEnd"/>
+          </w:p>
+          <w:p>
+            <w:r>
+              <w:t xml:space="preserve">&amp; </w:t>
+            </w:r>
+            <w:proofErr w:type="gramStart"/>
+            <w:r>
+              <w:t>bitwise</w:t>
+            </w:r>
+            <w:proofErr w:type="gramEnd"/>
+            <w:r>
+              <w:t xml:space="preserve"> and</w:t>
+            </w:r>
+          </w:p>
+          <w:p>
+            <w:r>
+              <w:t xml:space="preserve">^ bitwise </w:t>
+            </w:r>
+            <w:proofErr w:type="spellStart"/>
+            <w:r>
+              <w:t>xor</w:t>
+            </w:r>
+            <w:proofErr w:type="spellEnd"/>
           </w:p>
           <w:p>
             <w:r>
@@ -7456,8 +7985,13 @@
           </w:tcPr>
           <w:p>
             <w:r>
-              <w:t>&amp;&amp; boolean</w:t>
-            </w:r>
+              <w:t xml:space="preserve">&amp;&amp; </w:t>
+            </w:r>
+            <w:proofErr w:type="spellStart"/>
+            <w:r>
+              <w:t>boolean</w:t>
+            </w:r>
+            <w:proofErr w:type="spellEnd"/>
             <w:r>
               <w:fldChar w:fldCharType="begin"/>
             </w:r>
@@ -7479,8 +8013,13 @@
           </w:p>
           <w:p>
             <w:r>
-              <w:t>^^ boolean</w:t>
-            </w:r>
+              <w:t xml:space="preserve">^^ </w:t>
+            </w:r>
+            <w:proofErr w:type="spellStart"/>
+            <w:r>
+              <w:t>boolean</w:t>
+            </w:r>
+            <w:proofErr w:type="spellEnd"/>
             <w:r>
               <w:fldChar w:fldCharType="begin"/>
             </w:r>
@@ -7497,8 +8036,13 @@
               <w:fldChar w:fldCharType="end"/>
             </w:r>
             <w:r>
-              <w:t xml:space="preserve"> xor</w:t>
-            </w:r>
+              <w:t xml:space="preserve"> </w:t>
+            </w:r>
+            <w:proofErr w:type="spellStart"/>
+            <w:r>
+              <w:t>xor</w:t>
+            </w:r>
+            <w:proofErr w:type="spellEnd"/>
           </w:p>
         </w:tc>
       </w:tr>
@@ -7519,8 +8063,13 @@
           </w:tcPr>
           <w:p>
             <w:r>
-              <w:t>|| boolean</w:t>
-            </w:r>
+              <w:t xml:space="preserve">|| </w:t>
+            </w:r>
+            <w:proofErr w:type="spellStart"/>
+            <w:r>
+              <w:t>boolean</w:t>
+            </w:r>
+            <w:proofErr w:type="spellEnd"/>
             <w:r>
               <w:fldChar w:fldCharType="begin"/>
             </w:r>
@@ -7559,8 +8108,13 @@
           </w:tcPr>
           <w:p>
             <w:r>
-              <w:t>! boolean</w:t>
-            </w:r>
+              <w:t xml:space="preserve">! </w:t>
+            </w:r>
+            <w:proofErr w:type="spellStart"/>
+            <w:r>
+              <w:t>boolean</w:t>
+            </w:r>
+            <w:proofErr w:type="spellEnd"/>
             <w:r>
               <w:fldChar w:fldCharType="begin"/>
             </w:r>
@@ -7611,7 +8165,7 @@
       <w:pPr>
         <w:pStyle w:val="Heading2"/>
       </w:pPr>
-      <w:bookmarkStart w:id="11" w:name="_Toc103330864"/>
+      <w:bookmarkStart w:id="11" w:name="_Toc109159444"/>
       <w:r>
         <w:t>Integer Functions</w:t>
       </w:r>
@@ -7824,7 +8378,20 @@
               <w:fldChar w:fldCharType="end"/>
             </w:r>
             <w:r>
-              <w:t>(condition,trueexpr,falseexpr)</w:t>
+              <w:t>(</w:t>
+            </w:r>
+            <w:proofErr w:type="spellStart"/>
+            <w:proofErr w:type="gramStart"/>
+            <w:r>
+              <w:t>condition,trueexpr</w:t>
+            </w:r>
+            <w:proofErr w:type="gramEnd"/>
+            <w:r>
+              <w:t>,falseexpr</w:t>
+            </w:r>
+            <w:proofErr w:type="spellEnd"/>
+            <w:r>
+              <w:t>)</w:t>
             </w:r>
           </w:p>
         </w:tc>
@@ -7852,7 +8419,15 @@
               <w:fldChar w:fldCharType="end"/>
             </w:r>
             <w:r>
-              <w:t xml:space="preserve"> returned depends if the condition is true or false</w:t>
+              <w:t xml:space="preserve"> returned </w:t>
+            </w:r>
+            <w:proofErr w:type="gramStart"/>
+            <w:r>
+              <w:t>depends</w:t>
+            </w:r>
+            <w:proofErr w:type="gramEnd"/>
+            <w:r>
+              <w:t xml:space="preserve"> if the condition is true or false</w:t>
             </w:r>
           </w:p>
         </w:tc>
@@ -7955,7 +8530,17 @@
               <w:fldChar w:fldCharType="end"/>
             </w:r>
             <w:r>
-              <w:t>(substr,string)</w:t>
+              <w:t>(</w:t>
+            </w:r>
+            <w:proofErr w:type="spellStart"/>
+            <w:proofErr w:type="gramStart"/>
+            <w:r>
+              <w:t>substr,string</w:t>
+            </w:r>
+            <w:proofErr w:type="spellEnd"/>
+            <w:proofErr w:type="gramEnd"/>
+            <w:r>
+              <w:t>)</w:t>
             </w:r>
           </w:p>
         </w:tc>
@@ -7965,7 +8550,15 @@
           </w:tcPr>
           <w:p>
             <w:r>
-              <w:t>Returns the position of a substring within another string in the range 1..n or zero if the substring is not found</w:t>
+              <w:t xml:space="preserve">Returns the position of a substring within another string in the range </w:t>
+            </w:r>
+            <w:proofErr w:type="gramStart"/>
+            <w:r>
+              <w:t>1..</w:t>
+            </w:r>
+            <w:proofErr w:type="gramEnd"/>
+            <w:r>
+              <w:t>n or zero if the substring is not found</w:t>
             </w:r>
           </w:p>
         </w:tc>
@@ -8017,7 +8610,7 @@
       <w:pPr>
         <w:pStyle w:val="Heading2"/>
       </w:pPr>
-      <w:bookmarkStart w:id="12" w:name="_Toc103330865"/>
+      <w:bookmarkStart w:id="12" w:name="_Toc109159445"/>
       <w:r>
         <w:t>String</w:t>
       </w:r>
@@ -8270,7 +8863,15 @@
               <w:fldChar w:fldCharType="end"/>
             </w:r>
             <w:r>
-              <w:t>(value[,digits])</w:t>
+              <w:t>(value</w:t>
+            </w:r>
+            <w:proofErr w:type="gramStart"/>
+            <w:r>
+              <w:t>[,digits</w:t>
+            </w:r>
+            <w:proofErr w:type="gramEnd"/>
+            <w:r>
+              <w:t>])</w:t>
             </w:r>
           </w:p>
         </w:tc>
@@ -8331,7 +8932,17 @@
               <w:t xml:space="preserve"> </w:t>
             </w:r>
             <w:r>
-              <w:t>(string,count)</w:t>
+              <w:t>(</w:t>
+            </w:r>
+            <w:proofErr w:type="spellStart"/>
+            <w:proofErr w:type="gramStart"/>
+            <w:r>
+              <w:t>string,count</w:t>
+            </w:r>
+            <w:proofErr w:type="spellEnd"/>
+            <w:proofErr w:type="gramEnd"/>
+            <w:r>
+              <w:t>)</w:t>
             </w:r>
           </w:p>
         </w:tc>
@@ -8417,7 +9028,20 @@
               <w:t xml:space="preserve"> </w:t>
             </w:r>
             <w:r>
-              <w:t>(string,start,count)</w:t>
+              <w:t>(</w:t>
+            </w:r>
+            <w:proofErr w:type="spellStart"/>
+            <w:proofErr w:type="gramStart"/>
+            <w:r>
+              <w:t>string,start</w:t>
+            </w:r>
+            <w:proofErr w:type="gramEnd"/>
+            <w:r>
+              <w:t>,count</w:t>
+            </w:r>
+            <w:proofErr w:type="spellEnd"/>
+            <w:r>
+              <w:t>)</w:t>
             </w:r>
           </w:p>
         </w:tc>
@@ -8430,7 +9054,15 @@
               <w:t>Returns the mid part of a string from start character for count characters.</w:t>
             </w:r>
             <w:r>
-              <w:t xml:space="preserve"> If start &lt; 1 or count &lt; 1 then an error is produced. If start+count is greater than the length of the string, the rightmost part from start characters is returned</w:t>
+              <w:t xml:space="preserve"> If start &lt; 1 or count &lt; 1 then an error is produced. If </w:t>
+            </w:r>
+            <w:proofErr w:type="spellStart"/>
+            <w:r>
+              <w:t>start+count</w:t>
+            </w:r>
+            <w:proofErr w:type="spellEnd"/>
+            <w:r>
+              <w:t xml:space="preserve"> is greater than the length of the string, the rightmost part from start characters is returned</w:t>
             </w:r>
           </w:p>
         </w:tc>
@@ -8464,7 +9096,17 @@
               <w:t xml:space="preserve"> </w:t>
             </w:r>
             <w:r>
-              <w:t>(string,count)</w:t>
+              <w:t>(</w:t>
+            </w:r>
+            <w:proofErr w:type="spellStart"/>
+            <w:proofErr w:type="gramStart"/>
+            <w:r>
+              <w:t>string,count</w:t>
+            </w:r>
+            <w:proofErr w:type="spellEnd"/>
+            <w:proofErr w:type="gramEnd"/>
+            <w:r>
+              <w:t>)</w:t>
             </w:r>
           </w:p>
         </w:tc>
@@ -8557,7 +9199,15 @@
           </w:tcPr>
           <w:p>
             <w:r>
-              <w:t>Returns the current time in the form HH:MM:SS, for example 08:05:33</w:t>
+              <w:t>Returns the current time in the form HH:</w:t>
+            </w:r>
+            <w:proofErr w:type="gramStart"/>
+            <w:r>
+              <w:t>MM:SS</w:t>
+            </w:r>
+            <w:proofErr w:type="gramEnd"/>
+            <w:r>
+              <w:t>, for example 08:05:33</w:t>
             </w:r>
           </w:p>
         </w:tc>
@@ -8662,20 +9312,28 @@
       <w:pPr>
         <w:pStyle w:val="Heading1"/>
       </w:pPr>
-      <w:bookmarkStart w:id="13" w:name="_Toc103330866"/>
+      <w:bookmarkStart w:id="13" w:name="_Toc109159446"/>
       <w:r>
         <w:lastRenderedPageBreak/>
         <w:t>Command Line</w:t>
       </w:r>
+      <w:r>
+        <w:t xml:space="preserve"> Usage</w:t>
+      </w:r>
       <w:bookmarkEnd w:id="13"/>
-      <w:r>
-        <w:t xml:space="preserve"> Usage</w:t>
-      </w:r>
     </w:p>
     <w:p/>
     <w:p>
       <w:r>
-        <w:t>From the program startup when invoking asm65 with no parameters:</w:t>
+        <w:t xml:space="preserve">From the program </w:t>
+      </w:r>
+      <w:proofErr w:type="spellStart"/>
+      <w:r>
+        <w:t>startup</w:t>
+      </w:r>
+      <w:proofErr w:type="spellEnd"/>
+      <w:r>
+        <w:t xml:space="preserve"> when invoking asm65 with no parameters:</w:t>
       </w:r>
     </w:p>
     <w:p/>
@@ -8806,71 +9464,71 @@
           <w:sz w:val="18"/>
           <w:szCs w:val="20"/>
         </w:rPr>
-        <w:t xml:space="preserve">    -e &lt;en&gt; --errorlog=&lt;en&gt; Set error log to &lt;en&gt;</w:t>
-      </w:r>
-    </w:p>
-    <w:p>
-      <w:pPr>
-        <w:pStyle w:val="Code"/>
+        <w:t xml:space="preserve">    -e &lt;</w:t>
+      </w:r>
+      <w:proofErr w:type="spellStart"/>
+      <w:r>
         <w:rPr>
           <w:sz w:val="18"/>
           <w:szCs w:val="20"/>
         </w:rPr>
-      </w:pPr>
+        <w:t>en</w:t>
+      </w:r>
+      <w:proofErr w:type="spellEnd"/>
       <w:r>
         <w:rPr>
           <w:sz w:val="18"/>
           <w:szCs w:val="20"/>
         </w:rPr>
-        <w:t xml:space="preserve">    -h      --help          Display this message</w:t>
-      </w:r>
-    </w:p>
-    <w:p>
-      <w:pPr>
-        <w:pStyle w:val="Code"/>
+        <w:t>&gt; --</w:t>
+      </w:r>
+      <w:proofErr w:type="spellStart"/>
+      <w:r>
         <w:rPr>
           <w:sz w:val="18"/>
           <w:szCs w:val="20"/>
         </w:rPr>
-      </w:pPr>
+        <w:t>errorlog</w:t>
+      </w:r>
+      <w:proofErr w:type="spellEnd"/>
       <w:r>
         <w:rPr>
           <w:sz w:val="18"/>
           <w:szCs w:val="20"/>
         </w:rPr>
-        <w:t xml:space="preserve">    -I &lt;id&gt; --include=&lt;id&gt;  Set the include directory to &lt;id&gt;</w:t>
-      </w:r>
-    </w:p>
-    <w:p>
-      <w:pPr>
-        <w:pStyle w:val="Code"/>
+        <w:t>=&lt;</w:t>
+      </w:r>
+      <w:proofErr w:type="spellStart"/>
+      <w:r>
         <w:rPr>
           <w:sz w:val="18"/>
           <w:szCs w:val="20"/>
         </w:rPr>
-      </w:pPr>
+        <w:t>en</w:t>
+      </w:r>
+      <w:proofErr w:type="spellEnd"/>
       <w:r>
         <w:rPr>
           <w:sz w:val="18"/>
           <w:szCs w:val="20"/>
         </w:rPr>
-        <w:t xml:space="preserve">    -l &lt;ln&gt; --listing=&lt;ln&gt;  Set the listing name to &lt;ln&gt;</w:t>
-      </w:r>
-    </w:p>
-    <w:p>
-      <w:pPr>
-        <w:pStyle w:val="Code"/>
+        <w:t>&gt; Set error log to &lt;</w:t>
+      </w:r>
+      <w:proofErr w:type="spellStart"/>
+      <w:r>
         <w:rPr>
           <w:sz w:val="18"/>
           <w:szCs w:val="20"/>
         </w:rPr>
-      </w:pPr>
+        <w:t>en</w:t>
+      </w:r>
+      <w:proofErr w:type="spellEnd"/>
       <w:r>
         <w:rPr>
           <w:sz w:val="18"/>
           <w:szCs w:val="20"/>
         </w:rPr>
-        <w:t xml:space="preserve">    -m &lt;mn&gt; --map=&lt;mn&gt;      Set the map filename to &lt;mn&gt;</w:t>
+        <w:t>&gt;</w:t>
       </w:r>
     </w:p>
     <w:p>
@@ -8886,7 +9544,7 @@
           <w:sz w:val="18"/>
           <w:szCs w:val="20"/>
         </w:rPr>
-        <w:t xml:space="preserve">    -o &lt;on&gt; --object=&lt;on&gt;   Set the object name to &lt;on&gt;</w:t>
+        <w:t xml:space="preserve">    -h      --help          Display this message</w:t>
       </w:r>
     </w:p>
     <w:p>
@@ -8902,23 +9560,23 @@
           <w:sz w:val="18"/>
           <w:szCs w:val="20"/>
         </w:rPr>
-        <w:t xml:space="preserve">    -t &lt;n&gt;  --tab=&lt;n&gt;       Tab size for input file (default 4)</w:t>
-      </w:r>
-    </w:p>
-    <w:p>
-      <w:pPr>
-        <w:pStyle w:val="Code"/>
+        <w:t xml:space="preserve">    -I &lt;id&gt; --include=&lt;id</w:t>
+      </w:r>
+      <w:proofErr w:type="gramStart"/>
+      <w:r>
         <w:rPr>
           <w:sz w:val="18"/>
           <w:szCs w:val="20"/>
         </w:rPr>
-      </w:pPr>
+        <w:t>&gt;  Set</w:t>
+      </w:r>
+      <w:proofErr w:type="gramEnd"/>
       <w:r>
         <w:rPr>
           <w:sz w:val="18"/>
           <w:szCs w:val="20"/>
         </w:rPr>
-        <w:t xml:space="preserve">    -v &lt;n&gt;  --verbose=&lt;n&gt;   Verbose output while assembling</w:t>
+        <w:t xml:space="preserve"> the include directory to &lt;id&gt;</w:t>
       </w:r>
     </w:p>
     <w:p>
@@ -8934,23 +9592,23 @@
           <w:sz w:val="18"/>
           <w:szCs w:val="20"/>
         </w:rPr>
-        <w:t xml:space="preserve">    -V      --version       Display version and other status info</w:t>
-      </w:r>
-    </w:p>
-    <w:p>
-      <w:pPr>
-        <w:pStyle w:val="Code"/>
+        <w:t xml:space="preserve">    -l &lt;ln&gt; --listing=&lt;ln</w:t>
+      </w:r>
+      <w:proofErr w:type="gramStart"/>
+      <w:r>
         <w:rPr>
           <w:sz w:val="18"/>
           <w:szCs w:val="20"/>
         </w:rPr>
-      </w:pPr>
+        <w:t>&gt;  Set</w:t>
+      </w:r>
+      <w:proofErr w:type="gramEnd"/>
       <w:r>
         <w:rPr>
           <w:sz w:val="18"/>
           <w:szCs w:val="20"/>
         </w:rPr>
-        <w:t xml:space="preserve">    -x &lt;hn&gt; --hex=&lt;hn&gt;      Set the hex filename to &lt;hn&gt;</w:t>
+        <w:t xml:space="preserve"> the listing name to &lt;ln&gt;</w:t>
       </w:r>
     </w:p>
     <w:p>
@@ -8961,60 +9619,60 @@
           <w:szCs w:val="20"/>
         </w:rPr>
       </w:pPr>
-    </w:p>
-    <w:p>
-      <w:pPr>
-        <w:pStyle w:val="Code"/>
+      <w:r>
         <w:rPr>
           <w:sz w:val="18"/>
           <w:szCs w:val="20"/>
         </w:rPr>
-      </w:pPr>
+        <w:t xml:space="preserve">    -m &lt;</w:t>
+      </w:r>
+      <w:proofErr w:type="spellStart"/>
       <w:r>
         <w:rPr>
           <w:sz w:val="18"/>
           <w:szCs w:val="20"/>
         </w:rPr>
-        <w:t xml:space="preserve">&lt;bn&gt; / </w:t>
-      </w:r>
+        <w:t>mn</w:t>
+      </w:r>
+      <w:proofErr w:type="spellEnd"/>
       <w:r>
         <w:rPr>
           <w:sz w:val="18"/>
           <w:szCs w:val="20"/>
         </w:rPr>
-        <w:t>&lt;en&gt;/&lt;ln&gt;/&lt;mn&gt;/&lt;on&gt;/&lt;hn&gt; default to the filename with ext changed to</w:t>
-      </w:r>
-    </w:p>
-    <w:p>
-      <w:pPr>
-        <w:pStyle w:val="Code"/>
+        <w:t>&gt; --map=&lt;</w:t>
+      </w:r>
+      <w:proofErr w:type="spellStart"/>
+      <w:r>
         <w:rPr>
           <w:sz w:val="18"/>
           <w:szCs w:val="20"/>
         </w:rPr>
-      </w:pPr>
+        <w:t>mn</w:t>
+      </w:r>
+      <w:proofErr w:type="spellEnd"/>
       <w:r>
         <w:rPr>
           <w:sz w:val="18"/>
           <w:szCs w:val="20"/>
         </w:rPr>
-        <w:t>.log/.hex/.lst/.obj/.hex respectively. Not specifying &lt;en&gt;, &lt;ln&gt;, &lt;mn&gt;</w:t>
-      </w:r>
-    </w:p>
-    <w:p>
-      <w:pPr>
-        <w:pStyle w:val="Code"/>
+        <w:t>&gt;      Set the map filename to &lt;</w:t>
+      </w:r>
+      <w:proofErr w:type="spellStart"/>
+      <w:r>
         <w:rPr>
           <w:sz w:val="18"/>
           <w:szCs w:val="20"/>
         </w:rPr>
-      </w:pPr>
+        <w:t>mn</w:t>
+      </w:r>
+      <w:proofErr w:type="spellEnd"/>
       <w:r>
         <w:rPr>
           <w:sz w:val="18"/>
           <w:szCs w:val="20"/>
         </w:rPr>
-        <w:t>or &lt;hn&gt; will stop that output.</w:t>
+        <w:t>&gt;</w:t>
       </w:r>
     </w:p>
     <w:p>
@@ -9025,95 +9683,93 @@
           <w:szCs w:val="20"/>
         </w:rPr>
       </w:pPr>
-    </w:p>
-    <w:p>
-      <w:pPr>
-        <w:pStyle w:val="Code"/>
+      <w:r>
         <w:rPr>
           <w:sz w:val="18"/>
           <w:szCs w:val="20"/>
         </w:rPr>
-      </w:pPr>
-      <w:r>
+        <w:t xml:space="preserve">    -o &lt;on&gt; --object=&lt;on&gt;   Set the object name to &lt;on&gt;</w:t>
+      </w:r>
+    </w:p>
+    <w:p>
+      <w:pPr>
+        <w:pStyle w:val="Code"/>
         <w:rPr>
           <w:sz w:val="18"/>
           <w:szCs w:val="20"/>
         </w:rPr>
-        <w:t>verbose &lt;n&gt; options:</w:t>
-      </w:r>
-    </w:p>
-    <w:p>
-      <w:pPr>
-        <w:pStyle w:val="Code"/>
+      </w:pPr>
+      <w:r>
         <w:rPr>
           <w:sz w:val="18"/>
           <w:szCs w:val="20"/>
         </w:rPr>
-      </w:pPr>
+        <w:t xml:space="preserve">    -t &lt;n</w:t>
+      </w:r>
+      <w:proofErr w:type="gramStart"/>
       <w:r>
         <w:rPr>
           <w:sz w:val="18"/>
           <w:szCs w:val="20"/>
         </w:rPr>
-        <w:t xml:space="preserve">    0 Normal output levels (the default)</w:t>
-      </w:r>
-    </w:p>
-    <w:p>
-      <w:pPr>
-        <w:pStyle w:val="Code"/>
+        <w:t>&gt;  --</w:t>
+      </w:r>
+      <w:proofErr w:type="gramEnd"/>
+      <w:r>
         <w:rPr>
           <w:sz w:val="18"/>
           <w:szCs w:val="20"/>
         </w:rPr>
-      </w:pPr>
-      <w:r>
+        <w:t>tab=&lt;n&gt;       Tab size for input file (default 4)</w:t>
+      </w:r>
+    </w:p>
+    <w:p>
+      <w:pPr>
+        <w:pStyle w:val="Code"/>
         <w:rPr>
           <w:sz w:val="18"/>
           <w:szCs w:val="20"/>
         </w:rPr>
-        <w:t xml:space="preserve">    1 Verbose output</w:t>
-      </w:r>
-    </w:p>
-    <w:p>
-      <w:pPr>
-        <w:pStyle w:val="Code"/>
+      </w:pPr>
+      <w:r>
         <w:rPr>
           <w:sz w:val="18"/>
           <w:szCs w:val="20"/>
         </w:rPr>
-      </w:pPr>
+        <w:t xml:space="preserve">    -v &lt;n</w:t>
+      </w:r>
+      <w:proofErr w:type="gramStart"/>
       <w:r>
         <w:rPr>
           <w:sz w:val="18"/>
           <w:szCs w:val="20"/>
         </w:rPr>
-        <w:t xml:space="preserve">    2 "War and Peace", lots more output</w:t>
-      </w:r>
-    </w:p>
-    <w:p>
-      <w:pPr>
-        <w:pStyle w:val="Code"/>
+        <w:t>&gt;  --</w:t>
+      </w:r>
+      <w:proofErr w:type="gramEnd"/>
+      <w:r>
         <w:rPr>
           <w:sz w:val="18"/>
           <w:szCs w:val="20"/>
         </w:rPr>
-      </w:pPr>
-      <w:r>
+        <w:t>verbose=&lt;n&gt;   Verbose output while assembling</w:t>
+      </w:r>
+    </w:p>
+    <w:p>
+      <w:pPr>
+        <w:pStyle w:val="Code"/>
         <w:rPr>
           <w:sz w:val="18"/>
           <w:szCs w:val="20"/>
         </w:rPr>
-        <w:t xml:space="preserve">    3 Debug level output</w:t>
-      </w:r>
-    </w:p>
-    <w:p>
-      <w:pPr>
-        <w:pStyle w:val="Code"/>
+      </w:pPr>
+      <w:r>
         <w:rPr>
           <w:sz w:val="18"/>
           <w:szCs w:val="20"/>
         </w:rPr>
-      </w:pPr>
+        <w:t xml:space="preserve">    -V      --version       Display version and other status info</w:t>
+      </w:r>
     </w:p>
     <w:p>
       <w:pPr>
@@ -9128,55 +9784,500 @@
           <w:sz w:val="18"/>
           <w:szCs w:val="20"/>
         </w:rPr>
-        <w:t>The include file directory and define list &lt;id&gt; can contain names or</w:t>
-      </w:r>
-    </w:p>
-    <w:p>
-      <w:pPr>
-        <w:pStyle w:val="Code"/>
+        <w:t xml:space="preserve">    -x &lt;</w:t>
+      </w:r>
+      <w:proofErr w:type="spellStart"/>
+      <w:r>
         <w:rPr>
           <w:sz w:val="18"/>
           <w:szCs w:val="20"/>
         </w:rPr>
-      </w:pPr>
+        <w:t>hn</w:t>
+      </w:r>
+      <w:proofErr w:type="spellEnd"/>
       <w:r>
         <w:rPr>
           <w:sz w:val="18"/>
           <w:szCs w:val="20"/>
         </w:rPr>
-        <w:t>symbols delimited by ; for example:</w:t>
-      </w:r>
-    </w:p>
-    <w:p>
-      <w:pPr>
-        <w:pStyle w:val="Code"/>
+        <w:t>&gt; --hex=&lt;</w:t>
+      </w:r>
+      <w:proofErr w:type="spellStart"/>
+      <w:r>
         <w:rPr>
           <w:sz w:val="18"/>
           <w:szCs w:val="20"/>
         </w:rPr>
-      </w:pPr>
+        <w:t>hn</w:t>
+      </w:r>
+      <w:proofErr w:type="spellEnd"/>
       <w:r>
         <w:rPr>
           <w:sz w:val="18"/>
           <w:szCs w:val="20"/>
         </w:rPr>
-        <w:t xml:space="preserve">    --define=DEBUG;ALLOW_SPACES</w:t>
-      </w:r>
-    </w:p>
-    <w:p>
-      <w:pPr>
-        <w:pStyle w:val="Code"/>
+        <w:t>&gt;      Set the hex filename to &lt;</w:t>
+      </w:r>
+      <w:proofErr w:type="spellStart"/>
+      <w:r>
         <w:rPr>
           <w:sz w:val="18"/>
           <w:szCs w:val="20"/>
         </w:rPr>
-      </w:pPr>
+        <w:t>hn</w:t>
+      </w:r>
+      <w:proofErr w:type="spellEnd"/>
       <w:r>
         <w:rPr>
           <w:sz w:val="18"/>
           <w:szCs w:val="20"/>
         </w:rPr>
-        <w:t xml:space="preserve">    --include=source/tables;source/help;/users/me/includes</w:t>
+        <w:t>&gt;</w:t>
+      </w:r>
+    </w:p>
+    <w:p>
+      <w:pPr>
+        <w:pStyle w:val="Code"/>
+        <w:rPr>
+          <w:sz w:val="18"/>
+          <w:szCs w:val="20"/>
+        </w:rPr>
+      </w:pPr>
+    </w:p>
+    <w:p>
+      <w:pPr>
+        <w:pStyle w:val="Code"/>
+        <w:rPr>
+          <w:sz w:val="18"/>
+          <w:szCs w:val="20"/>
+        </w:rPr>
+      </w:pPr>
+      <w:r>
+        <w:rPr>
+          <w:sz w:val="18"/>
+          <w:szCs w:val="20"/>
+        </w:rPr>
+        <w:t xml:space="preserve">&lt;bn&gt; / </w:t>
+      </w:r>
+      <w:r>
+        <w:rPr>
+          <w:sz w:val="18"/>
+          <w:szCs w:val="20"/>
+        </w:rPr>
+        <w:t>&lt;</w:t>
+      </w:r>
+      <w:proofErr w:type="spellStart"/>
+      <w:r>
+        <w:rPr>
+          <w:sz w:val="18"/>
+          <w:szCs w:val="20"/>
+        </w:rPr>
+        <w:t>en</w:t>
+      </w:r>
+      <w:proofErr w:type="spellEnd"/>
+      <w:r>
+        <w:rPr>
+          <w:sz w:val="18"/>
+          <w:szCs w:val="20"/>
+        </w:rPr>
+        <w:t>&gt;/&lt;ln&gt;/&lt;</w:t>
+      </w:r>
+      <w:proofErr w:type="spellStart"/>
+      <w:r>
+        <w:rPr>
+          <w:sz w:val="18"/>
+          <w:szCs w:val="20"/>
+        </w:rPr>
+        <w:t>mn</w:t>
+      </w:r>
+      <w:proofErr w:type="spellEnd"/>
+      <w:r>
+        <w:rPr>
+          <w:sz w:val="18"/>
+          <w:szCs w:val="20"/>
+        </w:rPr>
+        <w:t>&gt;/&lt;on&gt;/&lt;</w:t>
+      </w:r>
+      <w:proofErr w:type="spellStart"/>
+      <w:r>
+        <w:rPr>
+          <w:sz w:val="18"/>
+          <w:szCs w:val="20"/>
+        </w:rPr>
+        <w:t>hn</w:t>
+      </w:r>
+      <w:proofErr w:type="spellEnd"/>
+      <w:r>
+        <w:rPr>
+          <w:sz w:val="18"/>
+          <w:szCs w:val="20"/>
+        </w:rPr>
+        <w:t xml:space="preserve">&gt; default to the filename with </w:t>
+      </w:r>
+      <w:proofErr w:type="spellStart"/>
+      <w:r>
+        <w:rPr>
+          <w:sz w:val="18"/>
+          <w:szCs w:val="20"/>
+        </w:rPr>
+        <w:t>ext</w:t>
+      </w:r>
+      <w:proofErr w:type="spellEnd"/>
+      <w:r>
+        <w:rPr>
+          <w:sz w:val="18"/>
+          <w:szCs w:val="20"/>
+        </w:rPr>
+        <w:t xml:space="preserve"> changed to</w:t>
+      </w:r>
+    </w:p>
+    <w:p>
+      <w:pPr>
+        <w:pStyle w:val="Code"/>
+        <w:rPr>
+          <w:sz w:val="18"/>
+          <w:szCs w:val="20"/>
+        </w:rPr>
+      </w:pPr>
+      <w:r>
+        <w:rPr>
+          <w:sz w:val="18"/>
+          <w:szCs w:val="20"/>
+        </w:rPr>
+        <w:t>.log</w:t>
+      </w:r>
+      <w:proofErr w:type="gramStart"/>
+      <w:r>
+        <w:rPr>
+          <w:sz w:val="18"/>
+          <w:szCs w:val="20"/>
+        </w:rPr>
+        <w:t>/.hex</w:t>
+      </w:r>
+      <w:proofErr w:type="gramEnd"/>
+      <w:r>
+        <w:rPr>
+          <w:sz w:val="18"/>
+          <w:szCs w:val="20"/>
+        </w:rPr>
+        <w:t>/.</w:t>
+      </w:r>
+      <w:proofErr w:type="spellStart"/>
+      <w:r>
+        <w:rPr>
+          <w:sz w:val="18"/>
+          <w:szCs w:val="20"/>
+        </w:rPr>
+        <w:t>lst</w:t>
+      </w:r>
+      <w:proofErr w:type="spellEnd"/>
+      <w:r>
+        <w:rPr>
+          <w:sz w:val="18"/>
+          <w:szCs w:val="20"/>
+        </w:rPr>
+        <w:t>/.</w:t>
+      </w:r>
+      <w:proofErr w:type="spellStart"/>
+      <w:r>
+        <w:rPr>
+          <w:sz w:val="18"/>
+          <w:szCs w:val="20"/>
+        </w:rPr>
+        <w:t>obj</w:t>
+      </w:r>
+      <w:proofErr w:type="spellEnd"/>
+      <w:r>
+        <w:rPr>
+          <w:sz w:val="18"/>
+          <w:szCs w:val="20"/>
+        </w:rPr>
+        <w:t>/.hex respectively. Not specifying &lt;</w:t>
+      </w:r>
+      <w:proofErr w:type="spellStart"/>
+      <w:r>
+        <w:rPr>
+          <w:sz w:val="18"/>
+          <w:szCs w:val="20"/>
+        </w:rPr>
+        <w:t>en</w:t>
+      </w:r>
+      <w:proofErr w:type="spellEnd"/>
+      <w:r>
+        <w:rPr>
+          <w:sz w:val="18"/>
+          <w:szCs w:val="20"/>
+        </w:rPr>
+        <w:t>&gt;, &lt;ln&gt;, &lt;</w:t>
+      </w:r>
+      <w:proofErr w:type="spellStart"/>
+      <w:r>
+        <w:rPr>
+          <w:sz w:val="18"/>
+          <w:szCs w:val="20"/>
+        </w:rPr>
+        <w:t>mn</w:t>
+      </w:r>
+      <w:proofErr w:type="spellEnd"/>
+      <w:r>
+        <w:rPr>
+          <w:sz w:val="18"/>
+          <w:szCs w:val="20"/>
+        </w:rPr>
+        <w:t>&gt;</w:t>
+      </w:r>
+    </w:p>
+    <w:p>
+      <w:pPr>
+        <w:pStyle w:val="Code"/>
+        <w:rPr>
+          <w:sz w:val="18"/>
+          <w:szCs w:val="20"/>
+        </w:rPr>
+      </w:pPr>
+      <w:r>
+        <w:rPr>
+          <w:sz w:val="18"/>
+          <w:szCs w:val="20"/>
+        </w:rPr>
+        <w:t>or &lt;</w:t>
+      </w:r>
+      <w:proofErr w:type="spellStart"/>
+      <w:r>
+        <w:rPr>
+          <w:sz w:val="18"/>
+          <w:szCs w:val="20"/>
+        </w:rPr>
+        <w:t>hn</w:t>
+      </w:r>
+      <w:proofErr w:type="spellEnd"/>
+      <w:r>
+        <w:rPr>
+          <w:sz w:val="18"/>
+          <w:szCs w:val="20"/>
+        </w:rPr>
+        <w:t>&gt; will stop that output.</w:t>
+      </w:r>
+    </w:p>
+    <w:p>
+      <w:pPr>
+        <w:pStyle w:val="Code"/>
+        <w:rPr>
+          <w:sz w:val="18"/>
+          <w:szCs w:val="20"/>
+        </w:rPr>
+      </w:pPr>
+    </w:p>
+    <w:p>
+      <w:pPr>
+        <w:pStyle w:val="Code"/>
+        <w:rPr>
+          <w:sz w:val="18"/>
+          <w:szCs w:val="20"/>
+        </w:rPr>
+      </w:pPr>
+      <w:r>
+        <w:rPr>
+          <w:sz w:val="18"/>
+          <w:szCs w:val="20"/>
+        </w:rPr>
+        <w:t>verbose &lt;n&gt; options:</w:t>
+      </w:r>
+    </w:p>
+    <w:p>
+      <w:pPr>
+        <w:pStyle w:val="Code"/>
+        <w:rPr>
+          <w:sz w:val="18"/>
+          <w:szCs w:val="20"/>
+        </w:rPr>
+      </w:pPr>
+      <w:r>
+        <w:rPr>
+          <w:sz w:val="18"/>
+          <w:szCs w:val="20"/>
+        </w:rPr>
+        <w:t xml:space="preserve">    0 Normal output levels (the default)</w:t>
+      </w:r>
+    </w:p>
+    <w:p>
+      <w:pPr>
+        <w:pStyle w:val="Code"/>
+        <w:rPr>
+          <w:sz w:val="18"/>
+          <w:szCs w:val="20"/>
+        </w:rPr>
+      </w:pPr>
+      <w:r>
+        <w:rPr>
+          <w:sz w:val="18"/>
+          <w:szCs w:val="20"/>
+        </w:rPr>
+        <w:t xml:space="preserve">    1 Verbose output</w:t>
+      </w:r>
+    </w:p>
+    <w:p>
+      <w:pPr>
+        <w:pStyle w:val="Code"/>
+        <w:rPr>
+          <w:sz w:val="18"/>
+          <w:szCs w:val="20"/>
+        </w:rPr>
+      </w:pPr>
+      <w:r>
+        <w:rPr>
+          <w:sz w:val="18"/>
+          <w:szCs w:val="20"/>
+        </w:rPr>
+        <w:t xml:space="preserve">    2 "War and Peace", lots more output</w:t>
+      </w:r>
+    </w:p>
+    <w:p>
+      <w:pPr>
+        <w:pStyle w:val="Code"/>
+        <w:rPr>
+          <w:sz w:val="18"/>
+          <w:szCs w:val="20"/>
+        </w:rPr>
+      </w:pPr>
+      <w:r>
+        <w:rPr>
+          <w:sz w:val="18"/>
+          <w:szCs w:val="20"/>
+        </w:rPr>
+        <w:t xml:space="preserve">    3 Debug level output</w:t>
+      </w:r>
+    </w:p>
+    <w:p>
+      <w:pPr>
+        <w:pStyle w:val="Code"/>
+        <w:rPr>
+          <w:sz w:val="18"/>
+          <w:szCs w:val="20"/>
+        </w:rPr>
+      </w:pPr>
+    </w:p>
+    <w:p>
+      <w:pPr>
+        <w:pStyle w:val="Code"/>
+        <w:rPr>
+          <w:sz w:val="18"/>
+          <w:szCs w:val="20"/>
+        </w:rPr>
+      </w:pPr>
+      <w:proofErr w:type="spellStart"/>
+      <w:r>
+        <w:rPr>
+          <w:sz w:val="18"/>
+          <w:szCs w:val="20"/>
+        </w:rPr>
+        <w:t>The</w:t>
+      </w:r>
+      <w:proofErr w:type="spellEnd"/>
+      <w:r>
+        <w:rPr>
+          <w:sz w:val="18"/>
+          <w:szCs w:val="20"/>
+        </w:rPr>
+        <w:t xml:space="preserve"> include file directory and define list &lt;id&gt; can contain names or</w:t>
+      </w:r>
+    </w:p>
+    <w:p>
+      <w:pPr>
+        <w:pStyle w:val="Code"/>
+        <w:rPr>
+          <w:sz w:val="18"/>
+          <w:szCs w:val="20"/>
+        </w:rPr>
+      </w:pPr>
+      <w:r>
+        <w:rPr>
+          <w:sz w:val="18"/>
+          <w:szCs w:val="20"/>
+        </w:rPr>
+        <w:t xml:space="preserve">symbols delimited </w:t>
+      </w:r>
+      <w:proofErr w:type="gramStart"/>
+      <w:r>
+        <w:rPr>
+          <w:sz w:val="18"/>
+          <w:szCs w:val="20"/>
+        </w:rPr>
+        <w:t>by ;</w:t>
+      </w:r>
+      <w:proofErr w:type="gramEnd"/>
+      <w:r>
+        <w:rPr>
+          <w:sz w:val="18"/>
+          <w:szCs w:val="20"/>
+        </w:rPr>
+        <w:t xml:space="preserve"> for example:</w:t>
+      </w:r>
+    </w:p>
+    <w:p>
+      <w:pPr>
+        <w:pStyle w:val="Code"/>
+        <w:rPr>
+          <w:sz w:val="18"/>
+          <w:szCs w:val="20"/>
+        </w:rPr>
+      </w:pPr>
+      <w:r>
+        <w:rPr>
+          <w:sz w:val="18"/>
+          <w:szCs w:val="20"/>
+        </w:rPr>
+        <w:t xml:space="preserve">    --define=</w:t>
+      </w:r>
+      <w:proofErr w:type="gramStart"/>
+      <w:r>
+        <w:rPr>
+          <w:sz w:val="18"/>
+          <w:szCs w:val="20"/>
+        </w:rPr>
+        <w:t>DEBUG;ALLOW</w:t>
+      </w:r>
+      <w:proofErr w:type="gramEnd"/>
+      <w:r>
+        <w:rPr>
+          <w:sz w:val="18"/>
+          <w:szCs w:val="20"/>
+        </w:rPr>
+        <w:t>_SPACES</w:t>
+      </w:r>
+    </w:p>
+    <w:p>
+      <w:pPr>
+        <w:pStyle w:val="Code"/>
+        <w:rPr>
+          <w:sz w:val="18"/>
+          <w:szCs w:val="20"/>
+        </w:rPr>
+      </w:pPr>
+      <w:r>
+        <w:rPr>
+          <w:sz w:val="18"/>
+          <w:szCs w:val="20"/>
+        </w:rPr>
+        <w:t xml:space="preserve">    --include=source/</w:t>
+      </w:r>
+      <w:proofErr w:type="spellStart"/>
+      <w:proofErr w:type="gramStart"/>
+      <w:r>
+        <w:rPr>
+          <w:sz w:val="18"/>
+          <w:szCs w:val="20"/>
+        </w:rPr>
+        <w:t>tables;source</w:t>
+      </w:r>
+      <w:proofErr w:type="spellEnd"/>
+      <w:proofErr w:type="gramEnd"/>
+      <w:r>
+        <w:rPr>
+          <w:sz w:val="18"/>
+          <w:szCs w:val="20"/>
+        </w:rPr>
+        <w:t>/help;/users/me/includes</w:t>
       </w:r>
     </w:p>
     <w:p>
@@ -9208,13 +10309,70 @@
           <w:sz w:val="18"/>
           <w:szCs w:val="20"/>
         </w:rPr>
-        <w:t>asm65 myfile --listing=myfile --map=myfile --object=newprog</w:t>
-      </w:r>
+        <w:t xml:space="preserve">asm65 </w:t>
+      </w:r>
+      <w:proofErr w:type="spellStart"/>
       <w:r>
         <w:rPr>
           <w:sz w:val="18"/>
           <w:szCs w:val="20"/>
         </w:rPr>
+        <w:t>myfile</w:t>
+      </w:r>
+      <w:proofErr w:type="spellEnd"/>
+      <w:r>
+        <w:rPr>
+          <w:sz w:val="18"/>
+          <w:szCs w:val="20"/>
+        </w:rPr>
+        <w:t xml:space="preserve"> --listing=</w:t>
+      </w:r>
+      <w:proofErr w:type="spellStart"/>
+      <w:r>
+        <w:rPr>
+          <w:sz w:val="18"/>
+          <w:szCs w:val="20"/>
+        </w:rPr>
+        <w:t>myfile</w:t>
+      </w:r>
+      <w:proofErr w:type="spellEnd"/>
+      <w:r>
+        <w:rPr>
+          <w:sz w:val="18"/>
+          <w:szCs w:val="20"/>
+        </w:rPr>
+        <w:t xml:space="preserve"> --map=</w:t>
+      </w:r>
+      <w:proofErr w:type="spellStart"/>
+      <w:r>
+        <w:rPr>
+          <w:sz w:val="18"/>
+          <w:szCs w:val="20"/>
+        </w:rPr>
+        <w:t>myfile</w:t>
+      </w:r>
+      <w:proofErr w:type="spellEnd"/>
+      <w:r>
+        <w:rPr>
+          <w:sz w:val="18"/>
+          <w:szCs w:val="20"/>
+        </w:rPr>
+        <w:t xml:space="preserve"> --object=</w:t>
+      </w:r>
+      <w:proofErr w:type="spellStart"/>
+      <w:r>
+        <w:rPr>
+          <w:sz w:val="18"/>
+          <w:szCs w:val="20"/>
+        </w:rPr>
+        <w:t>newprog</w:t>
+      </w:r>
+      <w:proofErr w:type="spellEnd"/>
+      <w:r>
+        <w:rPr>
+          <w:sz w:val="18"/>
+          <w:szCs w:val="20"/>
+        </w:rPr>
         <w:t xml:space="preserve"> --verbose=1</w:t>
       </w:r>
     </w:p>
@@ -9227,7 +10385,7 @@
       <w:pPr>
         <w:pStyle w:val="Heading1"/>
       </w:pPr>
-      <w:bookmarkStart w:id="14" w:name="_Toc103330867"/>
+      <w:bookmarkStart w:id="14" w:name="_Toc109159447"/>
       <w:r>
         <w:lastRenderedPageBreak/>
         <w:t>Index</w:t>
@@ -9357,7 +10515,7 @@
         <w:rPr>
           <w:noProof/>
         </w:rPr>
-        <w:t>.ENDM, 3, 5, 6</w:t>
+        <w:t>.ENDM, 3, 5</w:t>
       </w:r>
     </w:p>
     <w:p>
@@ -9442,7 +10600,7 @@
         <w:rPr>
           <w:noProof/>
         </w:rPr>
-        <w:t>.MACRO, 5, 6</w:t>
+        <w:t>.MACRO, 5</w:t>
       </w:r>
     </w:p>
     <w:p>
@@ -9459,7 +10617,7 @@
         <w:rPr>
           <w:noProof/>
         </w:rPr>
-        <w:t>Absolute, 6, 7</w:t>
+        <w:t>Absolute, 6</w:t>
       </w:r>
     </w:p>
     <w:p>
@@ -9493,7 +10651,7 @@
         <w:rPr>
           <w:noProof/>
         </w:rPr>
-        <w:t>Boolean, 9</w:t>
+        <w:t>Boolean, 8</w:t>
       </w:r>
     </w:p>
     <w:p>
@@ -9510,7 +10668,7 @@
         <w:rPr>
           <w:noProof/>
         </w:rPr>
-        <w:t>Comment, 2, 5, 7</w:t>
+        <w:t>Comment, 4, 7</w:t>
       </w:r>
     </w:p>
     <w:p>
@@ -9544,7 +10702,7 @@
         <w:rPr>
           <w:noProof/>
         </w:rPr>
-        <w:t>Comparison operators, 9</w:t>
+        <w:t>Comparison operators, 8</w:t>
       </w:r>
     </w:p>
     <w:p>
@@ -9697,7 +10855,7 @@
         <w:rPr>
           <w:noProof/>
         </w:rPr>
-        <w:t>.DW, 4</w:t>
+        <w:t>.DW, 3</w:t>
       </w:r>
     </w:p>
     <w:p>
@@ -10003,7 +11161,7 @@
         <w:rPr>
           <w:noProof/>
         </w:rPr>
-        <w:t>Expression, 2, 3, 4, 6, 7, 8, 9, 10</w:t>
+        <w:t>Expression, 3, 4, 6, 7, 8, 9</w:t>
       </w:r>
     </w:p>
     <w:p>
@@ -10020,7 +11178,7 @@
         <w:rPr>
           <w:noProof/>
         </w:rPr>
-        <w:t>Expression16, 7</w:t>
+        <w:t>Expression16, 6, 7</w:t>
       </w:r>
     </w:p>
     <w:p>
@@ -10054,7 +11212,7 @@
         <w:rPr>
           <w:noProof/>
         </w:rPr>
-        <w:t>Functions, 8, 9, 10</w:t>
+        <w:t>Functions, 7, 8, 9</w:t>
       </w:r>
     </w:p>
     <w:p>
@@ -10071,7 +11229,7 @@
         <w:rPr>
           <w:noProof/>
         </w:rPr>
-        <w:t>ASC, 10</w:t>
+        <w:t>ASC, 9</w:t>
       </w:r>
     </w:p>
     <w:p>
@@ -10088,7 +11246,7 @@
         <w:rPr>
           <w:noProof/>
         </w:rPr>
-        <w:t>BUILD, 10</w:t>
+        <w:t>BUILD, 9</w:t>
       </w:r>
     </w:p>
     <w:p>
@@ -10105,7 +11263,7 @@
         <w:rPr>
           <w:noProof/>
         </w:rPr>
-        <w:t>CHR, 10</w:t>
+        <w:t>CHR, 9</w:t>
       </w:r>
     </w:p>
     <w:p>
@@ -10122,7 +11280,7 @@
         <w:rPr>
           <w:noProof/>
         </w:rPr>
-        <w:t>DATE, 10</w:t>
+        <w:t>DATE, 9</w:t>
       </w:r>
     </w:p>
     <w:p>
@@ -10139,7 +11297,7 @@
         <w:rPr>
           <w:noProof/>
         </w:rPr>
-        <w:t>HEX, 10</w:t>
+        <w:t>HEX, 9</w:t>
       </w:r>
     </w:p>
     <w:p>
@@ -10156,7 +11314,7 @@
         <w:rPr>
           <w:noProof/>
         </w:rPr>
-        <w:t>HIGH, 10</w:t>
+        <w:t>HIGH, 9</w:t>
       </w:r>
     </w:p>
     <w:p>
@@ -10173,7 +11331,7 @@
         <w:rPr>
           <w:noProof/>
         </w:rPr>
-        <w:t>IIF, 8, 10</w:t>
+        <w:t>IIF, 7, 9</w:t>
       </w:r>
     </w:p>
     <w:p>
@@ -10190,7 +11348,7 @@
         <w:rPr>
           <w:noProof/>
         </w:rPr>
-        <w:t>LEFT, 8, 10</w:t>
+        <w:t>LEFT, 7, 9</w:t>
       </w:r>
     </w:p>
     <w:p>
@@ -10207,7 +11365,7 @@
         <w:rPr>
           <w:noProof/>
         </w:rPr>
-        <w:t>LOW, 8, 10</w:t>
+        <w:t>LOW, 7, 9</w:t>
       </w:r>
     </w:p>
     <w:p>
@@ -10224,7 +11382,7 @@
         <w:rPr>
           <w:noProof/>
         </w:rPr>
-        <w:t>LOWER, 10</w:t>
+        <w:t>LOWER, 9</w:t>
       </w:r>
     </w:p>
     <w:p>
@@ -10241,7 +11399,7 @@
         <w:rPr>
           <w:noProof/>
         </w:rPr>
-        <w:t>MID, 11</w:t>
+        <w:t>MID, 9</w:t>
       </w:r>
     </w:p>
     <w:p>
@@ -10258,7 +11416,7 @@
         <w:rPr>
           <w:noProof/>
         </w:rPr>
-        <w:t>POS, 8, 10</w:t>
+        <w:t>POS, 7, 9</w:t>
       </w:r>
     </w:p>
     <w:p>
@@ -10275,7 +11433,7 @@
         <w:rPr>
           <w:noProof/>
         </w:rPr>
-        <w:t>RIGHT, 11</w:t>
+        <w:t>RIGHT, 10</w:t>
       </w:r>
     </w:p>
     <w:p>
@@ -10292,7 +11450,7 @@
         <w:rPr>
           <w:noProof/>
         </w:rPr>
-        <w:t>STRING, 11</w:t>
+        <w:t>STRING, 10</w:t>
       </w:r>
     </w:p>
     <w:p>
@@ -10309,7 +11467,7 @@
         <w:rPr>
           <w:noProof/>
         </w:rPr>
-        <w:t>TIME, 11</w:t>
+        <w:t>TIME, 10</w:t>
       </w:r>
     </w:p>
     <w:p>
@@ -10326,7 +11484,7 @@
         <w:rPr>
           <w:noProof/>
         </w:rPr>
-        <w:t>UPPER, 11</w:t>
+        <w:t>UPPER, 10</w:t>
       </w:r>
     </w:p>
     <w:p>
@@ -10343,7 +11501,7 @@
         <w:rPr>
           <w:noProof/>
         </w:rPr>
-        <w:t>VALUE, 10</w:t>
+        <w:t>VALUE, 9</w:t>
       </w:r>
     </w:p>
     <w:p>
@@ -10360,7 +11518,7 @@
         <w:rPr>
           <w:noProof/>
         </w:rPr>
-        <w:t>VERSION, 11</w:t>
+        <w:t>VERSION, 10</w:t>
       </w:r>
     </w:p>
     <w:p>
@@ -10394,7 +11552,7 @@
         <w:rPr>
           <w:noProof/>
         </w:rPr>
-        <w:t>Indexed, 7</w:t>
+        <w:t>Indexed, 6</w:t>
       </w:r>
     </w:p>
     <w:p>
@@ -10411,7 +11569,7 @@
         <w:rPr>
           <w:noProof/>
         </w:rPr>
-        <w:t>Indirect, 7</w:t>
+        <w:t>Indirect, 6</w:t>
       </w:r>
     </w:p>
     <w:p>
@@ -10462,7 +11620,7 @@
         <w:rPr>
           <w:noProof/>
         </w:rPr>
-        <w:t>Label, 5</w:t>
+        <w:t>Label, 4, 5</w:t>
       </w:r>
     </w:p>
     <w:p>
@@ -10496,7 +11654,7 @@
         <w:rPr>
           <w:noProof/>
         </w:rPr>
-        <w:t>Literal, 2, 6, 8</w:t>
+        <w:t>Literal, 6, 7</w:t>
       </w:r>
     </w:p>
     <w:p>
@@ -10530,7 +11688,7 @@
         <w:rPr>
           <w:noProof/>
         </w:rPr>
-        <w:t>Macro, 3, 4, 5, 6</w:t>
+        <w:t>Macro, 3, 4, 5</w:t>
       </w:r>
     </w:p>
     <w:p>
@@ -10564,7 +11722,7 @@
         <w:rPr>
           <w:noProof/>
         </w:rPr>
-        <w:t>Opcode, 5, 6</w:t>
+        <w:t>Opcode, 4, 5</w:t>
       </w:r>
     </w:p>
     <w:p>
@@ -10598,7 +11756,7 @@
         <w:rPr>
           <w:noProof/>
         </w:rPr>
-        <w:t>Operand, 5, 6</w:t>
+        <w:t>Operand, 4, 6</w:t>
       </w:r>
     </w:p>
     <w:p>
@@ -10615,7 +11773,7 @@
         <w:rPr>
           <w:noProof/>
         </w:rPr>
-        <w:t>Operands, 2, 3, 6</w:t>
+        <w:t>Operands, 3, 6</w:t>
       </w:r>
     </w:p>
     <w:p>
@@ -10649,7 +11807,7 @@
         <w:rPr>
           <w:noProof/>
         </w:rPr>
-        <w:t>Precedence, 9</w:t>
+        <w:t>Precedence, 8</w:t>
       </w:r>
     </w:p>
     <w:p>
@@ -10683,7 +11841,7 @@
         <w:rPr>
           <w:noProof/>
         </w:rPr>
-        <w:t>String, 2, 8, 9, 10</w:t>
+        <w:t>String, 7, 8, 9</w:t>
       </w:r>
     </w:p>
     <w:p>
@@ -10700,7 +11858,7 @@
         <w:rPr>
           <w:noProof/>
         </w:rPr>
-        <w:t>Symbol, 2, 8, 9</w:t>
+        <w:t>Symbol, 7, 8</w:t>
       </w:r>
     </w:p>
     <w:p>
@@ -10717,7 +11875,7 @@
         <w:rPr>
           <w:noProof/>
         </w:rPr>
-        <w:t>Unary minus, 9</w:t>
+        <w:t>Unary minus, 8</w:t>
       </w:r>
     </w:p>
     <w:p>
@@ -10734,7 +11892,7 @@
         <w:rPr>
           <w:noProof/>
         </w:rPr>
-        <w:t>Unary plus, 9</w:t>
+        <w:t>Unary plus, 8</w:t>
       </w:r>
     </w:p>
     <w:p>
@@ -10751,7 +11909,7 @@
         <w:rPr>
           <w:noProof/>
         </w:rPr>
-        <w:t>Zero page, 7</w:t>
+        <w:t>Zero page, 6</w:t>
       </w:r>
     </w:p>
     <w:p>

</xml_diff>

<commit_message>
Revert "Build 8 - Added GPL3"
This reverts commit fb91f1caac49a75976aab68e53c4d01d6fa3d35f.
</commit_message>
<xml_diff>
--- a/docs/asm6502syntax.docx
+++ b/docs/asm6502syntax.docx
@@ -40,30 +40,6 @@
       </w:r>
     </w:p>
     <w:p/>
-    <w:p>
-      <w:pPr>
-        <w:jc w:val="center"/>
-      </w:pPr>
-      <w:r>
-        <w:t>For version 0.1</w:t>
-      </w:r>
-    </w:p>
-    <w:p>
-      <w:pPr>
-        <w:jc w:val="center"/>
-      </w:pPr>
-      <w:r>
-        <w:t>Duncan Munro</w:t>
-      </w:r>
-    </w:p>
-    <w:p>
-      <w:pPr>
-        <w:jc w:val="center"/>
-      </w:pPr>
-      <w:r>
-        <w:t>19-Jul-2022</w:t>
-      </w:r>
-    </w:p>
     <w:p>
       <w:r>
         <w:br w:type="page"/>
@@ -124,7 +100,7 @@
           <w:r>
             <w:fldChar w:fldCharType="separate"/>
           </w:r>
-          <w:hyperlink w:anchor="_Toc109159433" w:history="1">
+          <w:hyperlink w:anchor="_Toc103330853" w:history="1">
             <w:r>
               <w:rPr>
                 <w:rStyle w:val="Hyperlink"/>
@@ -168,7 +144,7 @@
                 <w:noProof/>
                 <w:webHidden/>
               </w:rPr>
-              <w:instrText xml:space="preserve"> PAGEREF _Toc109159433 \h </w:instrText>
+              <w:instrText xml:space="preserve"> PAGEREF _Toc103330853 \h </w:instrText>
             </w:r>
             <w:r>
               <w:rPr>
@@ -214,7 +190,7 @@
               <w:lang w:eastAsia="en-GB"/>
             </w:rPr>
           </w:pPr>
-          <w:hyperlink w:anchor="_Toc109159434" w:history="1">
+          <w:hyperlink w:anchor="_Toc103330854" w:history="1">
             <w:r>
               <w:rPr>
                 <w:rStyle w:val="Hyperlink"/>
@@ -258,7 +234,7 @@
                 <w:noProof/>
                 <w:webHidden/>
               </w:rPr>
-              <w:instrText xml:space="preserve"> PAGEREF _Toc109159434 \h </w:instrText>
+              <w:instrText xml:space="preserve"> PAGEREF _Toc103330854 \h </w:instrText>
             </w:r>
             <w:r>
               <w:rPr>
@@ -304,7 +280,7 @@
               <w:lang w:eastAsia="en-GB"/>
             </w:rPr>
           </w:pPr>
-          <w:hyperlink w:anchor="_Toc109159435" w:history="1">
+          <w:hyperlink w:anchor="_Toc103330855" w:history="1">
             <w:r>
               <w:rPr>
                 <w:rStyle w:val="Hyperlink"/>
@@ -348,7 +324,7 @@
                 <w:noProof/>
                 <w:webHidden/>
               </w:rPr>
-              <w:instrText xml:space="preserve"> PAGEREF _Toc109159435 \h </w:instrText>
+              <w:instrText xml:space="preserve"> PAGEREF _Toc103330855 \h </w:instrText>
             </w:r>
             <w:r>
               <w:rPr>
@@ -394,7 +370,7 @@
               <w:lang w:eastAsia="en-GB"/>
             </w:rPr>
           </w:pPr>
-          <w:hyperlink w:anchor="_Toc109159436" w:history="1">
+          <w:hyperlink w:anchor="_Toc103330856" w:history="1">
             <w:r>
               <w:rPr>
                 <w:rStyle w:val="Hyperlink"/>
@@ -438,7 +414,7 @@
                 <w:noProof/>
                 <w:webHidden/>
               </w:rPr>
-              <w:instrText xml:space="preserve"> PAGEREF _Toc109159436 \h </w:instrText>
+              <w:instrText xml:space="preserve"> PAGEREF _Toc103330856 \h </w:instrText>
             </w:r>
             <w:r>
               <w:rPr>
@@ -484,7 +460,7 @@
               <w:lang w:eastAsia="en-GB"/>
             </w:rPr>
           </w:pPr>
-          <w:hyperlink w:anchor="_Toc109159437" w:history="1">
+          <w:hyperlink w:anchor="_Toc103330857" w:history="1">
             <w:r>
               <w:rPr>
                 <w:rStyle w:val="Hyperlink"/>
@@ -528,7 +504,7 @@
                 <w:noProof/>
                 <w:webHidden/>
               </w:rPr>
-              <w:instrText xml:space="preserve"> PAGEREF _Toc109159437 \h </w:instrText>
+              <w:instrText xml:space="preserve"> PAGEREF _Toc103330857 \h </w:instrText>
             </w:r>
             <w:r>
               <w:rPr>
@@ -574,7 +550,7 @@
               <w:lang w:eastAsia="en-GB"/>
             </w:rPr>
           </w:pPr>
-          <w:hyperlink w:anchor="_Toc109159438" w:history="1">
+          <w:hyperlink w:anchor="_Toc103330858" w:history="1">
             <w:r>
               <w:rPr>
                 <w:rStyle w:val="Hyperlink"/>
@@ -618,7 +594,7 @@
                 <w:noProof/>
                 <w:webHidden/>
               </w:rPr>
-              <w:instrText xml:space="preserve"> PAGEREF _Toc109159438 \h </w:instrText>
+              <w:instrText xml:space="preserve"> PAGEREF _Toc103330858 \h </w:instrText>
             </w:r>
             <w:r>
               <w:rPr>
@@ -664,7 +640,7 @@
               <w:lang w:eastAsia="en-GB"/>
             </w:rPr>
           </w:pPr>
-          <w:hyperlink w:anchor="_Toc109159439" w:history="1">
+          <w:hyperlink w:anchor="_Toc103330859" w:history="1">
             <w:r>
               <w:rPr>
                 <w:rStyle w:val="Hyperlink"/>
@@ -708,7 +684,7 @@
                 <w:noProof/>
                 <w:webHidden/>
               </w:rPr>
-              <w:instrText xml:space="preserve"> PAGEREF _Toc109159439 \h </w:instrText>
+              <w:instrText xml:space="preserve"> PAGEREF _Toc103330859 \h </w:instrText>
             </w:r>
             <w:r>
               <w:rPr>
@@ -754,7 +730,7 @@
               <w:lang w:eastAsia="en-GB"/>
             </w:rPr>
           </w:pPr>
-          <w:hyperlink w:anchor="_Toc109159440" w:history="1">
+          <w:hyperlink w:anchor="_Toc103330860" w:history="1">
             <w:r>
               <w:rPr>
                 <w:rStyle w:val="Hyperlink"/>
@@ -798,7 +774,7 @@
                 <w:noProof/>
                 <w:webHidden/>
               </w:rPr>
-              <w:instrText xml:space="preserve"> PAGEREF _Toc109159440 \h </w:instrText>
+              <w:instrText xml:space="preserve"> PAGEREF _Toc103330860 \h </w:instrText>
             </w:r>
             <w:r>
               <w:rPr>
@@ -844,7 +820,7 @@
               <w:lang w:eastAsia="en-GB"/>
             </w:rPr>
           </w:pPr>
-          <w:hyperlink w:anchor="_Toc109159441" w:history="1">
+          <w:hyperlink w:anchor="_Toc103330861" w:history="1">
             <w:r>
               <w:rPr>
                 <w:rStyle w:val="Hyperlink"/>
@@ -888,7 +864,7 @@
                 <w:noProof/>
                 <w:webHidden/>
               </w:rPr>
-              <w:instrText xml:space="preserve"> PAGEREF _Toc109159441 \h </w:instrText>
+              <w:instrText xml:space="preserve"> PAGEREF _Toc103330861 \h </w:instrText>
             </w:r>
             <w:r>
               <w:rPr>
@@ -934,7 +910,7 @@
               <w:lang w:eastAsia="en-GB"/>
             </w:rPr>
           </w:pPr>
-          <w:hyperlink w:anchor="_Toc109159442" w:history="1">
+          <w:hyperlink w:anchor="_Toc103330862" w:history="1">
             <w:r>
               <w:rPr>
                 <w:rStyle w:val="Hyperlink"/>
@@ -978,7 +954,7 @@
                 <w:noProof/>
                 <w:webHidden/>
               </w:rPr>
-              <w:instrText xml:space="preserve"> PAGEREF _Toc109159442 \h </w:instrText>
+              <w:instrText xml:space="preserve"> PAGEREF _Toc103330862 \h </w:instrText>
             </w:r>
             <w:r>
               <w:rPr>
@@ -1024,7 +1000,7 @@
               <w:lang w:eastAsia="en-GB"/>
             </w:rPr>
           </w:pPr>
-          <w:hyperlink w:anchor="_Toc109159443" w:history="1">
+          <w:hyperlink w:anchor="_Toc103330863" w:history="1">
             <w:r>
               <w:rPr>
                 <w:rStyle w:val="Hyperlink"/>
@@ -1068,7 +1044,7 @@
                 <w:noProof/>
                 <w:webHidden/>
               </w:rPr>
-              <w:instrText xml:space="preserve"> PAGEREF _Toc109159443 \h </w:instrText>
+              <w:instrText xml:space="preserve"> PAGEREF _Toc103330863 \h </w:instrText>
             </w:r>
             <w:r>
               <w:rPr>
@@ -1114,7 +1090,7 @@
               <w:lang w:eastAsia="en-GB"/>
             </w:rPr>
           </w:pPr>
-          <w:hyperlink w:anchor="_Toc109159444" w:history="1">
+          <w:hyperlink w:anchor="_Toc103330864" w:history="1">
             <w:r>
               <w:rPr>
                 <w:rStyle w:val="Hyperlink"/>
@@ -1158,7 +1134,7 @@
                 <w:noProof/>
                 <w:webHidden/>
               </w:rPr>
-              <w:instrText xml:space="preserve"> PAGEREF _Toc109159444 \h </w:instrText>
+              <w:instrText xml:space="preserve"> PAGEREF _Toc103330864 \h </w:instrText>
             </w:r>
             <w:r>
               <w:rPr>
@@ -1204,7 +1180,7 @@
               <w:lang w:eastAsia="en-GB"/>
             </w:rPr>
           </w:pPr>
-          <w:hyperlink w:anchor="_Toc109159445" w:history="1">
+          <w:hyperlink w:anchor="_Toc103330865" w:history="1">
             <w:r>
               <w:rPr>
                 <w:rStyle w:val="Hyperlink"/>
@@ -1248,7 +1224,7 @@
                 <w:noProof/>
                 <w:webHidden/>
               </w:rPr>
-              <w:instrText xml:space="preserve"> PAGEREF _Toc109159445 \h </w:instrText>
+              <w:instrText xml:space="preserve"> PAGEREF _Toc103330865 \h </w:instrText>
             </w:r>
             <w:r>
               <w:rPr>
@@ -1294,7 +1270,7 @@
               <w:lang w:eastAsia="en-GB"/>
             </w:rPr>
           </w:pPr>
-          <w:hyperlink w:anchor="_Toc109159446" w:history="1">
+          <w:hyperlink w:anchor="_Toc103330866" w:history="1">
             <w:r>
               <w:rPr>
                 <w:rStyle w:val="Hyperlink"/>
@@ -1317,7 +1293,7 @@
                 <w:rStyle w:val="Hyperlink"/>
                 <w:noProof/>
               </w:rPr>
-              <w:t>Command Line Usage</w:t>
+              <w:t>Command Line</w:t>
             </w:r>
             <w:r>
               <w:rPr>
@@ -1338,7 +1314,7 @@
                 <w:noProof/>
                 <w:webHidden/>
               </w:rPr>
-              <w:instrText xml:space="preserve"> PAGEREF _Toc109159446 \h </w:instrText>
+              <w:instrText xml:space="preserve"> PAGEREF _Toc103330866 \h </w:instrText>
             </w:r>
             <w:r>
               <w:rPr>
@@ -1384,7 +1360,7 @@
               <w:lang w:eastAsia="en-GB"/>
             </w:rPr>
           </w:pPr>
-          <w:hyperlink w:anchor="_Toc109159447" w:history="1">
+          <w:hyperlink w:anchor="_Toc103330867" w:history="1">
             <w:r>
               <w:rPr>
                 <w:rStyle w:val="Hyperlink"/>
@@ -1428,7 +1404,7 @@
                 <w:noProof/>
                 <w:webHidden/>
               </w:rPr>
-              <w:instrText xml:space="preserve"> PAGEREF _Toc109159447 \h </w:instrText>
+              <w:instrText xml:space="preserve"> PAGEREF _Toc103330867 \h </w:instrText>
             </w:r>
             <w:r>
               <w:rPr>
@@ -1488,7 +1464,7 @@
       <w:pPr>
         <w:pStyle w:val="Heading1"/>
       </w:pPr>
-      <w:bookmarkStart w:id="0" w:name="_Toc109159433"/>
+      <w:bookmarkStart w:id="0" w:name="_Toc103330853"/>
       <w:r>
         <w:lastRenderedPageBreak/>
         <w:t>ASM6</w:t>
@@ -1682,7 +1658,7 @@
       <w:pPr>
         <w:pStyle w:val="Heading1"/>
       </w:pPr>
-      <w:bookmarkStart w:id="1" w:name="_Toc109159434"/>
+      <w:bookmarkStart w:id="1" w:name="_Toc103330854"/>
       <w:r>
         <w:t>Directives</w:t>
       </w:r>
@@ -1727,11 +1703,9 @@
             <w:tcW w:w="4505" w:type="dxa"/>
           </w:tcPr>
           <w:p>
-            <w:proofErr w:type="gramStart"/>
             <w:r>
               <w:t>.BYTE</w:t>
             </w:r>
-            <w:proofErr w:type="gramEnd"/>
             <w:r>
               <w:fldChar w:fldCharType="begin"/>
             </w:r>
@@ -1794,13 +1768,8 @@
           </w:tcPr>
           <w:p>
             <w:r>
-              <w:t>Defines a byte value followed by a non-zero repeat count. For example</w:t>
-            </w:r>
-            <w:proofErr w:type="gramStart"/>
-            <w:r>
-              <w:t>, .BYTE</w:t>
-            </w:r>
-            <w:proofErr w:type="gramEnd"/>
+              <w:t>Defines a byte value followed by a non-zero repeat count. For example, .BYTE</w:t>
+            </w:r>
             <w:r>
               <w:fldChar w:fldCharType="begin"/>
             </w:r>
@@ -1850,11 +1819,7 @@
               <w:fldChar w:fldCharType="end"/>
             </w:r>
             <w:r>
-              <w:t xml:space="preserve"> </w:t>
-            </w:r>
-            <w:proofErr w:type="spellStart"/>
-            <w:r>
-              <w:t>expression</w:t>
+              <w:t xml:space="preserve"> expression</w:t>
             </w:r>
             <w:r>
               <w:fldChar w:fldCharType="begin"/>
@@ -1874,7 +1839,6 @@
             <w:r>
               <w:t>_list</w:t>
             </w:r>
-            <w:proofErr w:type="spellEnd"/>
           </w:p>
         </w:tc>
         <w:tc>
@@ -1934,11 +1898,7 @@
               <w:fldChar w:fldCharType="end"/>
             </w:r>
             <w:r>
-              <w:t xml:space="preserve"> </w:t>
-            </w:r>
-            <w:proofErr w:type="spellStart"/>
-            <w:r>
-              <w:t>expression</w:t>
+              <w:t xml:space="preserve"> expression</w:t>
             </w:r>
             <w:r>
               <w:fldChar w:fldCharType="begin"/>
@@ -1958,7 +1918,6 @@
             <w:r>
               <w:t>_list</w:t>
             </w:r>
-            <w:proofErr w:type="spellEnd"/>
           </w:p>
         </w:tc>
         <w:tc>
@@ -1978,11 +1937,9 @@
             <w:tcW w:w="4505" w:type="dxa"/>
           </w:tcPr>
           <w:p>
-            <w:proofErr w:type="gramStart"/>
             <w:r>
               <w:t>.DEFINE</w:t>
             </w:r>
-            <w:proofErr w:type="gramEnd"/>
             <w:r>
               <w:fldChar w:fldCharType="begin"/>
             </w:r>
@@ -2006,11 +1963,9 @@
             </w:r>
           </w:p>
           <w:p>
-            <w:proofErr w:type="gramStart"/>
             <w:r>
               <w:t>.DEFINE</w:t>
             </w:r>
-            <w:proofErr w:type="gramEnd"/>
             <w:r>
               <w:fldChar w:fldCharType="begin"/>
             </w:r>
@@ -2030,13 +1985,8 @@
               <w:fldChar w:fldCharType="end"/>
             </w:r>
             <w:r>
-              <w:t xml:space="preserve"> symbol = </w:t>
-            </w:r>
-            <w:proofErr w:type="spellStart"/>
-            <w:r>
-              <w:t>constant_expression</w:t>
-            </w:r>
-            <w:proofErr w:type="spellEnd"/>
+              <w:t xml:space="preserve"> symbol = constant_expression</w:t>
+            </w:r>
             <w:r>
               <w:fldChar w:fldCharType="begin"/>
             </w:r>
@@ -2096,13 +2046,8 @@
               <w:fldChar w:fldCharType="end"/>
             </w:r>
             <w:r>
-              <w:t xml:space="preserve"> that exists are the time of definition. It cannot access labels which are yet to be defined, this is import for conditional assembly with </w:t>
-            </w:r>
-            <w:proofErr w:type="gramStart"/>
-            <w:r>
-              <w:t>the .IF</w:t>
-            </w:r>
-            <w:proofErr w:type="gramEnd"/>
+              <w:t xml:space="preserve"> that exists are the time of definition. It cannot access labels which are yet to be defined, this is import for conditional assembly with the .IF</w:t>
+            </w:r>
             <w:r>
               <w:fldChar w:fldCharType="begin"/>
             </w:r>
@@ -2130,11 +2075,9 @@
             <w:tcW w:w="4505" w:type="dxa"/>
           </w:tcPr>
           <w:p>
-            <w:proofErr w:type="gramStart"/>
             <w:r>
               <w:t>.DEFMACRO</w:t>
             </w:r>
-            <w:proofErr w:type="gramEnd"/>
             <w:r>
               <w:fldChar w:fldCharType="begin"/>
             </w:r>
@@ -2182,13 +2125,8 @@
               <w:fldChar w:fldCharType="end"/>
             </w:r>
             <w:r>
-              <w:t xml:space="preserve">, concludes with </w:t>
-            </w:r>
-            <w:proofErr w:type="gramStart"/>
-            <w:r>
-              <w:t>a .ENDM</w:t>
-            </w:r>
-            <w:proofErr w:type="gramEnd"/>
+              <w:t>, concludes with a .ENDM</w:t>
+            </w:r>
             <w:r>
               <w:fldChar w:fldCharType="begin"/>
             </w:r>
@@ -2238,13 +2176,8 @@
               <w:fldChar w:fldCharType="end"/>
             </w:r>
             <w:r>
-              <w:t xml:space="preserve"> </w:t>
-            </w:r>
-            <w:proofErr w:type="spellStart"/>
-            <w:r>
-              <w:t>string_expression</w:t>
-            </w:r>
-            <w:proofErr w:type="spellEnd"/>
+              <w:t xml:space="preserve"> string_expression</w:t>
+            </w:r>
             <w:r>
               <w:fldChar w:fldCharType="begin"/>
             </w:r>
@@ -2279,11 +2212,9 @@
             <w:tcW w:w="4505" w:type="dxa"/>
           </w:tcPr>
           <w:p>
-            <w:proofErr w:type="gramStart"/>
             <w:r>
               <w:t>.DSZ</w:t>
             </w:r>
-            <w:proofErr w:type="gramEnd"/>
             <w:r>
               <w:fldChar w:fldCharType="begin"/>
             </w:r>
@@ -2303,13 +2234,8 @@
               <w:fldChar w:fldCharType="end"/>
             </w:r>
             <w:r>
-              <w:t xml:space="preserve"> </w:t>
-            </w:r>
-            <w:proofErr w:type="spellStart"/>
-            <w:r>
-              <w:t>string_expression</w:t>
-            </w:r>
-            <w:proofErr w:type="spellEnd"/>
+              <w:t xml:space="preserve"> string_expression</w:t>
+            </w:r>
             <w:r>
               <w:fldChar w:fldCharType="begin"/>
             </w:r>
@@ -2344,11 +2270,9 @@
             <w:tcW w:w="4505" w:type="dxa"/>
           </w:tcPr>
           <w:p>
-            <w:proofErr w:type="gramStart"/>
             <w:r>
               <w:t>.DW</w:t>
             </w:r>
-            <w:proofErr w:type="gramEnd"/>
             <w:r>
               <w:fldChar w:fldCharType="begin"/>
             </w:r>
@@ -2368,11 +2292,7 @@
               <w:fldChar w:fldCharType="end"/>
             </w:r>
             <w:r>
-              <w:t xml:space="preserve"> </w:t>
-            </w:r>
-            <w:proofErr w:type="spellStart"/>
-            <w:r>
-              <w:t>expression</w:t>
+              <w:t xml:space="preserve"> expression</w:t>
             </w:r>
             <w:r>
               <w:fldChar w:fldCharType="begin"/>
@@ -2392,7 +2312,6 @@
             <w:r>
               <w:t>_list</w:t>
             </w:r>
-            <w:proofErr w:type="spellEnd"/>
           </w:p>
         </w:tc>
         <w:tc>
@@ -2412,12 +2331,10 @@
             <w:tcW w:w="4505" w:type="dxa"/>
           </w:tcPr>
           <w:p>
-            <w:proofErr w:type="gramStart"/>
             <w:r>
               <w:lastRenderedPageBreak/>
               <w:t>.ELSE</w:t>
             </w:r>
-            <w:proofErr w:type="gramEnd"/>
             <w:r>
               <w:fldChar w:fldCharType="begin"/>
             </w:r>
@@ -2444,13 +2361,8 @@
           </w:tcPr>
           <w:p>
             <w:r>
-              <w:t xml:space="preserve">Marks the end of </w:t>
-            </w:r>
-            <w:proofErr w:type="gramStart"/>
-            <w:r>
-              <w:t>a .IF</w:t>
-            </w:r>
-            <w:proofErr w:type="gramEnd"/>
+              <w:t>Marks the end of a .IF</w:t>
+            </w:r>
             <w:r>
               <w:fldChar w:fldCharType="begin"/>
             </w:r>
@@ -2496,11 +2408,9 @@
             <w:tcW w:w="4505" w:type="dxa"/>
           </w:tcPr>
           <w:p>
-            <w:proofErr w:type="gramStart"/>
             <w:r>
               <w:t>.ENDIF</w:t>
             </w:r>
-            <w:proofErr w:type="gramEnd"/>
             <w:r>
               <w:fldChar w:fldCharType="begin"/>
             </w:r>
@@ -2527,13 +2437,8 @@
           </w:tcPr>
           <w:p>
             <w:r>
-              <w:t xml:space="preserve">Marks the end of </w:t>
-            </w:r>
-            <w:proofErr w:type="gramStart"/>
-            <w:r>
-              <w:t>an .IF</w:t>
-            </w:r>
-            <w:proofErr w:type="gramEnd"/>
+              <w:t>Marks the end of an .IF</w:t>
+            </w:r>
             <w:r>
               <w:fldChar w:fldCharType="begin"/>
             </w:r>
@@ -2579,11 +2484,9 @@
             <w:tcW w:w="4505" w:type="dxa"/>
           </w:tcPr>
           <w:p>
-            <w:proofErr w:type="gramStart"/>
             <w:r>
               <w:t>.ENDM</w:t>
             </w:r>
-            <w:proofErr w:type="gramEnd"/>
             <w:r>
               <w:fldChar w:fldCharType="begin"/>
             </w:r>
@@ -2610,13 +2513,8 @@
           </w:tcPr>
           <w:p>
             <w:r>
-              <w:t xml:space="preserve">Ends </w:t>
-            </w:r>
-            <w:proofErr w:type="gramStart"/>
-            <w:r>
-              <w:t>a .DEFMACRO</w:t>
-            </w:r>
-            <w:proofErr w:type="gramEnd"/>
+              <w:t>Ends a .DEFMACRO</w:t>
+            </w:r>
             <w:r>
               <w:fldChar w:fldCharType="begin"/>
             </w:r>
@@ -2644,11 +2542,9 @@
             <w:tcW w:w="4505" w:type="dxa"/>
           </w:tcPr>
           <w:p>
-            <w:proofErr w:type="gramStart"/>
             <w:r>
               <w:t>.ERROR</w:t>
             </w:r>
-            <w:proofErr w:type="gramEnd"/>
             <w:r>
               <w:fldChar w:fldCharType="begin"/>
             </w:r>
@@ -2668,13 +2564,8 @@
               <w:fldChar w:fldCharType="end"/>
             </w:r>
             <w:r>
-              <w:t xml:space="preserve"> </w:t>
-            </w:r>
-            <w:proofErr w:type="spellStart"/>
-            <w:r>
-              <w:t>string_expression</w:t>
-            </w:r>
-            <w:proofErr w:type="spellEnd"/>
+              <w:t xml:space="preserve"> string_expression</w:t>
+            </w:r>
             <w:r>
               <w:fldChar w:fldCharType="begin"/>
             </w:r>
@@ -2727,11 +2618,9 @@
             <w:tcW w:w="4505" w:type="dxa"/>
           </w:tcPr>
           <w:p>
-            <w:proofErr w:type="gramStart"/>
             <w:r>
               <w:t>.IF</w:t>
             </w:r>
-            <w:proofErr w:type="gramEnd"/>
             <w:r>
               <w:fldChar w:fldCharType="begin"/>
             </w:r>
@@ -2751,13 +2640,8 @@
               <w:fldChar w:fldCharType="end"/>
             </w:r>
             <w:r>
-              <w:t xml:space="preserve"> </w:t>
-            </w:r>
-            <w:proofErr w:type="spellStart"/>
-            <w:r>
-              <w:t>constant_expression</w:t>
-            </w:r>
-            <w:proofErr w:type="spellEnd"/>
+              <w:t xml:space="preserve"> constant_expression</w:t>
+            </w:r>
             <w:r>
               <w:fldChar w:fldCharType="begin"/>
             </w:r>
@@ -2799,13 +2683,8 @@
               <w:fldChar w:fldCharType="end"/>
             </w:r>
             <w:r>
-              <w:t xml:space="preserve"> and if it’s zero the following lines are not assembled. Used in conjunction with </w:t>
-            </w:r>
-            <w:proofErr w:type="gramStart"/>
-            <w:r>
-              <w:t>the .ELSE</w:t>
-            </w:r>
-            <w:proofErr w:type="gramEnd"/>
+              <w:t xml:space="preserve"> and if it’s zero the following lines are not assembled. Used in conjunction with the .ELSE</w:t>
+            </w:r>
             <w:r>
               <w:fldChar w:fldCharType="begin"/>
             </w:r>
@@ -2840,13 +2719,8 @@
               <w:fldChar w:fldCharType="end"/>
             </w:r>
             <w:r>
-              <w:t xml:space="preserve"> directives. </w:t>
-            </w:r>
-            <w:proofErr w:type="gramStart"/>
-            <w:r>
-              <w:t>.IF</w:t>
-            </w:r>
-            <w:proofErr w:type="gramEnd"/>
+              <w:t xml:space="preserve"> directives. .IF</w:t>
+            </w:r>
             <w:r>
               <w:fldChar w:fldCharType="begin"/>
             </w:r>
@@ -2895,11 +2769,9 @@
             <w:tcW w:w="4505" w:type="dxa"/>
           </w:tcPr>
           <w:p>
-            <w:proofErr w:type="gramStart"/>
             <w:r>
               <w:t>.IFDEF</w:t>
             </w:r>
-            <w:proofErr w:type="gramEnd"/>
             <w:r>
               <w:fldChar w:fldCharType="begin"/>
             </w:r>
@@ -2929,13 +2801,8 @@
           </w:tcPr>
           <w:p>
             <w:r>
-              <w:t xml:space="preserve">Similar </w:t>
-            </w:r>
-            <w:proofErr w:type="gramStart"/>
-            <w:r>
-              <w:t>to .IF</w:t>
-            </w:r>
-            <w:proofErr w:type="gramEnd"/>
+              <w:t>Similar to .IF</w:t>
+            </w:r>
             <w:r>
               <w:fldChar w:fldCharType="begin"/>
             </w:r>
@@ -2963,11 +2830,9 @@
             <w:tcW w:w="4505" w:type="dxa"/>
           </w:tcPr>
           <w:p>
-            <w:proofErr w:type="gramStart"/>
             <w:r>
               <w:t>.IFNDEF</w:t>
             </w:r>
-            <w:proofErr w:type="gramEnd"/>
             <w:r>
               <w:fldChar w:fldCharType="begin"/>
             </w:r>
@@ -2997,13 +2862,8 @@
           </w:tcPr>
           <w:p>
             <w:r>
-              <w:t xml:space="preserve">Similar </w:t>
-            </w:r>
-            <w:proofErr w:type="gramStart"/>
-            <w:r>
-              <w:t>to .IF</w:t>
-            </w:r>
-            <w:proofErr w:type="gramEnd"/>
+              <w:t>Similar to .IF</w:t>
+            </w:r>
             <w:r>
               <w:fldChar w:fldCharType="begin"/>
             </w:r>
@@ -3031,11 +2891,9 @@
             <w:tcW w:w="4505" w:type="dxa"/>
           </w:tcPr>
           <w:p>
-            <w:proofErr w:type="gramStart"/>
             <w:r>
               <w:t>.INCLUDE</w:t>
             </w:r>
-            <w:proofErr w:type="gramEnd"/>
             <w:r>
               <w:fldChar w:fldCharType="begin"/>
             </w:r>
@@ -3065,13 +2923,8 @@
           </w:tcPr>
           <w:p>
             <w:r>
-              <w:t xml:space="preserve">Includes the filename into the source file. </w:t>
-            </w:r>
-            <w:proofErr w:type="gramStart"/>
-            <w:r>
-              <w:t>The .INCLUDE</w:t>
-            </w:r>
-            <w:proofErr w:type="gramEnd"/>
+              <w:t>Includes the filename into the source file. The .INCLUDE</w:t>
+            </w:r>
             <w:r>
               <w:fldChar w:fldCharType="begin"/>
             </w:r>
@@ -3099,11 +2952,9 @@
             <w:tcW w:w="4505" w:type="dxa"/>
           </w:tcPr>
           <w:p>
-            <w:proofErr w:type="gramStart"/>
             <w:r>
               <w:t>.LIST</w:t>
             </w:r>
-            <w:proofErr w:type="gramEnd"/>
             <w:r>
               <w:fldChar w:fldCharType="begin"/>
             </w:r>
@@ -3141,11 +2992,9 @@
             <w:tcW w:w="4505" w:type="dxa"/>
           </w:tcPr>
           <w:p>
-            <w:proofErr w:type="gramStart"/>
             <w:r>
               <w:t>.MACRO</w:t>
             </w:r>
-            <w:proofErr w:type="gramEnd"/>
             <w:r>
               <w:fldChar w:fldCharType="begin"/>
             </w:r>
@@ -3210,11 +3059,9 @@
             <w:tcW w:w="4505" w:type="dxa"/>
           </w:tcPr>
           <w:p>
-            <w:proofErr w:type="gramStart"/>
             <w:r>
               <w:t>.MESSAGE</w:t>
             </w:r>
-            <w:proofErr w:type="gramEnd"/>
             <w:r>
               <w:fldChar w:fldCharType="begin"/>
             </w:r>
@@ -3234,13 +3081,8 @@
               <w:fldChar w:fldCharType="end"/>
             </w:r>
             <w:r>
-              <w:t xml:space="preserve"> </w:t>
-            </w:r>
-            <w:proofErr w:type="spellStart"/>
-            <w:r>
-              <w:t>string_expression</w:t>
-            </w:r>
-            <w:proofErr w:type="spellEnd"/>
+              <w:t xml:space="preserve"> string_expression</w:t>
+            </w:r>
             <w:r>
               <w:fldChar w:fldCharType="begin"/>
             </w:r>
@@ -3293,11 +3135,9 @@
             <w:tcW w:w="4505" w:type="dxa"/>
           </w:tcPr>
           <w:p>
-            <w:proofErr w:type="gramStart"/>
             <w:r>
               <w:t>.NOLIST</w:t>
             </w:r>
-            <w:proofErr w:type="gramEnd"/>
             <w:r>
               <w:fldChar w:fldCharType="begin"/>
             </w:r>
@@ -3411,11 +3251,9 @@
             <w:tcW w:w="4505" w:type="dxa"/>
           </w:tcPr>
           <w:p>
-            <w:proofErr w:type="gramStart"/>
             <w:r>
               <w:t>.SET</w:t>
             </w:r>
-            <w:proofErr w:type="gramEnd"/>
             <w:r>
               <w:fldChar w:fldCharType="begin"/>
             </w:r>
@@ -3489,11 +3327,9 @@
             <w:tcW w:w="4505" w:type="dxa"/>
           </w:tcPr>
           <w:p>
-            <w:proofErr w:type="gramStart"/>
             <w:r>
               <w:t>.UNDEFINE</w:t>
             </w:r>
-            <w:proofErr w:type="gramEnd"/>
             <w:r>
               <w:fldChar w:fldCharType="begin"/>
             </w:r>
@@ -3534,11 +3370,9 @@
             <w:tcW w:w="4505" w:type="dxa"/>
           </w:tcPr>
           <w:p>
-            <w:proofErr w:type="gramStart"/>
             <w:r>
               <w:t>.WARNING</w:t>
             </w:r>
-            <w:proofErr w:type="gramEnd"/>
             <w:r>
               <w:fldChar w:fldCharType="begin"/>
             </w:r>
@@ -3558,13 +3392,8 @@
               <w:fldChar w:fldCharType="end"/>
             </w:r>
             <w:r>
-              <w:t xml:space="preserve"> </w:t>
-            </w:r>
-            <w:proofErr w:type="spellStart"/>
-            <w:r>
-              <w:t>string_expression</w:t>
-            </w:r>
-            <w:proofErr w:type="spellEnd"/>
+              <w:t xml:space="preserve"> string_expression</w:t>
+            </w:r>
             <w:r>
               <w:fldChar w:fldCharType="begin"/>
             </w:r>
@@ -3615,7 +3444,7 @@
       <w:pPr>
         <w:pStyle w:val="Heading1"/>
       </w:pPr>
-      <w:bookmarkStart w:id="2" w:name="_Toc109159435"/>
+      <w:bookmarkStart w:id="2" w:name="_Toc103330855"/>
       <w:r>
         <w:t>Instructions</w:t>
       </w:r>
@@ -3718,7 +3547,7 @@
       <w:pPr>
         <w:pStyle w:val="Heading2"/>
       </w:pPr>
-      <w:bookmarkStart w:id="3" w:name="_Toc109159436"/>
+      <w:bookmarkStart w:id="3" w:name="_Toc103330856"/>
       <w:r>
         <w:t>Labels</w:t>
       </w:r>
@@ -3746,15 +3575,7 @@
         <w:fldChar w:fldCharType="end"/>
       </w:r>
       <w:r>
-        <w:t xml:space="preserve"> takes the form of an alphabetic character or underscore followed by zero or more trailing characters. The trailing characters may be an alphabetic character, </w:t>
-      </w:r>
-      <w:proofErr w:type="gramStart"/>
-      <w:r>
-        <w:t>digit</w:t>
-      </w:r>
-      <w:proofErr w:type="gramEnd"/>
-      <w:r>
-        <w:t xml:space="preserve"> or underscore. Finally, this is suffixed by a colon ‘:’ to indicate a label</w:t>
+        <w:t xml:space="preserve"> takes the form of an alphabetic character or underscore followed by zero or more trailing characters. The trailing characters may be an alphabetic character, digit or underscore. Finally, this is suffixed by a colon ‘:’ to indicate a label</w:t>
       </w:r>
       <w:r>
         <w:fldChar w:fldCharType="begin"/>
@@ -3903,14 +3724,8 @@
             </w:r>
             <w:r>
               <w:tab/>
-            </w:r>
-            <w:proofErr w:type="spellStart"/>
-            <w:proofErr w:type="gramStart"/>
-            <w:r>
               <w:t>addr,X</w:t>
             </w:r>
-            <w:proofErr w:type="spellEnd"/>
-            <w:proofErr w:type="gramEnd"/>
           </w:p>
           <w:p>
             <w:pPr>
@@ -4010,11 +3825,9 @@
               <w:pStyle w:val="Code"/>
               <w:ind w:firstLine="0"/>
             </w:pPr>
-            <w:proofErr w:type="gramStart"/>
             <w:r>
               <w:t>.DEFMACRO</w:t>
             </w:r>
-            <w:proofErr w:type="gramEnd"/>
             <w:r>
               <w:fldChar w:fldCharType="begin"/>
             </w:r>
@@ -4035,13 +3848,8 @@
               <w:t>INNER</w:t>
             </w:r>
             <w:r>
-              <w:t xml:space="preserve"> </w:t>
-            </w:r>
-            <w:proofErr w:type="spellStart"/>
-            <w:r>
-              <w:t>addval</w:t>
-            </w:r>
-            <w:proofErr w:type="spellEnd"/>
+              <w:t xml:space="preserve"> addval</w:t>
+            </w:r>
           </w:p>
           <w:p>
             <w:pPr>
@@ -4114,11 +3922,9 @@
               <w:pStyle w:val="Code"/>
               <w:ind w:firstLine="0"/>
             </w:pPr>
-            <w:proofErr w:type="gramStart"/>
             <w:r>
               <w:t>.ENDM</w:t>
             </w:r>
-            <w:proofErr w:type="gramEnd"/>
             <w:r>
               <w:fldChar w:fldCharType="begin"/>
             </w:r>
@@ -4146,11 +3952,9 @@
               <w:pStyle w:val="Code"/>
               <w:ind w:firstLine="0"/>
             </w:pPr>
-            <w:proofErr w:type="gramStart"/>
             <w:r>
               <w:t>.DEFMACRO</w:t>
             </w:r>
-            <w:proofErr w:type="gramEnd"/>
             <w:r>
               <w:fldChar w:fldCharType="begin"/>
             </w:r>
@@ -4168,13 +3972,8 @@
             </w:r>
             <w:r>
               <w:tab/>
-              <w:t xml:space="preserve">OUTER </w:t>
-            </w:r>
-            <w:proofErr w:type="spellStart"/>
-            <w:r>
-              <w:t>checknum</w:t>
-            </w:r>
-            <w:proofErr w:type="spellEnd"/>
+              <w:t>OUTER checknum</w:t>
+            </w:r>
           </w:p>
           <w:p>
             <w:pPr>
@@ -4184,12 +3983,10 @@
             <w:r>
               <w:t xml:space="preserve">@LOOP: </w:t>
             </w:r>
-            <w:proofErr w:type="gramStart"/>
             <w:r>
               <w:tab/>
               <w:t>.MACRO</w:t>
             </w:r>
-            <w:proofErr w:type="gramEnd"/>
             <w:r>
               <w:fldChar w:fldCharType="begin"/>
             </w:r>
@@ -4226,12 +4023,8 @@
             </w:r>
             <w:r>
               <w:tab/>
-            </w:r>
-            <w:proofErr w:type="gramStart"/>
-            <w:r>
               <w:t>.MACRO</w:t>
             </w:r>
-            <w:proofErr w:type="gramEnd"/>
             <w:r>
               <w:fldChar w:fldCharType="begin"/>
             </w:r>
@@ -4322,11 +4115,9 @@
               <w:pStyle w:val="Code"/>
               <w:ind w:firstLine="0"/>
             </w:pPr>
-            <w:proofErr w:type="gramStart"/>
             <w:r>
               <w:t>.ENDM</w:t>
             </w:r>
-            <w:proofErr w:type="gramEnd"/>
             <w:r>
               <w:fldChar w:fldCharType="begin"/>
             </w:r>
@@ -4380,7 +4171,7 @@
       <w:pPr>
         <w:pStyle w:val="Heading2"/>
       </w:pPr>
-      <w:bookmarkStart w:id="4" w:name="_Toc109159437"/>
+      <w:bookmarkStart w:id="4" w:name="_Toc103330857"/>
       <w:r>
         <w:t>Opcodes</w:t>
       </w:r>
@@ -4934,7 +4725,7 @@
       <w:pPr>
         <w:pStyle w:val="Heading2"/>
       </w:pPr>
-      <w:bookmarkStart w:id="5" w:name="_Toc109159438"/>
+      <w:bookmarkStart w:id="5" w:name="_Toc103330858"/>
       <w:r>
         <w:t>Operands</w:t>
       </w:r>
@@ -4958,15 +4749,7 @@
     <w:p/>
     <w:p>
       <w:r>
-        <w:t xml:space="preserve">There are 13 different </w:t>
-      </w:r>
-      <w:proofErr w:type="gramStart"/>
-      <w:r>
-        <w:t>type</w:t>
-      </w:r>
-      <w:proofErr w:type="gramEnd"/>
-      <w:r>
-        <w:t xml:space="preserve"> of operands</w:t>
+        <w:t>There are 13 different type of operands</w:t>
       </w:r>
       <w:r>
         <w:fldChar w:fldCharType="begin"/>
@@ -5175,15 +4958,7 @@
               <w:fldChar w:fldCharType="end"/>
             </w:r>
             <w:r>
-              <w:t xml:space="preserve"> </w:t>
-            </w:r>
-            <w:proofErr w:type="gramStart"/>
-            <w:r>
-              <w:t>actually exists</w:t>
-            </w:r>
-            <w:proofErr w:type="gramEnd"/>
-            <w:r>
-              <w:t>, hence the term “implied”</w:t>
+              <w:t xml:space="preserve"> actually exists, hence the term “implied”</w:t>
             </w:r>
           </w:p>
         </w:tc>
@@ -5310,13 +5085,8 @@
           </w:tcPr>
           <w:p>
             <w:r>
-              <w:t xml:space="preserve">BPL </w:t>
-            </w:r>
-            <w:proofErr w:type="spellStart"/>
-            <w:r>
-              <w:t>got_one</w:t>
-            </w:r>
-            <w:proofErr w:type="spellEnd"/>
+              <w:t>BPL got_one</w:t>
+            </w:r>
           </w:p>
           <w:p>
             <w:r>
@@ -5329,13 +5099,8 @@
             <w:tcW w:w="4394" w:type="dxa"/>
           </w:tcPr>
           <w:p>
-            <w:proofErr w:type="spellStart"/>
-            <w:r>
-              <w:t>Addr</w:t>
-            </w:r>
-            <w:proofErr w:type="spellEnd"/>
-            <w:r>
-              <w:t xml:space="preserve"> </w:t>
+            <w:r>
+              <w:t xml:space="preserve">Addr </w:t>
             </w:r>
             <w:r>
               <w:sym w:font="Wingdings" w:char="F0DF"/>
@@ -5380,15 +5145,7 @@
               <w:fldChar w:fldCharType="end"/>
             </w:r>
             <w:r>
-              <w:t xml:space="preserve"> yields a value in the range -</w:t>
-            </w:r>
-            <w:proofErr w:type="gramStart"/>
-            <w:r>
-              <w:t>128..</w:t>
-            </w:r>
-            <w:proofErr w:type="gramEnd"/>
-            <w:r>
-              <w:t>+127 from the instruction following the current instruction</w:t>
+              <w:t xml:space="preserve"> yields a value in the range -128..+127 from the instruction following the current instruction</w:t>
             </w:r>
           </w:p>
         </w:tc>
@@ -5530,13 +5287,8 @@
             <w:tcW w:w="4394" w:type="dxa"/>
           </w:tcPr>
           <w:p>
-            <w:proofErr w:type="spellStart"/>
-            <w:r>
-              <w:t>Addr</w:t>
-            </w:r>
-            <w:proofErr w:type="spellEnd"/>
-            <w:r>
-              <w:t xml:space="preserve"> </w:t>
+            <w:r>
+              <w:t xml:space="preserve">Addr </w:t>
             </w:r>
             <w:r>
               <w:sym w:font="Wingdings" w:char="F0DF"/>
@@ -5625,13 +5377,8 @@
           </w:tcPr>
           <w:p>
             <w:r>
-              <w:t>ORA $F</w:t>
-            </w:r>
-            <w:proofErr w:type="gramStart"/>
-            <w:r>
-              <w:t>0,X</w:t>
-            </w:r>
-            <w:proofErr w:type="gramEnd"/>
+              <w:t>ORA $F0,X</w:t>
+            </w:r>
           </w:p>
         </w:tc>
         <w:tc>
@@ -5639,13 +5386,8 @@
             <w:tcW w:w="4394" w:type="dxa"/>
           </w:tcPr>
           <w:p>
-            <w:proofErr w:type="spellStart"/>
-            <w:r>
-              <w:t>Addr</w:t>
-            </w:r>
-            <w:proofErr w:type="spellEnd"/>
-            <w:r>
-              <w:t xml:space="preserve"> </w:t>
+            <w:r>
+              <w:t xml:space="preserve">Addr </w:t>
             </w:r>
             <w:r>
               <w:sym w:font="Wingdings" w:char="F0DF"/>
@@ -5737,13 +5479,8 @@
           </w:tcPr>
           <w:p>
             <w:r>
-              <w:t>DEC $</w:t>
-            </w:r>
-            <w:proofErr w:type="gramStart"/>
-            <w:r>
-              <w:t>40,Y</w:t>
-            </w:r>
-            <w:proofErr w:type="gramEnd"/>
+              <w:t>DEC $40,Y</w:t>
+            </w:r>
           </w:p>
         </w:tc>
         <w:tc>
@@ -5751,13 +5488,8 @@
             <w:tcW w:w="4394" w:type="dxa"/>
           </w:tcPr>
           <w:p>
-            <w:proofErr w:type="spellStart"/>
-            <w:r>
-              <w:t>Addr</w:t>
-            </w:r>
-            <w:proofErr w:type="spellEnd"/>
-            <w:r>
-              <w:t xml:space="preserve"> </w:t>
+            <w:r>
+              <w:t xml:space="preserve">Addr </w:t>
             </w:r>
             <w:r>
               <w:sym w:font="Wingdings" w:char="F0DF"/>
@@ -5852,21 +5584,7 @@
           </w:tcPr>
           <w:p>
             <w:r>
-              <w:t xml:space="preserve">LDA </w:t>
-            </w:r>
-            <w:r>
-              <w:t>[</w:t>
-            </w:r>
-            <w:r>
-              <w:t>$A</w:t>
-            </w:r>
-            <w:proofErr w:type="gramStart"/>
-            <w:r>
-              <w:t>0,X</w:t>
-            </w:r>
-            <w:proofErr w:type="gramEnd"/>
-            <w:r>
-              <w:t>]</w:t>
+              <w:t>LDA ($A0,X)</w:t>
             </w:r>
           </w:p>
         </w:tc>
@@ -5875,13 +5593,8 @@
             <w:tcW w:w="4394" w:type="dxa"/>
           </w:tcPr>
           <w:p>
-            <w:proofErr w:type="spellStart"/>
-            <w:r>
-              <w:t>Addr</w:t>
-            </w:r>
-            <w:proofErr w:type="spellEnd"/>
-            <w:r>
-              <w:t xml:space="preserve"> </w:t>
+            <w:r>
+              <w:t xml:space="preserve">Addr </w:t>
             </w:r>
             <w:r>
               <w:sym w:font="Wingdings" w:char="F0DF"/>
@@ -5908,23 +5621,7 @@
               <w:t xml:space="preserve">+X). </w:t>
             </w:r>
             <w:r>
-              <w:t xml:space="preserve">The effective memory address is the </w:t>
-            </w:r>
-            <w:proofErr w:type="gramStart"/>
-            <w:r>
-              <w:t>16 bit</w:t>
-            </w:r>
-            <w:proofErr w:type="gramEnd"/>
-            <w:r>
-              <w:t xml:space="preserve"> address in the zero page memory pointed to by $A0+X.  example, if X is 4 the </w:t>
-            </w:r>
-            <w:proofErr w:type="gramStart"/>
-            <w:r>
-              <w:t>16 bit</w:t>
-            </w:r>
-            <w:proofErr w:type="gramEnd"/>
-            <w:r>
-              <w:t xml:space="preserve"> address from $A4</w:t>
+              <w:t>The effective memory address is the 16 bit address in the zero page memory pointed to by $A0+X.  example, if X is 4 the 16 bit address from $A4</w:t>
             </w:r>
             <w:r>
               <w:t xml:space="preserve"> (low)</w:t>
@@ -6004,22 +5701,11 @@
           </w:tcPr>
           <w:p>
             <w:r>
-              <w:t xml:space="preserve">STA </w:t>
-            </w:r>
-            <w:r>
-              <w:t>[</w:t>
-            </w:r>
-            <w:r>
-              <w:t>$A0</w:t>
-            </w:r>
-            <w:proofErr w:type="gramStart"/>
-            <w:r>
-              <w:t>]</w:t>
+              <w:t>STA ($A0)</w:t>
             </w:r>
             <w:r>
               <w:t>,Y</w:t>
             </w:r>
-            <w:proofErr w:type="gramEnd"/>
           </w:p>
         </w:tc>
         <w:tc>
@@ -6027,13 +5713,8 @@
             <w:tcW w:w="4394" w:type="dxa"/>
           </w:tcPr>
           <w:p>
-            <w:proofErr w:type="spellStart"/>
-            <w:r>
-              <w:t>Addr</w:t>
-            </w:r>
-            <w:proofErr w:type="spellEnd"/>
-            <w:r>
-              <w:t xml:space="preserve"> </w:t>
+            <w:r>
+              <w:t xml:space="preserve">Addr </w:t>
             </w:r>
             <w:r>
               <w:sym w:font="Wingdings" w:char="F0DF"/>
@@ -6060,15 +5741,7 @@
               <w:t xml:space="preserve">)+Y. </w:t>
             </w:r>
             <w:r>
-              <w:t xml:space="preserve">The effective memory address is the </w:t>
-            </w:r>
-            <w:proofErr w:type="gramStart"/>
-            <w:r>
-              <w:t>16 bit</w:t>
-            </w:r>
-            <w:proofErr w:type="gramEnd"/>
-            <w:r>
-              <w:t xml:space="preserve"> address in the zero page memory pointed to by $A0 to which Y is added after looking up the address</w:t>
+              <w:t>The effective memory address is the 16 bit address in the zero page memory pointed to by $A0 to which Y is added after looking up the address</w:t>
             </w:r>
           </w:p>
         </w:tc>
@@ -6120,13 +5793,8 @@
           </w:p>
           <w:p>
             <w:r>
-              <w:t xml:space="preserve">JSR </w:t>
-            </w:r>
-            <w:proofErr w:type="spellStart"/>
-            <w:r>
-              <w:t>get_key</w:t>
-            </w:r>
-            <w:proofErr w:type="spellEnd"/>
+              <w:t>JSR get_key</w:t>
+            </w:r>
           </w:p>
         </w:tc>
         <w:tc>
@@ -6134,13 +5802,8 @@
             <w:tcW w:w="4394" w:type="dxa"/>
           </w:tcPr>
           <w:p>
-            <w:proofErr w:type="spellStart"/>
-            <w:r>
-              <w:t>Addr</w:t>
-            </w:r>
-            <w:proofErr w:type="spellEnd"/>
-            <w:r>
-              <w:t xml:space="preserve"> </w:t>
+            <w:r>
+              <w:t xml:space="preserve">Addr </w:t>
             </w:r>
             <w:r>
               <w:sym w:font="Wingdings" w:char="F0DF"/>
@@ -6167,15 +5830,7 @@
               <w:t xml:space="preserve">. </w:t>
             </w:r>
             <w:r>
-              <w:t xml:space="preserve">Uses the </w:t>
-            </w:r>
-            <w:proofErr w:type="gramStart"/>
-            <w:r>
-              <w:t>16 bit</w:t>
-            </w:r>
-            <w:proofErr w:type="gramEnd"/>
-            <w:r>
-              <w:t xml:space="preserve"> address represented by the expression</w:t>
+              <w:t>Uses the 16 bit address represented by the expression</w:t>
             </w:r>
             <w:r>
               <w:fldChar w:fldCharType="begin"/>
@@ -6258,13 +5913,8 @@
           </w:tcPr>
           <w:p>
             <w:r>
-              <w:t>LDA $</w:t>
-            </w:r>
-            <w:proofErr w:type="gramStart"/>
-            <w:r>
-              <w:t>2000,X</w:t>
-            </w:r>
-            <w:proofErr w:type="gramEnd"/>
+              <w:t>LDA $2000,X</w:t>
+            </w:r>
           </w:p>
         </w:tc>
         <w:tc>
@@ -6272,13 +5922,8 @@
             <w:tcW w:w="4394" w:type="dxa"/>
           </w:tcPr>
           <w:p>
-            <w:proofErr w:type="spellStart"/>
-            <w:r>
-              <w:t>Addr</w:t>
-            </w:r>
-            <w:proofErr w:type="spellEnd"/>
-            <w:r>
-              <w:t xml:space="preserve"> </w:t>
+            <w:r>
+              <w:t xml:space="preserve">Addr </w:t>
             </w:r>
             <w:r>
               <w:sym w:font="Wingdings" w:char="F0DF"/>
@@ -6305,15 +5950,7 @@
               <w:t xml:space="preserve">+X. </w:t>
             </w:r>
             <w:r>
-              <w:t xml:space="preserve">Uses the </w:t>
-            </w:r>
-            <w:proofErr w:type="gramStart"/>
-            <w:r>
-              <w:t>16 bit</w:t>
-            </w:r>
-            <w:proofErr w:type="gramEnd"/>
-            <w:r>
-              <w:t xml:space="preserve"> address represented by the expression</w:t>
+              <w:t>Uses the 16 bit address represented by the expression</w:t>
             </w:r>
             <w:r>
               <w:fldChar w:fldCharType="begin"/>
@@ -6399,13 +6036,8 @@
           </w:tcPr>
           <w:p>
             <w:r>
-              <w:t>XOR $033</w:t>
-            </w:r>
-            <w:proofErr w:type="gramStart"/>
-            <w:r>
-              <w:t>A,Y</w:t>
-            </w:r>
-            <w:proofErr w:type="gramEnd"/>
+              <w:t>XOR $033A,Y</w:t>
+            </w:r>
           </w:p>
         </w:tc>
         <w:tc>
@@ -6413,13 +6045,8 @@
             <w:tcW w:w="4394" w:type="dxa"/>
           </w:tcPr>
           <w:p>
-            <w:proofErr w:type="spellStart"/>
-            <w:r>
-              <w:t>Addr</w:t>
-            </w:r>
-            <w:proofErr w:type="spellEnd"/>
-            <w:r>
-              <w:t xml:space="preserve"> </w:t>
+            <w:r>
+              <w:t xml:space="preserve">Addr </w:t>
             </w:r>
             <w:r>
               <w:sym w:font="Wingdings" w:char="F0DF"/>
@@ -6446,15 +6073,7 @@
               <w:t>+Y.</w:t>
             </w:r>
             <w:r>
-              <w:t xml:space="preserve">Uses the </w:t>
-            </w:r>
-            <w:proofErr w:type="gramStart"/>
-            <w:r>
-              <w:t>16 bit</w:t>
-            </w:r>
-            <w:proofErr w:type="gramEnd"/>
-            <w:r>
-              <w:t xml:space="preserve"> address represented by the expression</w:t>
+              <w:t>Uses the 16 bit address represented by the expression</w:t>
             </w:r>
             <w:r>
               <w:fldChar w:fldCharType="begin"/>
@@ -6504,16 +6123,7 @@
           </w:tcPr>
           <w:p>
             <w:r>
-              <w:t xml:space="preserve">JMP </w:t>
-            </w:r>
-            <w:r>
-              <w:t>[</w:t>
-            </w:r>
-            <w:r>
-              <w:t>$FFFE</w:t>
-            </w:r>
-            <w:r>
-              <w:t>]</w:t>
+              <w:t>JMP ($FFFE)</w:t>
             </w:r>
           </w:p>
         </w:tc>
@@ -6522,13 +6132,8 @@
             <w:tcW w:w="4394" w:type="dxa"/>
           </w:tcPr>
           <w:p>
-            <w:proofErr w:type="spellStart"/>
-            <w:r>
-              <w:t>Addr</w:t>
-            </w:r>
-            <w:proofErr w:type="spellEnd"/>
-            <w:r>
-              <w:t xml:space="preserve"> </w:t>
+            <w:r>
+              <w:t xml:space="preserve">Addr </w:t>
             </w:r>
             <w:r>
               <w:sym w:font="Wingdings" w:char="F0DF"/>
@@ -6598,15 +6203,7 @@
         <w:fldChar w:fldCharType="end"/>
       </w:r>
       <w:r>
-        <w:t xml:space="preserve"> indicates an </w:t>
-      </w:r>
-      <w:proofErr w:type="gramStart"/>
-      <w:r>
-        <w:t>8 bit</w:t>
-      </w:r>
-      <w:proofErr w:type="gramEnd"/>
-      <w:r>
-        <w:t xml:space="preserve"> expression</w:t>
+        <w:t xml:space="preserve"> indicates an 8 bit expression</w:t>
       </w:r>
       <w:r>
         <w:fldChar w:fldCharType="begin"/>
@@ -6660,30 +6257,7 @@
         <w:fldChar w:fldCharType="end"/>
       </w:r>
       <w:r>
-        <w:t xml:space="preserve">. Values in </w:t>
-      </w:r>
-      <w:r>
-        <w:t>[</w:t>
-      </w:r>
-      <w:r>
-        <w:t>brackets</w:t>
-      </w:r>
-      <w:r>
-        <w:t>]</w:t>
-      </w:r>
-      <w:r>
-        <w:t xml:space="preserve"> indicate the</w:t>
-      </w:r>
-      <w:r>
-        <w:t xml:space="preserve"> </w:t>
-      </w:r>
-      <w:proofErr w:type="gramStart"/>
-      <w:r>
-        <w:t>16 bit</w:t>
-      </w:r>
-      <w:proofErr w:type="gramEnd"/>
-      <w:r>
-        <w:t xml:space="preserve"> address stored at the address in memory pointed to by the expression</w:t>
+        <w:t>. Values in (brackets) indicate the 16 bit address stored at the address in memory pointed to by the expression</w:t>
       </w:r>
       <w:r>
         <w:fldChar w:fldCharType="begin"/>
@@ -6709,7 +6283,7 @@
       <w:pPr>
         <w:pStyle w:val="Heading2"/>
       </w:pPr>
-      <w:bookmarkStart w:id="6" w:name="_Toc109159439"/>
+      <w:bookmarkStart w:id="6" w:name="_Toc103330859"/>
       <w:r>
         <w:t>Comments</w:t>
       </w:r>
@@ -6804,12 +6378,8 @@
       </w:r>
       <w:r>
         <w:tab/>
-      </w:r>
-      <w:proofErr w:type="spellStart"/>
-      <w:r>
         <w:t>key_get</w:t>
       </w:r>
-      <w:proofErr w:type="spellEnd"/>
       <w:r>
         <w:tab/>
         <w:t>; Wait for a key</w:t>
@@ -6825,9 +6395,6 @@
       </w:r>
       <w:r>
         <w:tab/>
-      </w:r>
-      <w:proofErr w:type="gramStart"/>
-      <w:r>
         <w:t>Loop</w:t>
       </w:r>
       <w:r>
@@ -6835,11 +6402,7 @@
       </w:r>
       <w:r>
         <w:tab/>
-        <w:t>;</w:t>
-      </w:r>
-      <w:proofErr w:type="gramEnd"/>
-      <w:r>
-        <w:t xml:space="preserve"> Sorry, it wasn’t valid</w:t>
+        <w:t>; Sorry, it wasn’t valid</w:t>
       </w:r>
     </w:p>
     <w:p>
@@ -6848,20 +6411,15 @@
       </w:r>
       <w:r>
         <w:tab/>
-        <w:t xml:space="preserve">// We now have a valid </w:t>
-      </w:r>
-      <w:proofErr w:type="gramStart"/>
-      <w:r>
-        <w:t>key !</w:t>
-      </w:r>
-      <w:proofErr w:type="gramEnd"/>
+        <w:t>// We now have a valid key !</w:t>
+      </w:r>
     </w:p>
     <w:p/>
     <w:p>
       <w:pPr>
         <w:pStyle w:val="Heading1"/>
       </w:pPr>
-      <w:bookmarkStart w:id="7" w:name="_Toc109159440"/>
+      <w:bookmarkStart w:id="7" w:name="_Toc103330860"/>
       <w:r>
         <w:t>Expressions</w:t>
       </w:r>
@@ -6936,15 +6494,7 @@
         <w:t xml:space="preserve"> symbols,</w:t>
       </w:r>
       <w:r>
-        <w:t xml:space="preserve"> </w:t>
-      </w:r>
-      <w:proofErr w:type="gramStart"/>
-      <w:r>
-        <w:t>operators</w:t>
-      </w:r>
-      <w:proofErr w:type="gramEnd"/>
-      <w:r>
-        <w:t xml:space="preserve"> and</w:t>
+        <w:t xml:space="preserve"> operators and</w:t>
       </w:r>
       <w:r>
         <w:t xml:space="preserve"> functions</w:t>
@@ -7062,15 +6612,7 @@
         <w:fldChar w:fldCharType="end"/>
       </w:r>
       <w:r>
-        <w:t>(“</w:t>
-      </w:r>
-      <w:proofErr w:type="gramStart"/>
-      <w:r>
-        <w:t>-“</w:t>
-      </w:r>
-      <w:proofErr w:type="gramEnd"/>
-      <w:r>
-        <w:t>,title)</w:t>
+        <w:t>(“-“,title)</w:t>
       </w:r>
     </w:p>
     <w:p>
@@ -7094,20 +6636,7 @@
         <w:fldChar w:fldCharType="end"/>
       </w:r>
       <w:r>
-        <w:t>(</w:t>
-      </w:r>
-      <w:proofErr w:type="spellStart"/>
-      <w:proofErr w:type="gramStart"/>
-      <w:r>
-        <w:t>condition,a</w:t>
-      </w:r>
-      <w:proofErr w:type="gramEnd"/>
-      <w:r>
-        <w:t>,b</w:t>
-      </w:r>
-      <w:proofErr w:type="spellEnd"/>
-      <w:r>
-        <w:t>)</w:t>
+        <w:t>(condition,a,b)</w:t>
       </w:r>
     </w:p>
     <w:p/>
@@ -7115,7 +6644,7 @@
       <w:pPr>
         <w:pStyle w:val="Heading2"/>
       </w:pPr>
-      <w:bookmarkStart w:id="8" w:name="_Toc109159441"/>
+      <w:bookmarkStart w:id="8" w:name="_Toc103330861"/>
       <w:r>
         <w:t>Literal</w:t>
       </w:r>
@@ -7227,15 +6756,7 @@
         <w:fldChar w:fldCharType="end"/>
       </w:r>
       <w:r>
-        <w:t xml:space="preserve"> values enclosed in double quotes, for example “</w:t>
-      </w:r>
-      <w:proofErr w:type="spellStart"/>
-      <w:r>
-        <w:t>MyString</w:t>
-      </w:r>
-      <w:proofErr w:type="spellEnd"/>
-      <w:r>
-        <w:t>”</w:t>
+        <w:t xml:space="preserve"> values enclosed in double quotes, for example “MyString”</w:t>
       </w:r>
     </w:p>
     <w:p/>
@@ -7244,7 +6765,7 @@
       <w:pPr>
         <w:pStyle w:val="Heading2"/>
       </w:pPr>
-      <w:bookmarkStart w:id="9" w:name="_Toc109159442"/>
+      <w:bookmarkStart w:id="9" w:name="_Toc103330862"/>
       <w:r>
         <w:t>Symbols</w:t>
       </w:r>
@@ -7339,13 +6860,8 @@
         </w:numPr>
       </w:pPr>
       <w:r>
-        <w:t xml:space="preserve">An integer </w:t>
-      </w:r>
-      <w:proofErr w:type="gramStart"/>
-      <w:r>
-        <w:t>value</w:t>
-      </w:r>
-      <w:proofErr w:type="gramEnd"/>
+        <w:t>An integer value</w:t>
+      </w:r>
     </w:p>
     <w:p>
       <w:pPr>
@@ -7356,13 +6872,8 @@
         </w:numPr>
       </w:pPr>
       <w:r>
-        <w:t xml:space="preserve">A string </w:t>
-      </w:r>
-      <w:proofErr w:type="gramStart"/>
-      <w:r>
-        <w:t>value</w:t>
-      </w:r>
-      <w:proofErr w:type="gramEnd"/>
+        <w:t>A string value</w:t>
+      </w:r>
     </w:p>
     <w:p/>
     <w:p>
@@ -7385,13 +6896,8 @@
         <w:fldChar w:fldCharType="end"/>
       </w:r>
       <w:r>
-        <w:t xml:space="preserve"> value is produced by </w:t>
-      </w:r>
-      <w:proofErr w:type="gramStart"/>
-      <w:r>
-        <w:t>the .DEFINE</w:t>
-      </w:r>
-      <w:proofErr w:type="gramEnd"/>
+        <w:t xml:space="preserve"> value is produced by the .DEFINE</w:t>
+      </w:r>
       <w:r>
         <w:fldChar w:fldCharType="begin"/>
       </w:r>
@@ -7408,13 +6914,8 @@
         <w:fldChar w:fldCharType="end"/>
       </w:r>
       <w:r>
-        <w:t xml:space="preserve"> directive where a symbol is declared but has not specific value associated with it. It can only be used </w:t>
-      </w:r>
-      <w:proofErr w:type="gramStart"/>
-      <w:r>
-        <w:t>with .IFDEF</w:t>
-      </w:r>
-      <w:proofErr w:type="gramEnd"/>
+        <w:t xml:space="preserve"> directive where a symbol is declared but has not specific value associated with it. It can only be used with .IFDEF</w:t>
+      </w:r>
       <w:r>
         <w:fldChar w:fldCharType="begin"/>
       </w:r>
@@ -7488,7 +6989,7 @@
       <w:pPr>
         <w:pStyle w:val="Heading2"/>
       </w:pPr>
-      <w:bookmarkStart w:id="10" w:name="_Toc109159443"/>
+      <w:bookmarkStart w:id="10" w:name="_Toc103330863"/>
       <w:r>
         <w:t xml:space="preserve">Operators and </w:t>
       </w:r>
@@ -7518,13 +7019,8 @@
         <w:fldChar w:fldCharType="end"/>
       </w:r>
       <w:r>
-        <w:t xml:space="preserve"> are evaluated using the </w:t>
-      </w:r>
-      <w:proofErr w:type="gramStart"/>
-      <w:r>
-        <w:t>following  precedence</w:t>
-      </w:r>
-      <w:proofErr w:type="gramEnd"/>
+        <w:t xml:space="preserve"> are evaluated using the following  precedence</w:t>
+      </w:r>
       <w:r>
         <w:fldChar w:fldCharType="begin"/>
       </w:r>
@@ -7613,11 +7109,9 @@
             <w:tcW w:w="2977" w:type="dxa"/>
           </w:tcPr>
           <w:p>
-            <w:proofErr w:type="gramStart"/>
             <w:r>
               <w:t>( expression</w:t>
             </w:r>
-            <w:proofErr w:type="gramEnd"/>
             <w:r>
               <w:fldChar w:fldCharType="begin"/>
             </w:r>
@@ -7818,46 +7312,23 @@
           </w:tcPr>
           <w:p>
             <w:r>
-              <w:t xml:space="preserve">* </w:t>
-            </w:r>
-            <w:proofErr w:type="gramStart"/>
-            <w:r>
-              <w:t>multiplication</w:t>
-            </w:r>
-            <w:proofErr w:type="gramEnd"/>
-          </w:p>
-          <w:p>
-            <w:r>
-              <w:t xml:space="preserve">/ </w:t>
-            </w:r>
-            <w:proofErr w:type="gramStart"/>
-            <w:r>
-              <w:t>division</w:t>
-            </w:r>
-            <w:proofErr w:type="gramEnd"/>
-          </w:p>
-          <w:p>
-            <w:r>
-              <w:t xml:space="preserve">&amp; </w:t>
-            </w:r>
-            <w:proofErr w:type="gramStart"/>
-            <w:r>
-              <w:t>bitwise</w:t>
-            </w:r>
-            <w:proofErr w:type="gramEnd"/>
-            <w:r>
-              <w:t xml:space="preserve"> and</w:t>
-            </w:r>
-          </w:p>
-          <w:p>
-            <w:r>
-              <w:t xml:space="preserve">^ bitwise </w:t>
-            </w:r>
-            <w:proofErr w:type="spellStart"/>
-            <w:r>
-              <w:t>xor</w:t>
-            </w:r>
-            <w:proofErr w:type="spellEnd"/>
+              <w:t>* multiplication</w:t>
+            </w:r>
+          </w:p>
+          <w:p>
+            <w:r>
+              <w:t>/ division</w:t>
+            </w:r>
+          </w:p>
+          <w:p>
+            <w:r>
+              <w:t>&amp; bitwise and</w:t>
+            </w:r>
+          </w:p>
+          <w:p>
+            <w:r>
+              <w:t>^ bitwise xor</w:t>
+            </w:r>
           </w:p>
           <w:p>
             <w:r>
@@ -7985,13 +7456,8 @@
           </w:tcPr>
           <w:p>
             <w:r>
-              <w:t xml:space="preserve">&amp;&amp; </w:t>
-            </w:r>
-            <w:proofErr w:type="spellStart"/>
-            <w:r>
-              <w:t>boolean</w:t>
-            </w:r>
-            <w:proofErr w:type="spellEnd"/>
+              <w:t>&amp;&amp; boolean</w:t>
+            </w:r>
             <w:r>
               <w:fldChar w:fldCharType="begin"/>
             </w:r>
@@ -8013,13 +7479,8 @@
           </w:p>
           <w:p>
             <w:r>
-              <w:t xml:space="preserve">^^ </w:t>
-            </w:r>
-            <w:proofErr w:type="spellStart"/>
-            <w:r>
-              <w:t>boolean</w:t>
-            </w:r>
-            <w:proofErr w:type="spellEnd"/>
+              <w:t>^^ boolean</w:t>
+            </w:r>
             <w:r>
               <w:fldChar w:fldCharType="begin"/>
             </w:r>
@@ -8036,13 +7497,8 @@
               <w:fldChar w:fldCharType="end"/>
             </w:r>
             <w:r>
-              <w:t xml:space="preserve"> </w:t>
-            </w:r>
-            <w:proofErr w:type="spellStart"/>
-            <w:r>
-              <w:t>xor</w:t>
-            </w:r>
-            <w:proofErr w:type="spellEnd"/>
+              <w:t xml:space="preserve"> xor</w:t>
+            </w:r>
           </w:p>
         </w:tc>
       </w:tr>
@@ -8063,13 +7519,8 @@
           </w:tcPr>
           <w:p>
             <w:r>
-              <w:t xml:space="preserve">|| </w:t>
-            </w:r>
-            <w:proofErr w:type="spellStart"/>
-            <w:r>
-              <w:t>boolean</w:t>
-            </w:r>
-            <w:proofErr w:type="spellEnd"/>
+              <w:t>|| boolean</w:t>
+            </w:r>
             <w:r>
               <w:fldChar w:fldCharType="begin"/>
             </w:r>
@@ -8108,13 +7559,8 @@
           </w:tcPr>
           <w:p>
             <w:r>
-              <w:t xml:space="preserve">! </w:t>
-            </w:r>
-            <w:proofErr w:type="spellStart"/>
-            <w:r>
-              <w:t>boolean</w:t>
-            </w:r>
-            <w:proofErr w:type="spellEnd"/>
+              <w:t>! boolean</w:t>
+            </w:r>
             <w:r>
               <w:fldChar w:fldCharType="begin"/>
             </w:r>
@@ -8165,7 +7611,7 @@
       <w:pPr>
         <w:pStyle w:val="Heading2"/>
       </w:pPr>
-      <w:bookmarkStart w:id="11" w:name="_Toc109159444"/>
+      <w:bookmarkStart w:id="11" w:name="_Toc103330864"/>
       <w:r>
         <w:t>Integer Functions</w:t>
       </w:r>
@@ -8378,20 +7824,7 @@
               <w:fldChar w:fldCharType="end"/>
             </w:r>
             <w:r>
-              <w:t>(</w:t>
-            </w:r>
-            <w:proofErr w:type="spellStart"/>
-            <w:proofErr w:type="gramStart"/>
-            <w:r>
-              <w:t>condition,trueexpr</w:t>
-            </w:r>
-            <w:proofErr w:type="gramEnd"/>
-            <w:r>
-              <w:t>,falseexpr</w:t>
-            </w:r>
-            <w:proofErr w:type="spellEnd"/>
-            <w:r>
-              <w:t>)</w:t>
+              <w:t>(condition,trueexpr,falseexpr)</w:t>
             </w:r>
           </w:p>
         </w:tc>
@@ -8419,15 +7852,7 @@
               <w:fldChar w:fldCharType="end"/>
             </w:r>
             <w:r>
-              <w:t xml:space="preserve"> returned </w:t>
-            </w:r>
-            <w:proofErr w:type="gramStart"/>
-            <w:r>
-              <w:t>depends</w:t>
-            </w:r>
-            <w:proofErr w:type="gramEnd"/>
-            <w:r>
-              <w:t xml:space="preserve"> if the condition is true or false</w:t>
+              <w:t xml:space="preserve"> returned depends if the condition is true or false</w:t>
             </w:r>
           </w:p>
         </w:tc>
@@ -8530,17 +7955,7 @@
               <w:fldChar w:fldCharType="end"/>
             </w:r>
             <w:r>
-              <w:t>(</w:t>
-            </w:r>
-            <w:proofErr w:type="spellStart"/>
-            <w:proofErr w:type="gramStart"/>
-            <w:r>
-              <w:t>substr,string</w:t>
-            </w:r>
-            <w:proofErr w:type="spellEnd"/>
-            <w:proofErr w:type="gramEnd"/>
-            <w:r>
-              <w:t>)</w:t>
+              <w:t>(substr,string)</w:t>
             </w:r>
           </w:p>
         </w:tc>
@@ -8550,15 +7965,7 @@
           </w:tcPr>
           <w:p>
             <w:r>
-              <w:t xml:space="preserve">Returns the position of a substring within another string in the range </w:t>
-            </w:r>
-            <w:proofErr w:type="gramStart"/>
-            <w:r>
-              <w:t>1..</w:t>
-            </w:r>
-            <w:proofErr w:type="gramEnd"/>
-            <w:r>
-              <w:t>n or zero if the substring is not found</w:t>
+              <w:t>Returns the position of a substring within another string in the range 1..n or zero if the substring is not found</w:t>
             </w:r>
           </w:p>
         </w:tc>
@@ -8610,7 +8017,7 @@
       <w:pPr>
         <w:pStyle w:val="Heading2"/>
       </w:pPr>
-      <w:bookmarkStart w:id="12" w:name="_Toc109159445"/>
+      <w:bookmarkStart w:id="12" w:name="_Toc103330865"/>
       <w:r>
         <w:t>String</w:t>
       </w:r>
@@ -8863,15 +8270,7 @@
               <w:fldChar w:fldCharType="end"/>
             </w:r>
             <w:r>
-              <w:t>(value</w:t>
-            </w:r>
-            <w:proofErr w:type="gramStart"/>
-            <w:r>
-              <w:t>[,digits</w:t>
-            </w:r>
-            <w:proofErr w:type="gramEnd"/>
-            <w:r>
-              <w:t>])</w:t>
+              <w:t>(value[,digits])</w:t>
             </w:r>
           </w:p>
         </w:tc>
@@ -8932,17 +8331,7 @@
               <w:t xml:space="preserve"> </w:t>
             </w:r>
             <w:r>
-              <w:t>(</w:t>
-            </w:r>
-            <w:proofErr w:type="spellStart"/>
-            <w:proofErr w:type="gramStart"/>
-            <w:r>
-              <w:t>string,count</w:t>
-            </w:r>
-            <w:proofErr w:type="spellEnd"/>
-            <w:proofErr w:type="gramEnd"/>
-            <w:r>
-              <w:t>)</w:t>
+              <w:t>(string,count)</w:t>
             </w:r>
           </w:p>
         </w:tc>
@@ -9028,20 +8417,7 @@
               <w:t xml:space="preserve"> </w:t>
             </w:r>
             <w:r>
-              <w:t>(</w:t>
-            </w:r>
-            <w:proofErr w:type="spellStart"/>
-            <w:proofErr w:type="gramStart"/>
-            <w:r>
-              <w:t>string,start</w:t>
-            </w:r>
-            <w:proofErr w:type="gramEnd"/>
-            <w:r>
-              <w:t>,count</w:t>
-            </w:r>
-            <w:proofErr w:type="spellEnd"/>
-            <w:r>
-              <w:t>)</w:t>
+              <w:t>(string,start,count)</w:t>
             </w:r>
           </w:p>
         </w:tc>
@@ -9054,15 +8430,7 @@
               <w:t>Returns the mid part of a string from start character for count characters.</w:t>
             </w:r>
             <w:r>
-              <w:t xml:space="preserve"> If start &lt; 1 or count &lt; 1 then an error is produced. If </w:t>
-            </w:r>
-            <w:proofErr w:type="spellStart"/>
-            <w:r>
-              <w:t>start+count</w:t>
-            </w:r>
-            <w:proofErr w:type="spellEnd"/>
-            <w:r>
-              <w:t xml:space="preserve"> is greater than the length of the string, the rightmost part from start characters is returned</w:t>
+              <w:t xml:space="preserve"> If start &lt; 1 or count &lt; 1 then an error is produced. If start+count is greater than the length of the string, the rightmost part from start characters is returned</w:t>
             </w:r>
           </w:p>
         </w:tc>
@@ -9096,17 +8464,7 @@
               <w:t xml:space="preserve"> </w:t>
             </w:r>
             <w:r>
-              <w:t>(</w:t>
-            </w:r>
-            <w:proofErr w:type="spellStart"/>
-            <w:proofErr w:type="gramStart"/>
-            <w:r>
-              <w:t>string,count</w:t>
-            </w:r>
-            <w:proofErr w:type="spellEnd"/>
-            <w:proofErr w:type="gramEnd"/>
-            <w:r>
-              <w:t>)</w:t>
+              <w:t>(string,count)</w:t>
             </w:r>
           </w:p>
         </w:tc>
@@ -9199,15 +8557,7 @@
           </w:tcPr>
           <w:p>
             <w:r>
-              <w:t>Returns the current time in the form HH:</w:t>
-            </w:r>
-            <w:proofErr w:type="gramStart"/>
-            <w:r>
-              <w:t>MM:SS</w:t>
-            </w:r>
-            <w:proofErr w:type="gramEnd"/>
-            <w:r>
-              <w:t>, for example 08:05:33</w:t>
+              <w:t>Returns the current time in the form HH:MM:SS, for example 08:05:33</w:t>
             </w:r>
           </w:p>
         </w:tc>
@@ -9312,28 +8662,20 @@
       <w:pPr>
         <w:pStyle w:val="Heading1"/>
       </w:pPr>
-      <w:bookmarkStart w:id="13" w:name="_Toc109159446"/>
+      <w:bookmarkStart w:id="13" w:name="_Toc103330866"/>
       <w:r>
         <w:lastRenderedPageBreak/>
         <w:t>Command Line</w:t>
       </w:r>
+      <w:bookmarkEnd w:id="13"/>
       <w:r>
         <w:t xml:space="preserve"> Usage</w:t>
       </w:r>
-      <w:bookmarkEnd w:id="13"/>
     </w:p>
     <w:p/>
     <w:p>
       <w:r>
-        <w:t xml:space="preserve">From the program </w:t>
-      </w:r>
-      <w:proofErr w:type="spellStart"/>
-      <w:r>
-        <w:t>startup</w:t>
-      </w:r>
-      <w:proofErr w:type="spellEnd"/>
-      <w:r>
-        <w:t xml:space="preserve"> when invoking asm65 with no parameters:</w:t>
+        <w:t>From the program startup when invoking asm65 with no parameters:</w:t>
       </w:r>
     </w:p>
     <w:p/>
@@ -9464,71 +8806,71 @@
           <w:sz w:val="18"/>
           <w:szCs w:val="20"/>
         </w:rPr>
-        <w:t xml:space="preserve">    -e &lt;</w:t>
-      </w:r>
-      <w:proofErr w:type="spellStart"/>
-      <w:r>
+        <w:t xml:space="preserve">    -e &lt;en&gt; --errorlog=&lt;en&gt; Set error log to &lt;en&gt;</w:t>
+      </w:r>
+    </w:p>
+    <w:p>
+      <w:pPr>
+        <w:pStyle w:val="Code"/>
         <w:rPr>
           <w:sz w:val="18"/>
           <w:szCs w:val="20"/>
         </w:rPr>
-        <w:t>en</w:t>
-      </w:r>
-      <w:proofErr w:type="spellEnd"/>
+      </w:pPr>
       <w:r>
         <w:rPr>
           <w:sz w:val="18"/>
           <w:szCs w:val="20"/>
         </w:rPr>
-        <w:t>&gt; --</w:t>
-      </w:r>
-      <w:proofErr w:type="spellStart"/>
-      <w:r>
+        <w:t xml:space="preserve">    -h      --help          Display this message</w:t>
+      </w:r>
+    </w:p>
+    <w:p>
+      <w:pPr>
+        <w:pStyle w:val="Code"/>
         <w:rPr>
           <w:sz w:val="18"/>
           <w:szCs w:val="20"/>
         </w:rPr>
-        <w:t>errorlog</w:t>
-      </w:r>
-      <w:proofErr w:type="spellEnd"/>
+      </w:pPr>
       <w:r>
         <w:rPr>
           <w:sz w:val="18"/>
           <w:szCs w:val="20"/>
         </w:rPr>
-        <w:t>=&lt;</w:t>
-      </w:r>
-      <w:proofErr w:type="spellStart"/>
-      <w:r>
+        <w:t xml:space="preserve">    -I &lt;id&gt; --include=&lt;id&gt;  Set the include directory to &lt;id&gt;</w:t>
+      </w:r>
+    </w:p>
+    <w:p>
+      <w:pPr>
+        <w:pStyle w:val="Code"/>
         <w:rPr>
           <w:sz w:val="18"/>
           <w:szCs w:val="20"/>
         </w:rPr>
-        <w:t>en</w:t>
-      </w:r>
-      <w:proofErr w:type="spellEnd"/>
+      </w:pPr>
       <w:r>
         <w:rPr>
           <w:sz w:val="18"/>
           <w:szCs w:val="20"/>
         </w:rPr>
-        <w:t>&gt; Set error log to &lt;</w:t>
-      </w:r>
-      <w:proofErr w:type="spellStart"/>
-      <w:r>
+        <w:t xml:space="preserve">    -l &lt;ln&gt; --listing=&lt;ln&gt;  Set the listing name to &lt;ln&gt;</w:t>
+      </w:r>
+    </w:p>
+    <w:p>
+      <w:pPr>
+        <w:pStyle w:val="Code"/>
         <w:rPr>
           <w:sz w:val="18"/>
           <w:szCs w:val="20"/>
         </w:rPr>
-        <w:t>en</w:t>
-      </w:r>
-      <w:proofErr w:type="spellEnd"/>
+      </w:pPr>
       <w:r>
         <w:rPr>
           <w:sz w:val="18"/>
           <w:szCs w:val="20"/>
         </w:rPr>
-        <w:t>&gt;</w:t>
+        <w:t xml:space="preserve">    -m &lt;mn&gt; --map=&lt;mn&gt;      Set the map filename to &lt;mn&gt;</w:t>
       </w:r>
     </w:p>
     <w:p>
@@ -9544,7 +8886,7 @@
           <w:sz w:val="18"/>
           <w:szCs w:val="20"/>
         </w:rPr>
-        <w:t xml:space="preserve">    -h      --help          Display this message</w:t>
+        <w:t xml:space="preserve">    -o &lt;on&gt; --object=&lt;on&gt;   Set the object name to &lt;on&gt;</w:t>
       </w:r>
     </w:p>
     <w:p>
@@ -9560,23 +8902,23 @@
           <w:sz w:val="18"/>
           <w:szCs w:val="20"/>
         </w:rPr>
-        <w:t xml:space="preserve">    -I &lt;id&gt; --include=&lt;id</w:t>
-      </w:r>
-      <w:proofErr w:type="gramStart"/>
-      <w:r>
+        <w:t xml:space="preserve">    -t &lt;n&gt;  --tab=&lt;n&gt;       Tab size for input file (default 4)</w:t>
+      </w:r>
+    </w:p>
+    <w:p>
+      <w:pPr>
+        <w:pStyle w:val="Code"/>
         <w:rPr>
           <w:sz w:val="18"/>
           <w:szCs w:val="20"/>
         </w:rPr>
-        <w:t>&gt;  Set</w:t>
-      </w:r>
-      <w:proofErr w:type="gramEnd"/>
+      </w:pPr>
       <w:r>
         <w:rPr>
           <w:sz w:val="18"/>
           <w:szCs w:val="20"/>
         </w:rPr>
-        <w:t xml:space="preserve"> the include directory to &lt;id&gt;</w:t>
+        <w:t xml:space="preserve">    -v &lt;n&gt;  --verbose=&lt;n&gt;   Verbose output while assembling</w:t>
       </w:r>
     </w:p>
     <w:p>
@@ -9592,23 +8934,23 @@
           <w:sz w:val="18"/>
           <w:szCs w:val="20"/>
         </w:rPr>
-        <w:t xml:space="preserve">    -l &lt;ln&gt; --listing=&lt;ln</w:t>
-      </w:r>
-      <w:proofErr w:type="gramStart"/>
-      <w:r>
+        <w:t xml:space="preserve">    -V      --version       Display version and other status info</w:t>
+      </w:r>
+    </w:p>
+    <w:p>
+      <w:pPr>
+        <w:pStyle w:val="Code"/>
         <w:rPr>
           <w:sz w:val="18"/>
           <w:szCs w:val="20"/>
         </w:rPr>
-        <w:t>&gt;  Set</w:t>
-      </w:r>
-      <w:proofErr w:type="gramEnd"/>
+      </w:pPr>
       <w:r>
         <w:rPr>
           <w:sz w:val="18"/>
           <w:szCs w:val="20"/>
         </w:rPr>
-        <w:t xml:space="preserve"> the listing name to &lt;ln&gt;</w:t>
+        <w:t xml:space="preserve">    -x &lt;hn&gt; --hex=&lt;hn&gt;      Set the hex filename to &lt;hn&gt;</w:t>
       </w:r>
     </w:p>
     <w:p>
@@ -9619,60 +8961,60 @@
           <w:szCs w:val="20"/>
         </w:rPr>
       </w:pPr>
-      <w:r>
+    </w:p>
+    <w:p>
+      <w:pPr>
+        <w:pStyle w:val="Code"/>
         <w:rPr>
           <w:sz w:val="18"/>
           <w:szCs w:val="20"/>
         </w:rPr>
-        <w:t xml:space="preserve">    -m &lt;</w:t>
-      </w:r>
-      <w:proofErr w:type="spellStart"/>
+      </w:pPr>
       <w:r>
         <w:rPr>
           <w:sz w:val="18"/>
           <w:szCs w:val="20"/>
         </w:rPr>
-        <w:t>mn</w:t>
-      </w:r>
-      <w:proofErr w:type="spellEnd"/>
+        <w:t xml:space="preserve">&lt;bn&gt; / </w:t>
+      </w:r>
       <w:r>
         <w:rPr>
           <w:sz w:val="18"/>
           <w:szCs w:val="20"/>
         </w:rPr>
-        <w:t>&gt; --map=&lt;</w:t>
-      </w:r>
-      <w:proofErr w:type="spellStart"/>
-      <w:r>
+        <w:t>&lt;en&gt;/&lt;ln&gt;/&lt;mn&gt;/&lt;on&gt;/&lt;hn&gt; default to the filename with ext changed to</w:t>
+      </w:r>
+    </w:p>
+    <w:p>
+      <w:pPr>
+        <w:pStyle w:val="Code"/>
         <w:rPr>
           <w:sz w:val="18"/>
           <w:szCs w:val="20"/>
         </w:rPr>
-        <w:t>mn</w:t>
-      </w:r>
-      <w:proofErr w:type="spellEnd"/>
+      </w:pPr>
       <w:r>
         <w:rPr>
           <w:sz w:val="18"/>
           <w:szCs w:val="20"/>
         </w:rPr>
-        <w:t>&gt;      Set the map filename to &lt;</w:t>
-      </w:r>
-      <w:proofErr w:type="spellStart"/>
-      <w:r>
+        <w:t>.log/.hex/.lst/.obj/.hex respectively. Not specifying &lt;en&gt;, &lt;ln&gt;, &lt;mn&gt;</w:t>
+      </w:r>
+    </w:p>
+    <w:p>
+      <w:pPr>
+        <w:pStyle w:val="Code"/>
         <w:rPr>
           <w:sz w:val="18"/>
           <w:szCs w:val="20"/>
         </w:rPr>
-        <w:t>mn</w:t>
-      </w:r>
-      <w:proofErr w:type="spellEnd"/>
+      </w:pPr>
       <w:r>
         <w:rPr>
           <w:sz w:val="18"/>
           <w:szCs w:val="20"/>
         </w:rPr>
-        <w:t>&gt;</w:t>
+        <w:t>or &lt;hn&gt; will stop that output.</w:t>
       </w:r>
     </w:p>
     <w:p>
@@ -9683,93 +9025,95 @@
           <w:szCs w:val="20"/>
         </w:rPr>
       </w:pPr>
-      <w:r>
+    </w:p>
+    <w:p>
+      <w:pPr>
+        <w:pStyle w:val="Code"/>
         <w:rPr>
           <w:sz w:val="18"/>
           <w:szCs w:val="20"/>
         </w:rPr>
-        <w:t xml:space="preserve">    -o &lt;on&gt; --object=&lt;on&gt;   Set the object name to &lt;on&gt;</w:t>
-      </w:r>
-    </w:p>
-    <w:p>
-      <w:pPr>
-        <w:pStyle w:val="Code"/>
+      </w:pPr>
+      <w:r>
         <w:rPr>
           <w:sz w:val="18"/>
           <w:szCs w:val="20"/>
         </w:rPr>
-      </w:pPr>
-      <w:r>
+        <w:t>verbose &lt;n&gt; options:</w:t>
+      </w:r>
+    </w:p>
+    <w:p>
+      <w:pPr>
+        <w:pStyle w:val="Code"/>
         <w:rPr>
           <w:sz w:val="18"/>
           <w:szCs w:val="20"/>
         </w:rPr>
-        <w:t xml:space="preserve">    -t &lt;n</w:t>
-      </w:r>
-      <w:proofErr w:type="gramStart"/>
+      </w:pPr>
       <w:r>
         <w:rPr>
           <w:sz w:val="18"/>
           <w:szCs w:val="20"/>
         </w:rPr>
-        <w:t>&gt;  --</w:t>
-      </w:r>
-      <w:proofErr w:type="gramEnd"/>
-      <w:r>
+        <w:t xml:space="preserve">    0 Normal output levels (the default)</w:t>
+      </w:r>
+    </w:p>
+    <w:p>
+      <w:pPr>
+        <w:pStyle w:val="Code"/>
         <w:rPr>
           <w:sz w:val="18"/>
           <w:szCs w:val="20"/>
         </w:rPr>
-        <w:t>tab=&lt;n&gt;       Tab size for input file (default 4)</w:t>
-      </w:r>
-    </w:p>
-    <w:p>
-      <w:pPr>
-        <w:pStyle w:val="Code"/>
+      </w:pPr>
+      <w:r>
         <w:rPr>
           <w:sz w:val="18"/>
           <w:szCs w:val="20"/>
         </w:rPr>
-      </w:pPr>
-      <w:r>
+        <w:t xml:space="preserve">    1 Verbose output</w:t>
+      </w:r>
+    </w:p>
+    <w:p>
+      <w:pPr>
+        <w:pStyle w:val="Code"/>
         <w:rPr>
           <w:sz w:val="18"/>
           <w:szCs w:val="20"/>
         </w:rPr>
-        <w:t xml:space="preserve">    -v &lt;n</w:t>
-      </w:r>
-      <w:proofErr w:type="gramStart"/>
+      </w:pPr>
       <w:r>
         <w:rPr>
           <w:sz w:val="18"/>
           <w:szCs w:val="20"/>
         </w:rPr>
-        <w:t>&gt;  --</w:t>
-      </w:r>
-      <w:proofErr w:type="gramEnd"/>
-      <w:r>
+        <w:t xml:space="preserve">    2 "War and Peace", lots more output</w:t>
+      </w:r>
+    </w:p>
+    <w:p>
+      <w:pPr>
+        <w:pStyle w:val="Code"/>
         <w:rPr>
           <w:sz w:val="18"/>
           <w:szCs w:val="20"/>
         </w:rPr>
-        <w:t>verbose=&lt;n&gt;   Verbose output while assembling</w:t>
-      </w:r>
-    </w:p>
-    <w:p>
-      <w:pPr>
-        <w:pStyle w:val="Code"/>
+      </w:pPr>
+      <w:r>
         <w:rPr>
           <w:sz w:val="18"/>
           <w:szCs w:val="20"/>
         </w:rPr>
-      </w:pPr>
-      <w:r>
+        <w:t xml:space="preserve">    3 Debug level output</w:t>
+      </w:r>
+    </w:p>
+    <w:p>
+      <w:pPr>
+        <w:pStyle w:val="Code"/>
         <w:rPr>
           <w:sz w:val="18"/>
           <w:szCs w:val="20"/>
         </w:rPr>
-        <w:t xml:space="preserve">    -V      --version       Display version and other status info</w:t>
-      </w:r>
+      </w:pPr>
     </w:p>
     <w:p>
       <w:pPr>
@@ -9784,57 +9128,73 @@
           <w:sz w:val="18"/>
           <w:szCs w:val="20"/>
         </w:rPr>
-        <w:t xml:space="preserve">    -x &lt;</w:t>
-      </w:r>
-      <w:proofErr w:type="spellStart"/>
-      <w:r>
+        <w:t>The include file directory and define list &lt;id&gt; can contain names or</w:t>
+      </w:r>
+    </w:p>
+    <w:p>
+      <w:pPr>
+        <w:pStyle w:val="Code"/>
         <w:rPr>
           <w:sz w:val="18"/>
           <w:szCs w:val="20"/>
         </w:rPr>
-        <w:t>hn</w:t>
-      </w:r>
-      <w:proofErr w:type="spellEnd"/>
+      </w:pPr>
       <w:r>
         <w:rPr>
           <w:sz w:val="18"/>
           <w:szCs w:val="20"/>
         </w:rPr>
-        <w:t>&gt; --hex=&lt;</w:t>
-      </w:r>
-      <w:proofErr w:type="spellStart"/>
-      <w:r>
+        <w:t>symbols delimited by ; for example:</w:t>
+      </w:r>
+    </w:p>
+    <w:p>
+      <w:pPr>
+        <w:pStyle w:val="Code"/>
         <w:rPr>
           <w:sz w:val="18"/>
           <w:szCs w:val="20"/>
         </w:rPr>
-        <w:t>hn</w:t>
-      </w:r>
-      <w:proofErr w:type="spellEnd"/>
+      </w:pPr>
       <w:r>
         <w:rPr>
           <w:sz w:val="18"/>
           <w:szCs w:val="20"/>
         </w:rPr>
-        <w:t>&gt;      Set the hex filename to &lt;</w:t>
-      </w:r>
-      <w:proofErr w:type="spellStart"/>
-      <w:r>
+        <w:t xml:space="preserve">    --define=DEBUG;ALLOW_SPACES</w:t>
+      </w:r>
+    </w:p>
+    <w:p>
+      <w:pPr>
+        <w:pStyle w:val="Code"/>
         <w:rPr>
           <w:sz w:val="18"/>
           <w:szCs w:val="20"/>
         </w:rPr>
-        <w:t>hn</w:t>
-      </w:r>
-      <w:proofErr w:type="spellEnd"/>
+      </w:pPr>
       <w:r>
         <w:rPr>
           <w:sz w:val="18"/>
           <w:szCs w:val="20"/>
         </w:rPr>
-        <w:t>&gt;</w:t>
-      </w:r>
-    </w:p>
+        <w:t xml:space="preserve">    --include=source/tables;source/help;/users/me/includes</w:t>
+      </w:r>
+    </w:p>
+    <w:p>
+      <w:pPr>
+        <w:pStyle w:val="FixedPitch"/>
+        <w:rPr>
+          <w:sz w:val="20"/>
+          <w:szCs w:val="20"/>
+        </w:rPr>
+      </w:pPr>
+    </w:p>
+    <w:p/>
+    <w:p>
+      <w:r>
+        <w:t>An example of the above would be:</w:t>
+      </w:r>
+    </w:p>
+    <w:p/>
     <w:p>
       <w:pPr>
         <w:pStyle w:val="Code"/>
@@ -9843,536 +9203,18 @@
           <w:szCs w:val="20"/>
         </w:rPr>
       </w:pPr>
-    </w:p>
-    <w:p>
-      <w:pPr>
-        <w:pStyle w:val="Code"/>
+      <w:r>
         <w:rPr>
           <w:sz w:val="18"/>
           <w:szCs w:val="20"/>
         </w:rPr>
-      </w:pPr>
+        <w:t>asm65 myfile --listing=myfile --map=myfile --object=newprog</w:t>
+      </w:r>
       <w:r>
         <w:rPr>
           <w:sz w:val="18"/>
           <w:szCs w:val="20"/>
         </w:rPr>
-        <w:t xml:space="preserve">&lt;bn&gt; / </w:t>
-      </w:r>
-      <w:r>
-        <w:rPr>
-          <w:sz w:val="18"/>
-          <w:szCs w:val="20"/>
-        </w:rPr>
-        <w:t>&lt;</w:t>
-      </w:r>
-      <w:proofErr w:type="spellStart"/>
-      <w:r>
-        <w:rPr>
-          <w:sz w:val="18"/>
-          <w:szCs w:val="20"/>
-        </w:rPr>
-        <w:t>en</w:t>
-      </w:r>
-      <w:proofErr w:type="spellEnd"/>
-      <w:r>
-        <w:rPr>
-          <w:sz w:val="18"/>
-          <w:szCs w:val="20"/>
-        </w:rPr>
-        <w:t>&gt;/&lt;ln&gt;/&lt;</w:t>
-      </w:r>
-      <w:proofErr w:type="spellStart"/>
-      <w:r>
-        <w:rPr>
-          <w:sz w:val="18"/>
-          <w:szCs w:val="20"/>
-        </w:rPr>
-        <w:t>mn</w:t>
-      </w:r>
-      <w:proofErr w:type="spellEnd"/>
-      <w:r>
-        <w:rPr>
-          <w:sz w:val="18"/>
-          <w:szCs w:val="20"/>
-        </w:rPr>
-        <w:t>&gt;/&lt;on&gt;/&lt;</w:t>
-      </w:r>
-      <w:proofErr w:type="spellStart"/>
-      <w:r>
-        <w:rPr>
-          <w:sz w:val="18"/>
-          <w:szCs w:val="20"/>
-        </w:rPr>
-        <w:t>hn</w:t>
-      </w:r>
-      <w:proofErr w:type="spellEnd"/>
-      <w:r>
-        <w:rPr>
-          <w:sz w:val="18"/>
-          <w:szCs w:val="20"/>
-        </w:rPr>
-        <w:t xml:space="preserve">&gt; default to the filename with </w:t>
-      </w:r>
-      <w:proofErr w:type="spellStart"/>
-      <w:r>
-        <w:rPr>
-          <w:sz w:val="18"/>
-          <w:szCs w:val="20"/>
-        </w:rPr>
-        <w:t>ext</w:t>
-      </w:r>
-      <w:proofErr w:type="spellEnd"/>
-      <w:r>
-        <w:rPr>
-          <w:sz w:val="18"/>
-          <w:szCs w:val="20"/>
-        </w:rPr>
-        <w:t xml:space="preserve"> changed to</w:t>
-      </w:r>
-    </w:p>
-    <w:p>
-      <w:pPr>
-        <w:pStyle w:val="Code"/>
-        <w:rPr>
-          <w:sz w:val="18"/>
-          <w:szCs w:val="20"/>
-        </w:rPr>
-      </w:pPr>
-      <w:r>
-        <w:rPr>
-          <w:sz w:val="18"/>
-          <w:szCs w:val="20"/>
-        </w:rPr>
-        <w:t>.log</w:t>
-      </w:r>
-      <w:proofErr w:type="gramStart"/>
-      <w:r>
-        <w:rPr>
-          <w:sz w:val="18"/>
-          <w:szCs w:val="20"/>
-        </w:rPr>
-        <w:t>/.hex</w:t>
-      </w:r>
-      <w:proofErr w:type="gramEnd"/>
-      <w:r>
-        <w:rPr>
-          <w:sz w:val="18"/>
-          <w:szCs w:val="20"/>
-        </w:rPr>
-        <w:t>/.</w:t>
-      </w:r>
-      <w:proofErr w:type="spellStart"/>
-      <w:r>
-        <w:rPr>
-          <w:sz w:val="18"/>
-          <w:szCs w:val="20"/>
-        </w:rPr>
-        <w:t>lst</w:t>
-      </w:r>
-      <w:proofErr w:type="spellEnd"/>
-      <w:r>
-        <w:rPr>
-          <w:sz w:val="18"/>
-          <w:szCs w:val="20"/>
-        </w:rPr>
-        <w:t>/.</w:t>
-      </w:r>
-      <w:proofErr w:type="spellStart"/>
-      <w:r>
-        <w:rPr>
-          <w:sz w:val="18"/>
-          <w:szCs w:val="20"/>
-        </w:rPr>
-        <w:t>obj</w:t>
-      </w:r>
-      <w:proofErr w:type="spellEnd"/>
-      <w:r>
-        <w:rPr>
-          <w:sz w:val="18"/>
-          <w:szCs w:val="20"/>
-        </w:rPr>
-        <w:t>/.hex respectively. Not specifying &lt;</w:t>
-      </w:r>
-      <w:proofErr w:type="spellStart"/>
-      <w:r>
-        <w:rPr>
-          <w:sz w:val="18"/>
-          <w:szCs w:val="20"/>
-        </w:rPr>
-        <w:t>en</w:t>
-      </w:r>
-      <w:proofErr w:type="spellEnd"/>
-      <w:r>
-        <w:rPr>
-          <w:sz w:val="18"/>
-          <w:szCs w:val="20"/>
-        </w:rPr>
-        <w:t>&gt;, &lt;ln&gt;, &lt;</w:t>
-      </w:r>
-      <w:proofErr w:type="spellStart"/>
-      <w:r>
-        <w:rPr>
-          <w:sz w:val="18"/>
-          <w:szCs w:val="20"/>
-        </w:rPr>
-        <w:t>mn</w:t>
-      </w:r>
-      <w:proofErr w:type="spellEnd"/>
-      <w:r>
-        <w:rPr>
-          <w:sz w:val="18"/>
-          <w:szCs w:val="20"/>
-        </w:rPr>
-        <w:t>&gt;</w:t>
-      </w:r>
-    </w:p>
-    <w:p>
-      <w:pPr>
-        <w:pStyle w:val="Code"/>
-        <w:rPr>
-          <w:sz w:val="18"/>
-          <w:szCs w:val="20"/>
-        </w:rPr>
-      </w:pPr>
-      <w:r>
-        <w:rPr>
-          <w:sz w:val="18"/>
-          <w:szCs w:val="20"/>
-        </w:rPr>
-        <w:t>or &lt;</w:t>
-      </w:r>
-      <w:proofErr w:type="spellStart"/>
-      <w:r>
-        <w:rPr>
-          <w:sz w:val="18"/>
-          <w:szCs w:val="20"/>
-        </w:rPr>
-        <w:t>hn</w:t>
-      </w:r>
-      <w:proofErr w:type="spellEnd"/>
-      <w:r>
-        <w:rPr>
-          <w:sz w:val="18"/>
-          <w:szCs w:val="20"/>
-        </w:rPr>
-        <w:t>&gt; will stop that output.</w:t>
-      </w:r>
-    </w:p>
-    <w:p>
-      <w:pPr>
-        <w:pStyle w:val="Code"/>
-        <w:rPr>
-          <w:sz w:val="18"/>
-          <w:szCs w:val="20"/>
-        </w:rPr>
-      </w:pPr>
-    </w:p>
-    <w:p>
-      <w:pPr>
-        <w:pStyle w:val="Code"/>
-        <w:rPr>
-          <w:sz w:val="18"/>
-          <w:szCs w:val="20"/>
-        </w:rPr>
-      </w:pPr>
-      <w:r>
-        <w:rPr>
-          <w:sz w:val="18"/>
-          <w:szCs w:val="20"/>
-        </w:rPr>
-        <w:t>verbose &lt;n&gt; options:</w:t>
-      </w:r>
-    </w:p>
-    <w:p>
-      <w:pPr>
-        <w:pStyle w:val="Code"/>
-        <w:rPr>
-          <w:sz w:val="18"/>
-          <w:szCs w:val="20"/>
-        </w:rPr>
-      </w:pPr>
-      <w:r>
-        <w:rPr>
-          <w:sz w:val="18"/>
-          <w:szCs w:val="20"/>
-        </w:rPr>
-        <w:t xml:space="preserve">    0 Normal output levels (the default)</w:t>
-      </w:r>
-    </w:p>
-    <w:p>
-      <w:pPr>
-        <w:pStyle w:val="Code"/>
-        <w:rPr>
-          <w:sz w:val="18"/>
-          <w:szCs w:val="20"/>
-        </w:rPr>
-      </w:pPr>
-      <w:r>
-        <w:rPr>
-          <w:sz w:val="18"/>
-          <w:szCs w:val="20"/>
-        </w:rPr>
-        <w:t xml:space="preserve">    1 Verbose output</w:t>
-      </w:r>
-    </w:p>
-    <w:p>
-      <w:pPr>
-        <w:pStyle w:val="Code"/>
-        <w:rPr>
-          <w:sz w:val="18"/>
-          <w:szCs w:val="20"/>
-        </w:rPr>
-      </w:pPr>
-      <w:r>
-        <w:rPr>
-          <w:sz w:val="18"/>
-          <w:szCs w:val="20"/>
-        </w:rPr>
-        <w:t xml:space="preserve">    2 "War and Peace", lots more output</w:t>
-      </w:r>
-    </w:p>
-    <w:p>
-      <w:pPr>
-        <w:pStyle w:val="Code"/>
-        <w:rPr>
-          <w:sz w:val="18"/>
-          <w:szCs w:val="20"/>
-        </w:rPr>
-      </w:pPr>
-      <w:r>
-        <w:rPr>
-          <w:sz w:val="18"/>
-          <w:szCs w:val="20"/>
-        </w:rPr>
-        <w:t xml:space="preserve">    3 Debug level output</w:t>
-      </w:r>
-    </w:p>
-    <w:p>
-      <w:pPr>
-        <w:pStyle w:val="Code"/>
-        <w:rPr>
-          <w:sz w:val="18"/>
-          <w:szCs w:val="20"/>
-        </w:rPr>
-      </w:pPr>
-    </w:p>
-    <w:p>
-      <w:pPr>
-        <w:pStyle w:val="Code"/>
-        <w:rPr>
-          <w:sz w:val="18"/>
-          <w:szCs w:val="20"/>
-        </w:rPr>
-      </w:pPr>
-      <w:proofErr w:type="spellStart"/>
-      <w:r>
-        <w:rPr>
-          <w:sz w:val="18"/>
-          <w:szCs w:val="20"/>
-        </w:rPr>
-        <w:t>The</w:t>
-      </w:r>
-      <w:proofErr w:type="spellEnd"/>
-      <w:r>
-        <w:rPr>
-          <w:sz w:val="18"/>
-          <w:szCs w:val="20"/>
-        </w:rPr>
-        <w:t xml:space="preserve"> include file directory and define list &lt;id&gt; can contain names or</w:t>
-      </w:r>
-    </w:p>
-    <w:p>
-      <w:pPr>
-        <w:pStyle w:val="Code"/>
-        <w:rPr>
-          <w:sz w:val="18"/>
-          <w:szCs w:val="20"/>
-        </w:rPr>
-      </w:pPr>
-      <w:r>
-        <w:rPr>
-          <w:sz w:val="18"/>
-          <w:szCs w:val="20"/>
-        </w:rPr>
-        <w:t xml:space="preserve">symbols delimited </w:t>
-      </w:r>
-      <w:proofErr w:type="gramStart"/>
-      <w:r>
-        <w:rPr>
-          <w:sz w:val="18"/>
-          <w:szCs w:val="20"/>
-        </w:rPr>
-        <w:t>by ;</w:t>
-      </w:r>
-      <w:proofErr w:type="gramEnd"/>
-      <w:r>
-        <w:rPr>
-          <w:sz w:val="18"/>
-          <w:szCs w:val="20"/>
-        </w:rPr>
-        <w:t xml:space="preserve"> for example:</w:t>
-      </w:r>
-    </w:p>
-    <w:p>
-      <w:pPr>
-        <w:pStyle w:val="Code"/>
-        <w:rPr>
-          <w:sz w:val="18"/>
-          <w:szCs w:val="20"/>
-        </w:rPr>
-      </w:pPr>
-      <w:r>
-        <w:rPr>
-          <w:sz w:val="18"/>
-          <w:szCs w:val="20"/>
-        </w:rPr>
-        <w:t xml:space="preserve">    --define=</w:t>
-      </w:r>
-      <w:proofErr w:type="gramStart"/>
-      <w:r>
-        <w:rPr>
-          <w:sz w:val="18"/>
-          <w:szCs w:val="20"/>
-        </w:rPr>
-        <w:t>DEBUG;ALLOW</w:t>
-      </w:r>
-      <w:proofErr w:type="gramEnd"/>
-      <w:r>
-        <w:rPr>
-          <w:sz w:val="18"/>
-          <w:szCs w:val="20"/>
-        </w:rPr>
-        <w:t>_SPACES</w:t>
-      </w:r>
-    </w:p>
-    <w:p>
-      <w:pPr>
-        <w:pStyle w:val="Code"/>
-        <w:rPr>
-          <w:sz w:val="18"/>
-          <w:szCs w:val="20"/>
-        </w:rPr>
-      </w:pPr>
-      <w:r>
-        <w:rPr>
-          <w:sz w:val="18"/>
-          <w:szCs w:val="20"/>
-        </w:rPr>
-        <w:t xml:space="preserve">    --include=source/</w:t>
-      </w:r>
-      <w:proofErr w:type="spellStart"/>
-      <w:proofErr w:type="gramStart"/>
-      <w:r>
-        <w:rPr>
-          <w:sz w:val="18"/>
-          <w:szCs w:val="20"/>
-        </w:rPr>
-        <w:t>tables;source</w:t>
-      </w:r>
-      <w:proofErr w:type="spellEnd"/>
-      <w:proofErr w:type="gramEnd"/>
-      <w:r>
-        <w:rPr>
-          <w:sz w:val="18"/>
-          <w:szCs w:val="20"/>
-        </w:rPr>
-        <w:t>/help;/users/me/includes</w:t>
-      </w:r>
-    </w:p>
-    <w:p>
-      <w:pPr>
-        <w:pStyle w:val="FixedPitch"/>
-        <w:rPr>
-          <w:sz w:val="20"/>
-          <w:szCs w:val="20"/>
-        </w:rPr>
-      </w:pPr>
-    </w:p>
-    <w:p/>
-    <w:p>
-      <w:r>
-        <w:t>An example of the above would be:</w:t>
-      </w:r>
-    </w:p>
-    <w:p/>
-    <w:p>
-      <w:pPr>
-        <w:pStyle w:val="Code"/>
-        <w:rPr>
-          <w:sz w:val="18"/>
-          <w:szCs w:val="20"/>
-        </w:rPr>
-      </w:pPr>
-      <w:r>
-        <w:rPr>
-          <w:sz w:val="18"/>
-          <w:szCs w:val="20"/>
-        </w:rPr>
-        <w:t xml:space="preserve">asm65 </w:t>
-      </w:r>
-      <w:proofErr w:type="spellStart"/>
-      <w:r>
-        <w:rPr>
-          <w:sz w:val="18"/>
-          <w:szCs w:val="20"/>
-        </w:rPr>
-        <w:t>myfile</w:t>
-      </w:r>
-      <w:proofErr w:type="spellEnd"/>
-      <w:r>
-        <w:rPr>
-          <w:sz w:val="18"/>
-          <w:szCs w:val="20"/>
-        </w:rPr>
-        <w:t xml:space="preserve"> --listing=</w:t>
-      </w:r>
-      <w:proofErr w:type="spellStart"/>
-      <w:r>
-        <w:rPr>
-          <w:sz w:val="18"/>
-          <w:szCs w:val="20"/>
-        </w:rPr>
-        <w:t>myfile</w:t>
-      </w:r>
-      <w:proofErr w:type="spellEnd"/>
-      <w:r>
-        <w:rPr>
-          <w:sz w:val="18"/>
-          <w:szCs w:val="20"/>
-        </w:rPr>
-        <w:t xml:space="preserve"> --map=</w:t>
-      </w:r>
-      <w:proofErr w:type="spellStart"/>
-      <w:r>
-        <w:rPr>
-          <w:sz w:val="18"/>
-          <w:szCs w:val="20"/>
-        </w:rPr>
-        <w:t>myfile</w:t>
-      </w:r>
-      <w:proofErr w:type="spellEnd"/>
-      <w:r>
-        <w:rPr>
-          <w:sz w:val="18"/>
-          <w:szCs w:val="20"/>
-        </w:rPr>
-        <w:t xml:space="preserve"> --object=</w:t>
-      </w:r>
-      <w:proofErr w:type="spellStart"/>
-      <w:r>
-        <w:rPr>
-          <w:sz w:val="18"/>
-          <w:szCs w:val="20"/>
-        </w:rPr>
-        <w:t>newprog</w:t>
-      </w:r>
-      <w:proofErr w:type="spellEnd"/>
-      <w:r>
-        <w:rPr>
-          <w:sz w:val="18"/>
-          <w:szCs w:val="20"/>
-        </w:rPr>
         <w:t xml:space="preserve"> --verbose=1</w:t>
       </w:r>
     </w:p>
@@ -10385,7 +9227,7 @@
       <w:pPr>
         <w:pStyle w:val="Heading1"/>
       </w:pPr>
-      <w:bookmarkStart w:id="14" w:name="_Toc109159447"/>
+      <w:bookmarkStart w:id="14" w:name="_Toc103330867"/>
       <w:r>
         <w:lastRenderedPageBreak/>
         <w:t>Index</w:t>
@@ -10515,7 +9357,7 @@
         <w:rPr>
           <w:noProof/>
         </w:rPr>
-        <w:t>.ENDM, 3, 5</w:t>
+        <w:t>.ENDM, 3, 5, 6</w:t>
       </w:r>
     </w:p>
     <w:p>
@@ -10600,7 +9442,7 @@
         <w:rPr>
           <w:noProof/>
         </w:rPr>
-        <w:t>.MACRO, 5</w:t>
+        <w:t>.MACRO, 5, 6</w:t>
       </w:r>
     </w:p>
     <w:p>
@@ -10617,7 +9459,7 @@
         <w:rPr>
           <w:noProof/>
         </w:rPr>
-        <w:t>Absolute, 6</w:t>
+        <w:t>Absolute, 6, 7</w:t>
       </w:r>
     </w:p>
     <w:p>
@@ -10651,7 +9493,7 @@
         <w:rPr>
           <w:noProof/>
         </w:rPr>
-        <w:t>Boolean, 8</w:t>
+        <w:t>Boolean, 9</w:t>
       </w:r>
     </w:p>
     <w:p>
@@ -10668,7 +9510,7 @@
         <w:rPr>
           <w:noProof/>
         </w:rPr>
-        <w:t>Comment, 4, 7</w:t>
+        <w:t>Comment, 2, 5, 7</w:t>
       </w:r>
     </w:p>
     <w:p>
@@ -10702,7 +9544,7 @@
         <w:rPr>
           <w:noProof/>
         </w:rPr>
-        <w:t>Comparison operators, 8</w:t>
+        <w:t>Comparison operators, 9</w:t>
       </w:r>
     </w:p>
     <w:p>
@@ -10855,7 +9697,7 @@
         <w:rPr>
           <w:noProof/>
         </w:rPr>
-        <w:t>.DW, 3</w:t>
+        <w:t>.DW, 4</w:t>
       </w:r>
     </w:p>
     <w:p>
@@ -11161,7 +10003,7 @@
         <w:rPr>
           <w:noProof/>
         </w:rPr>
-        <w:t>Expression, 3, 4, 6, 7, 8, 9</w:t>
+        <w:t>Expression, 2, 3, 4, 6, 7, 8, 9, 10</w:t>
       </w:r>
     </w:p>
     <w:p>
@@ -11178,7 +10020,7 @@
         <w:rPr>
           <w:noProof/>
         </w:rPr>
-        <w:t>Expression16, 6, 7</w:t>
+        <w:t>Expression16, 7</w:t>
       </w:r>
     </w:p>
     <w:p>
@@ -11212,7 +10054,7 @@
         <w:rPr>
           <w:noProof/>
         </w:rPr>
-        <w:t>Functions, 7, 8, 9</w:t>
+        <w:t>Functions, 8, 9, 10</w:t>
       </w:r>
     </w:p>
     <w:p>
@@ -11229,7 +10071,7 @@
         <w:rPr>
           <w:noProof/>
         </w:rPr>
-        <w:t>ASC, 9</w:t>
+        <w:t>ASC, 10</w:t>
       </w:r>
     </w:p>
     <w:p>
@@ -11246,7 +10088,7 @@
         <w:rPr>
           <w:noProof/>
         </w:rPr>
-        <w:t>BUILD, 9</w:t>
+        <w:t>BUILD, 10</w:t>
       </w:r>
     </w:p>
     <w:p>
@@ -11263,7 +10105,7 @@
         <w:rPr>
           <w:noProof/>
         </w:rPr>
-        <w:t>CHR, 9</w:t>
+        <w:t>CHR, 10</w:t>
       </w:r>
     </w:p>
     <w:p>
@@ -11280,7 +10122,7 @@
         <w:rPr>
           <w:noProof/>
         </w:rPr>
-        <w:t>DATE, 9</w:t>
+        <w:t>DATE, 10</w:t>
       </w:r>
     </w:p>
     <w:p>
@@ -11297,7 +10139,7 @@
         <w:rPr>
           <w:noProof/>
         </w:rPr>
-        <w:t>HEX, 9</w:t>
+        <w:t>HEX, 10</w:t>
       </w:r>
     </w:p>
     <w:p>
@@ -11314,7 +10156,7 @@
         <w:rPr>
           <w:noProof/>
         </w:rPr>
-        <w:t>HIGH, 9</w:t>
+        <w:t>HIGH, 10</w:t>
       </w:r>
     </w:p>
     <w:p>
@@ -11331,7 +10173,7 @@
         <w:rPr>
           <w:noProof/>
         </w:rPr>
-        <w:t>IIF, 7, 9</w:t>
+        <w:t>IIF, 8, 10</w:t>
       </w:r>
     </w:p>
     <w:p>
@@ -11348,7 +10190,7 @@
         <w:rPr>
           <w:noProof/>
         </w:rPr>
-        <w:t>LEFT, 7, 9</w:t>
+        <w:t>LEFT, 8, 10</w:t>
       </w:r>
     </w:p>
     <w:p>
@@ -11365,7 +10207,7 @@
         <w:rPr>
           <w:noProof/>
         </w:rPr>
-        <w:t>LOW, 7, 9</w:t>
+        <w:t>LOW, 8, 10</w:t>
       </w:r>
     </w:p>
     <w:p>
@@ -11382,7 +10224,7 @@
         <w:rPr>
           <w:noProof/>
         </w:rPr>
-        <w:t>LOWER, 9</w:t>
+        <w:t>LOWER, 10</w:t>
       </w:r>
     </w:p>
     <w:p>
@@ -11399,7 +10241,7 @@
         <w:rPr>
           <w:noProof/>
         </w:rPr>
-        <w:t>MID, 9</w:t>
+        <w:t>MID, 11</w:t>
       </w:r>
     </w:p>
     <w:p>
@@ -11416,7 +10258,7 @@
         <w:rPr>
           <w:noProof/>
         </w:rPr>
-        <w:t>POS, 7, 9</w:t>
+        <w:t>POS, 8, 10</w:t>
       </w:r>
     </w:p>
     <w:p>
@@ -11433,7 +10275,7 @@
         <w:rPr>
           <w:noProof/>
         </w:rPr>
-        <w:t>RIGHT, 10</w:t>
+        <w:t>RIGHT, 11</w:t>
       </w:r>
     </w:p>
     <w:p>
@@ -11450,7 +10292,7 @@
         <w:rPr>
           <w:noProof/>
         </w:rPr>
-        <w:t>STRING, 10</w:t>
+        <w:t>STRING, 11</w:t>
       </w:r>
     </w:p>
     <w:p>
@@ -11467,7 +10309,7 @@
         <w:rPr>
           <w:noProof/>
         </w:rPr>
-        <w:t>TIME, 10</w:t>
+        <w:t>TIME, 11</w:t>
       </w:r>
     </w:p>
     <w:p>
@@ -11484,7 +10326,7 @@
         <w:rPr>
           <w:noProof/>
         </w:rPr>
-        <w:t>UPPER, 10</w:t>
+        <w:t>UPPER, 11</w:t>
       </w:r>
     </w:p>
     <w:p>
@@ -11501,7 +10343,7 @@
         <w:rPr>
           <w:noProof/>
         </w:rPr>
-        <w:t>VALUE, 9</w:t>
+        <w:t>VALUE, 10</w:t>
       </w:r>
     </w:p>
     <w:p>
@@ -11518,7 +10360,7 @@
         <w:rPr>
           <w:noProof/>
         </w:rPr>
-        <w:t>VERSION, 10</w:t>
+        <w:t>VERSION, 11</w:t>
       </w:r>
     </w:p>
     <w:p>
@@ -11552,7 +10394,7 @@
         <w:rPr>
           <w:noProof/>
         </w:rPr>
-        <w:t>Indexed, 6</w:t>
+        <w:t>Indexed, 7</w:t>
       </w:r>
     </w:p>
     <w:p>
@@ -11569,7 +10411,7 @@
         <w:rPr>
           <w:noProof/>
         </w:rPr>
-        <w:t>Indirect, 6</w:t>
+        <w:t>Indirect, 7</w:t>
       </w:r>
     </w:p>
     <w:p>
@@ -11620,7 +10462,7 @@
         <w:rPr>
           <w:noProof/>
         </w:rPr>
-        <w:t>Label, 4, 5</w:t>
+        <w:t>Label, 5</w:t>
       </w:r>
     </w:p>
     <w:p>
@@ -11654,7 +10496,7 @@
         <w:rPr>
           <w:noProof/>
         </w:rPr>
-        <w:t>Literal, 6, 7</w:t>
+        <w:t>Literal, 2, 6, 8</w:t>
       </w:r>
     </w:p>
     <w:p>
@@ -11688,7 +10530,7 @@
         <w:rPr>
           <w:noProof/>
         </w:rPr>
-        <w:t>Macro, 3, 4, 5</w:t>
+        <w:t>Macro, 3, 4, 5, 6</w:t>
       </w:r>
     </w:p>
     <w:p>
@@ -11722,7 +10564,7 @@
         <w:rPr>
           <w:noProof/>
         </w:rPr>
-        <w:t>Opcode, 4, 5</w:t>
+        <w:t>Opcode, 5, 6</w:t>
       </w:r>
     </w:p>
     <w:p>
@@ -11756,7 +10598,7 @@
         <w:rPr>
           <w:noProof/>
         </w:rPr>
-        <w:t>Operand, 4, 6</w:t>
+        <w:t>Operand, 5, 6</w:t>
       </w:r>
     </w:p>
     <w:p>
@@ -11773,7 +10615,7 @@
         <w:rPr>
           <w:noProof/>
         </w:rPr>
-        <w:t>Operands, 3, 6</w:t>
+        <w:t>Operands, 2, 3, 6</w:t>
       </w:r>
     </w:p>
     <w:p>
@@ -11807,7 +10649,7 @@
         <w:rPr>
           <w:noProof/>
         </w:rPr>
-        <w:t>Precedence, 8</w:t>
+        <w:t>Precedence, 9</w:t>
       </w:r>
     </w:p>
     <w:p>
@@ -11841,7 +10683,7 @@
         <w:rPr>
           <w:noProof/>
         </w:rPr>
-        <w:t>String, 7, 8, 9</w:t>
+        <w:t>String, 2, 8, 9, 10</w:t>
       </w:r>
     </w:p>
     <w:p>
@@ -11858,7 +10700,7 @@
         <w:rPr>
           <w:noProof/>
         </w:rPr>
-        <w:t>Symbol, 7, 8</w:t>
+        <w:t>Symbol, 2, 8, 9</w:t>
       </w:r>
     </w:p>
     <w:p>
@@ -11875,7 +10717,7 @@
         <w:rPr>
           <w:noProof/>
         </w:rPr>
-        <w:t>Unary minus, 8</w:t>
+        <w:t>Unary minus, 9</w:t>
       </w:r>
     </w:p>
     <w:p>
@@ -11892,7 +10734,7 @@
         <w:rPr>
           <w:noProof/>
         </w:rPr>
-        <w:t>Unary plus, 8</w:t>
+        <w:t>Unary plus, 9</w:t>
       </w:r>
     </w:p>
     <w:p>
@@ -11909,7 +10751,7 @@
         <w:rPr>
           <w:noProof/>
         </w:rPr>
-        <w:t>Zero page, 6</w:t>
+        <w:t>Zero page, 7</w:t>
       </w:r>
     </w:p>
     <w:p>

</xml_diff>